<commit_message>
Finished tests on Graph class
</commit_message>
<xml_diff>
--- a/docs/Diseño pruebas unitarias.docx
+++ b/docs/Diseño pruebas unitarias.docx
@@ -1068,23 +1068,7 @@
           <w:lang w:val="es-419"/>
         </w:rPr>
         <w:lastRenderedPageBreak/>
-        <w:t xml:space="preserve">Pruebas clase </w:t>
-      </w:r>
-      <w:r>
-        <w:rPr>
-          <w:b/>
-          <w:bCs/>
-          <w:lang w:val="es-419"/>
-        </w:rPr>
-        <w:t>Graph</w:t>
-      </w:r>
-      <w:r>
-        <w:rPr>
-          <w:b/>
-          <w:bCs/>
-          <w:lang w:val="es-419"/>
-        </w:rPr>
-        <w:t>Test</w:t>
+        <w:t>Pruebas clase GraphTest</w:t>
       </w:r>
     </w:p>
     <w:tbl>
@@ -1252,10 +1236,7 @@
               <w:spacing w:line="259" w:lineRule="auto"/>
             </w:pPr>
             <w:r>
-              <w:t>Graph</w:t>
-            </w:r>
-            <w:r>
-              <w:t>Test</w:t>
+              <w:t>GraphTest</w:t>
             </w:r>
           </w:p>
         </w:tc>
@@ -1274,38 +1255,49 @@
               <w:spacing w:line="259" w:lineRule="auto"/>
             </w:pPr>
             <w:r>
-              <w:t xml:space="preserve">Un objeto </w:t>
-            </w:r>
-            <w:r>
-              <w:t>Graph</w:t>
-            </w:r>
-            <w:r>
-              <w:t xml:space="preserve"> </w:t>
-            </w:r>
-            <w:r>
-              <w:t>y 4 objetos User</w:t>
-            </w:r>
-            <w:r>
-              <w:t xml:space="preserve"> </w:t>
-            </w:r>
-            <w:r>
-              <w:t xml:space="preserve">con los siguientes valores: </w:t>
-            </w:r>
-          </w:p>
-          <w:p>
-            <w:pPr>
-              <w:spacing w:line="259" w:lineRule="auto"/>
-            </w:pPr>
-            <w:r>
+              <w:t xml:space="preserve">Un objeto Graph y 4 objetos User con los siguientes valores: </w:t>
+            </w:r>
+          </w:p>
+          <w:p>
+            <w:pPr>
+              <w:spacing w:line="259" w:lineRule="auto"/>
+              <w:rPr>
+                <w:lang w:val="en-US"/>
+              </w:rPr>
+            </w:pPr>
+            <w:r>
+              <w:rPr>
+                <w:lang w:val="en-US"/>
+              </w:rPr>
               <w:t>User a: “andrea”</w:t>
             </w:r>
           </w:p>
           <w:p>
             <w:pPr>
               <w:spacing w:line="259" w:lineRule="auto"/>
-            </w:pPr>
-            <w:r>
-              <w:t>User b: “danna”</w:t>
+              <w:rPr>
+                <w:lang w:val="en-US"/>
+              </w:rPr>
+            </w:pPr>
+            <w:r>
+              <w:rPr>
+                <w:lang w:val="en-US"/>
+              </w:rPr>
+              <w:t>User b: “</w:t>
+            </w:r>
+            <w:proofErr w:type="spellStart"/>
+            <w:r>
+              <w:rPr>
+                <w:lang w:val="en-US"/>
+              </w:rPr>
+              <w:t>danna</w:t>
+            </w:r>
+            <w:proofErr w:type="spellEnd"/>
+            <w:r>
+              <w:rPr>
+                <w:lang w:val="en-US"/>
+              </w:rPr>
+              <w:t>”</w:t>
             </w:r>
           </w:p>
           <w:p>
@@ -1649,29 +1641,46 @@
                 <w:rFonts w:ascii="Calibri" w:eastAsia="Calibri" w:hAnsi="Calibri" w:cs="Calibri"/>
                 <w:b/>
               </w:rPr>
-              <w:t>Graph</w:t>
-            </w:r>
+              <w:t xml:space="preserve">GraphTest </w:t>
+            </w:r>
+            <w:r>
+              <w:rPr>
+                <w:rFonts w:ascii="Arial" w:eastAsia="Arial" w:hAnsi="Arial" w:cs="Arial"/>
+              </w:rPr>
+              <w:t xml:space="preserve"> </w:t>
+            </w:r>
+            <w:r>
+              <w:t xml:space="preserve"> </w:t>
+            </w:r>
+          </w:p>
+        </w:tc>
+        <w:tc>
+          <w:tcPr>
+            <w:tcW w:w="914" w:type="dxa"/>
+            <w:tcBorders>
+              <w:top w:val="single" w:sz="4" w:space="0" w:color="000000"/>
+              <w:left w:val="single" w:sz="4" w:space="0" w:color="000000"/>
+              <w:bottom w:val="single" w:sz="4" w:space="0" w:color="000000"/>
+              <w:right w:val="single" w:sz="4" w:space="0" w:color="000000"/>
+            </w:tcBorders>
+          </w:tcPr>
+          <w:p>
+            <w:pPr>
+              <w:spacing w:line="259" w:lineRule="auto"/>
+              <w:ind w:left="5"/>
+            </w:pPr>
             <w:r>
               <w:rPr>
                 <w:rFonts w:ascii="Calibri" w:eastAsia="Calibri" w:hAnsi="Calibri" w:cs="Calibri"/>
                 <w:b/>
               </w:rPr>
-              <w:t xml:space="preserve">Test </w:t>
-            </w:r>
-            <w:r>
-              <w:rPr>
-                <w:rFonts w:ascii="Arial" w:eastAsia="Arial" w:hAnsi="Arial" w:cs="Arial"/>
-              </w:rPr>
-              <w:t xml:space="preserve"> </w:t>
-            </w:r>
-            <w:r>
-              <w:t xml:space="preserve"> </w:t>
-            </w:r>
-          </w:p>
-        </w:tc>
-        <w:tc>
-          <w:tcPr>
-            <w:tcW w:w="914" w:type="dxa"/>
+              <w:t>dfsTest1</w:t>
+            </w:r>
+          </w:p>
+        </w:tc>
+        <w:tc>
+          <w:tcPr>
+            <w:tcW w:w="1169" w:type="dxa"/>
             <w:tcBorders>
               <w:top w:val="single" w:sz="4" w:space="0" w:color="000000"/>
               <w:left w:val="single" w:sz="4" w:space="0" w:color="000000"/>
@@ -1685,24 +1694,64 @@
               <w:ind w:left="5"/>
             </w:pPr>
             <w:r>
-              <w:rPr>
-                <w:rFonts w:ascii="Calibri" w:eastAsia="Calibri" w:hAnsi="Calibri" w:cs="Calibri"/>
-                <w:b/>
-              </w:rPr>
-              <w:t>dfs</w:t>
-            </w:r>
-            <w:r>
-              <w:rPr>
-                <w:rFonts w:ascii="Calibri" w:eastAsia="Calibri" w:hAnsi="Calibri" w:cs="Calibri"/>
-                <w:b/>
-              </w:rPr>
-              <w:t>Test1</w:t>
-            </w:r>
-          </w:p>
-        </w:tc>
-        <w:tc>
-          <w:tcPr>
-            <w:tcW w:w="1169" w:type="dxa"/>
+              <w:t>setUp1</w:t>
+            </w:r>
+          </w:p>
+        </w:tc>
+        <w:tc>
+          <w:tcPr>
+            <w:tcW w:w="3321" w:type="dxa"/>
+            <w:tcBorders>
+              <w:top w:val="single" w:sz="4" w:space="0" w:color="000000"/>
+              <w:left w:val="single" w:sz="4" w:space="0" w:color="000000"/>
+              <w:bottom w:val="single" w:sz="4" w:space="0" w:color="000000"/>
+              <w:right w:val="single" w:sz="4" w:space="0" w:color="000000"/>
+            </w:tcBorders>
+          </w:tcPr>
+          <w:p>
+            <w:pPr>
+              <w:spacing w:line="259" w:lineRule="auto"/>
+              <w:rPr>
+                <w:lang w:val="en-US"/>
+              </w:rPr>
+            </w:pPr>
+            <w:r>
+              <w:rPr>
+                <w:lang w:val="en-US"/>
+              </w:rPr>
+              <w:t>String expected= "andreacordobaescobarreyesdanna"</w:t>
+            </w:r>
+          </w:p>
+          <w:p>
+            <w:pPr>
+              <w:spacing w:line="259" w:lineRule="auto"/>
+              <w:rPr>
+                <w:lang w:val="en-US"/>
+              </w:rPr>
+            </w:pPr>
+            <w:r>
+              <w:rPr>
+                <w:lang w:val="en-US"/>
+              </w:rPr>
+              <w:t>Nodo</w:t>
+            </w:r>
+            <w:r>
+              <w:rPr>
+                <w:lang w:val="en-US"/>
+              </w:rPr>
+              <w:t xml:space="preserve"> inicial</w:t>
+            </w:r>
+            <w:r>
+              <w:rPr>
+                <w:lang w:val="en-US"/>
+              </w:rPr>
+              <w:t>= andrea</w:t>
+            </w:r>
+          </w:p>
+        </w:tc>
+        <w:tc>
+          <w:tcPr>
+            <w:tcW w:w="2657" w:type="dxa"/>
             <w:tcBorders>
               <w:top w:val="single" w:sz="4" w:space="0" w:color="000000"/>
               <w:left w:val="single" w:sz="4" w:space="0" w:color="000000"/>
@@ -1716,90 +1765,7 @@
               <w:ind w:left="5"/>
             </w:pPr>
             <w:r>
-              <w:t>setUp1</w:t>
-            </w:r>
-          </w:p>
-        </w:tc>
-        <w:tc>
-          <w:tcPr>
-            <w:tcW w:w="3321" w:type="dxa"/>
-            <w:tcBorders>
-              <w:top w:val="single" w:sz="4" w:space="0" w:color="000000"/>
-              <w:left w:val="single" w:sz="4" w:space="0" w:color="000000"/>
-              <w:bottom w:val="single" w:sz="4" w:space="0" w:color="000000"/>
-              <w:right w:val="single" w:sz="4" w:space="0" w:color="000000"/>
-            </w:tcBorders>
-          </w:tcPr>
-          <w:p>
-            <w:pPr>
-              <w:spacing w:line="259" w:lineRule="auto"/>
-              <w:rPr>
-                <w:lang w:val="en-US"/>
-              </w:rPr>
-            </w:pPr>
-            <w:r>
-              <w:rPr>
-                <w:lang w:val="en-US"/>
-              </w:rPr>
-              <w:t xml:space="preserve">String expected= </w:t>
-            </w:r>
-            <w:r>
-              <w:rPr>
-                <w:lang w:val="en-US"/>
-              </w:rPr>
-              <w:t>"andreacordobaescobarreyesdanna"</w:t>
-            </w:r>
-          </w:p>
-          <w:p>
-            <w:pPr>
-              <w:spacing w:line="259" w:lineRule="auto"/>
-              <w:rPr>
-                <w:lang w:val="en-US"/>
-              </w:rPr>
-            </w:pPr>
-            <w:r>
-              <w:rPr>
-                <w:lang w:val="en-US"/>
-              </w:rPr>
-              <w:t>Nodo</w:t>
-            </w:r>
-            <w:r>
-              <w:rPr>
-                <w:lang w:val="en-US"/>
-              </w:rPr>
-              <w:t xml:space="preserve"> inicial</w:t>
-            </w:r>
-            <w:r>
-              <w:rPr>
-                <w:lang w:val="en-US"/>
-              </w:rPr>
-              <w:t>= andrea</w:t>
-            </w:r>
-          </w:p>
-        </w:tc>
-        <w:tc>
-          <w:tcPr>
-            <w:tcW w:w="2657" w:type="dxa"/>
-            <w:tcBorders>
-              <w:top w:val="single" w:sz="4" w:space="0" w:color="000000"/>
-              <w:left w:val="single" w:sz="4" w:space="0" w:color="000000"/>
-              <w:bottom w:val="single" w:sz="4" w:space="0" w:color="000000"/>
-              <w:right w:val="single" w:sz="4" w:space="0" w:color="000000"/>
-            </w:tcBorders>
-          </w:tcPr>
-          <w:p>
-            <w:pPr>
-              <w:spacing w:line="259" w:lineRule="auto"/>
-              <w:ind w:left="5"/>
-            </w:pPr>
-            <w:r>
-              <w:t xml:space="preserve">El método retorna correctamente el </w:t>
-            </w:r>
-            <w:r>
-              <w:t>camino en profundidad desde el nodo andrea hasta llegar a danna, recorriendo todos los nodos del grafo.</w:t>
-            </w:r>
-            <w:r>
-              <w:t xml:space="preserve"> </w:t>
+              <w:t xml:space="preserve">El método retorna correctamente el camino en profundidad desde el nodo andrea hasta llegar a danna, recorriendo todos los nodos del grafo. </w:t>
             </w:r>
             <w:r>
               <w:rPr>
@@ -2554,14 +2520,407 @@
                 <w:rFonts w:ascii="Calibri" w:eastAsia="Calibri" w:hAnsi="Calibri" w:cs="Calibri"/>
                 <w:b/>
               </w:rPr>
-              <w:t>dfsTest</w:t>
-            </w:r>
+              <w:t>dfsTest3</w:t>
+            </w:r>
+          </w:p>
+        </w:tc>
+        <w:tc>
+          <w:tcPr>
+            <w:tcW w:w="1169" w:type="dxa"/>
+            <w:tcBorders>
+              <w:top w:val="single" w:sz="4" w:space="0" w:color="000000"/>
+              <w:left w:val="single" w:sz="4" w:space="0" w:color="000000"/>
+              <w:bottom w:val="single" w:sz="4" w:space="0" w:color="000000"/>
+              <w:right w:val="single" w:sz="4" w:space="0" w:color="000000"/>
+            </w:tcBorders>
+          </w:tcPr>
+          <w:p>
+            <w:pPr>
+              <w:spacing w:line="259" w:lineRule="auto"/>
+              <w:ind w:left="5"/>
+            </w:pPr>
+            <w:r>
+              <w:t>setUp1</w:t>
+            </w:r>
+          </w:p>
+        </w:tc>
+        <w:tc>
+          <w:tcPr>
+            <w:tcW w:w="2496" w:type="dxa"/>
+            <w:tcBorders>
+              <w:top w:val="single" w:sz="4" w:space="0" w:color="000000"/>
+              <w:left w:val="single" w:sz="4" w:space="0" w:color="000000"/>
+              <w:bottom w:val="single" w:sz="4" w:space="0" w:color="000000"/>
+              <w:right w:val="single" w:sz="4" w:space="0" w:color="000000"/>
+            </w:tcBorders>
+          </w:tcPr>
+          <w:p>
+            <w:pPr>
+              <w:spacing w:line="259" w:lineRule="auto"/>
+            </w:pPr>
+            <w:r>
+              <w:t>String expected= "escobarandreacordobadannareyes"</w:t>
+            </w:r>
+          </w:p>
+          <w:p>
+            <w:pPr>
+              <w:spacing w:line="259" w:lineRule="auto"/>
+            </w:pPr>
+            <w:r>
+              <w:t>Nodo inicial= escobar</w:t>
+            </w:r>
+          </w:p>
+        </w:tc>
+        <w:tc>
+          <w:tcPr>
+            <w:tcW w:w="3508" w:type="dxa"/>
+            <w:tcBorders>
+              <w:top w:val="single" w:sz="4" w:space="0" w:color="000000"/>
+              <w:left w:val="single" w:sz="4" w:space="0" w:color="000000"/>
+              <w:bottom w:val="single" w:sz="4" w:space="0" w:color="000000"/>
+              <w:right w:val="single" w:sz="4" w:space="0" w:color="000000"/>
+            </w:tcBorders>
+          </w:tcPr>
+          <w:p>
+            <w:pPr>
+              <w:spacing w:line="259" w:lineRule="auto"/>
+              <w:ind w:left="5"/>
+            </w:pPr>
+            <w:r>
+              <w:t xml:space="preserve">El método retorna correctamente el camino en profundidad desde el nodo escobar hasta llegar a reyes, recorriendo todos los nodos del grafo. </w:t>
+            </w:r>
+            <w:r>
+              <w:rPr>
+                <w:rFonts w:ascii="Arial" w:eastAsia="Arial" w:hAnsi="Arial" w:cs="Arial"/>
+              </w:rPr>
+              <w:t xml:space="preserve"> </w:t>
+            </w:r>
+          </w:p>
+        </w:tc>
+      </w:tr>
+    </w:tbl>
+    <w:p>
+      <w:pPr>
+        <w:pStyle w:val="Prrafodelista"/>
+        <w:rPr>
+          <w:b/>
+          <w:bCs/>
+        </w:rPr>
+      </w:pPr>
+    </w:p>
+    <w:p>
+      <w:pPr>
+        <w:pStyle w:val="Prrafodelista"/>
+        <w:numPr>
+          <w:ilvl w:val="0"/>
+          <w:numId w:val="2"/>
+        </w:numPr>
+        <w:rPr>
+          <w:b/>
+          <w:bCs/>
+        </w:rPr>
+      </w:pPr>
+      <w:r>
+        <w:rPr>
+          <w:b/>
+          <w:bCs/>
+        </w:rPr>
+        <w:t xml:space="preserve">Objetivo de la prueba: </w:t>
+      </w:r>
+      <w:r>
+        <w:t xml:space="preserve">Determinar si el método </w:t>
+      </w:r>
+      <w:r>
+        <w:rPr>
+          <w:b/>
+          <w:bCs/>
+          <w:i/>
+          <w:iCs/>
+        </w:rPr>
+        <w:t>b</w:t>
+      </w:r>
+      <w:r>
+        <w:rPr>
+          <w:b/>
+          <w:bCs/>
+          <w:i/>
+          <w:iCs/>
+        </w:rPr>
+        <w:t xml:space="preserve">fs </w:t>
+      </w:r>
+      <w:r>
+        <w:t xml:space="preserve">me devuelve el camino en </w:t>
+      </w:r>
+      <w:r>
+        <w:t>amplitud</w:t>
+      </w:r>
+      <w:r>
+        <w:t xml:space="preserve"> desde un nodo de inicio hasta recorrer todo el grafo.</w:t>
+      </w:r>
+    </w:p>
+    <w:tbl>
+      <w:tblPr>
+        <w:tblStyle w:val="TableGrid"/>
+        <w:tblW w:w="9168" w:type="dxa"/>
+        <w:tblInd w:w="5" w:type="dxa"/>
+        <w:tblCellMar>
+          <w:top w:w="9" w:type="dxa"/>
+          <w:left w:w="105" w:type="dxa"/>
+          <w:right w:w="24" w:type="dxa"/>
+        </w:tblCellMar>
+        <w:tblLook w:val="04A0" w:firstRow="1" w:lastRow="0" w:firstColumn="1" w:lastColumn="0" w:noHBand="0" w:noVBand="1"/>
+      </w:tblPr>
+      <w:tblGrid>
+        <w:gridCol w:w="1105"/>
+        <w:gridCol w:w="914"/>
+        <w:gridCol w:w="1169"/>
+        <w:gridCol w:w="3413"/>
+        <w:gridCol w:w="2567"/>
+      </w:tblGrid>
+      <w:tr>
+        <w:trPr>
+          <w:trHeight w:val="460"/>
+        </w:trPr>
+        <w:tc>
+          <w:tcPr>
+            <w:tcW w:w="1107" w:type="dxa"/>
+            <w:tcBorders>
+              <w:top w:val="single" w:sz="4" w:space="0" w:color="000000"/>
+              <w:left w:val="single" w:sz="4" w:space="0" w:color="000000"/>
+              <w:bottom w:val="single" w:sz="4" w:space="0" w:color="000000"/>
+              <w:right w:val="single" w:sz="4" w:space="0" w:color="000000"/>
+            </w:tcBorders>
+          </w:tcPr>
+          <w:p>
+            <w:pPr>
+              <w:spacing w:line="259" w:lineRule="auto"/>
+              <w:ind w:right="75"/>
+              <w:jc w:val="center"/>
+            </w:pPr>
+            <w:r>
+              <w:rPr>
+                <w:rFonts w:ascii="Arial" w:eastAsia="Arial" w:hAnsi="Arial" w:cs="Arial"/>
+                <w:b/>
+                <w:sz w:val="20"/>
+              </w:rPr>
+              <w:t xml:space="preserve">Clase </w:t>
+            </w:r>
+            <w:r>
+              <w:rPr>
+                <w:rFonts w:ascii="Arial" w:eastAsia="Arial" w:hAnsi="Arial" w:cs="Arial"/>
+              </w:rPr>
+              <w:t xml:space="preserve"> </w:t>
+            </w:r>
+            <w:r>
+              <w:t xml:space="preserve"> </w:t>
+            </w:r>
+          </w:p>
+        </w:tc>
+        <w:tc>
+          <w:tcPr>
+            <w:tcW w:w="914" w:type="dxa"/>
+            <w:tcBorders>
+              <w:top w:val="single" w:sz="4" w:space="0" w:color="000000"/>
+              <w:left w:val="single" w:sz="4" w:space="0" w:color="000000"/>
+              <w:bottom w:val="single" w:sz="4" w:space="0" w:color="000000"/>
+              <w:right w:val="single" w:sz="4" w:space="0" w:color="000000"/>
+            </w:tcBorders>
+          </w:tcPr>
+          <w:p>
+            <w:pPr>
+              <w:spacing w:line="259" w:lineRule="auto"/>
+              <w:ind w:right="74"/>
+              <w:jc w:val="center"/>
+            </w:pPr>
+            <w:r>
+              <w:rPr>
+                <w:rFonts w:ascii="Arial" w:eastAsia="Arial" w:hAnsi="Arial" w:cs="Arial"/>
+                <w:b/>
+                <w:sz w:val="20"/>
+              </w:rPr>
+              <w:t xml:space="preserve">Método </w:t>
+            </w:r>
+            <w:r>
+              <w:rPr>
+                <w:rFonts w:ascii="Arial" w:eastAsia="Arial" w:hAnsi="Arial" w:cs="Arial"/>
+              </w:rPr>
+              <w:t xml:space="preserve"> </w:t>
+            </w:r>
+            <w:r>
+              <w:t xml:space="preserve"> </w:t>
+            </w:r>
+          </w:p>
+        </w:tc>
+        <w:tc>
+          <w:tcPr>
+            <w:tcW w:w="1169" w:type="dxa"/>
+            <w:tcBorders>
+              <w:top w:val="single" w:sz="4" w:space="0" w:color="000000"/>
+              <w:left w:val="single" w:sz="4" w:space="0" w:color="000000"/>
+              <w:bottom w:val="single" w:sz="4" w:space="0" w:color="000000"/>
+              <w:right w:val="single" w:sz="4" w:space="0" w:color="000000"/>
+            </w:tcBorders>
+          </w:tcPr>
+          <w:p>
+            <w:pPr>
+              <w:spacing w:line="259" w:lineRule="auto"/>
+              <w:ind w:right="83"/>
+              <w:jc w:val="center"/>
+            </w:pPr>
+            <w:r>
+              <w:rPr>
+                <w:rFonts w:ascii="Arial" w:eastAsia="Arial" w:hAnsi="Arial" w:cs="Arial"/>
+                <w:b/>
+                <w:sz w:val="20"/>
+              </w:rPr>
+              <w:t xml:space="preserve">Escenario </w:t>
+            </w:r>
+            <w:r>
+              <w:rPr>
+                <w:rFonts w:ascii="Arial" w:eastAsia="Arial" w:hAnsi="Arial" w:cs="Arial"/>
+              </w:rPr>
+              <w:t xml:space="preserve"> </w:t>
+            </w:r>
+            <w:r>
+              <w:t xml:space="preserve"> </w:t>
+            </w:r>
+          </w:p>
+        </w:tc>
+        <w:tc>
+          <w:tcPr>
+            <w:tcW w:w="3321" w:type="dxa"/>
+            <w:tcBorders>
+              <w:top w:val="single" w:sz="4" w:space="0" w:color="000000"/>
+              <w:left w:val="single" w:sz="4" w:space="0" w:color="000000"/>
+              <w:bottom w:val="single" w:sz="4" w:space="0" w:color="000000"/>
+              <w:right w:val="single" w:sz="4" w:space="0" w:color="000000"/>
+            </w:tcBorders>
+          </w:tcPr>
+          <w:p>
+            <w:pPr>
+              <w:spacing w:line="259" w:lineRule="auto"/>
+              <w:jc w:val="center"/>
+            </w:pPr>
+            <w:r>
+              <w:rPr>
+                <w:rFonts w:ascii="Arial" w:eastAsia="Arial" w:hAnsi="Arial" w:cs="Arial"/>
+                <w:b/>
+                <w:sz w:val="20"/>
+              </w:rPr>
+              <w:t xml:space="preserve">Valores de Entrada </w:t>
+            </w:r>
+            <w:r>
+              <w:rPr>
+                <w:rFonts w:ascii="Arial" w:eastAsia="Arial" w:hAnsi="Arial" w:cs="Arial"/>
+              </w:rPr>
+              <w:t xml:space="preserve"> </w:t>
+            </w:r>
+            <w:r>
+              <w:t xml:space="preserve"> </w:t>
+            </w:r>
+          </w:p>
+        </w:tc>
+        <w:tc>
+          <w:tcPr>
+            <w:tcW w:w="2657" w:type="dxa"/>
+            <w:tcBorders>
+              <w:top w:val="single" w:sz="4" w:space="0" w:color="000000"/>
+              <w:left w:val="single" w:sz="4" w:space="0" w:color="000000"/>
+              <w:bottom w:val="single" w:sz="4" w:space="0" w:color="000000"/>
+              <w:right w:val="single" w:sz="4" w:space="0" w:color="000000"/>
+            </w:tcBorders>
+          </w:tcPr>
+          <w:p>
+            <w:pPr>
+              <w:spacing w:line="259" w:lineRule="auto"/>
+              <w:ind w:right="84"/>
+              <w:jc w:val="center"/>
+            </w:pPr>
+            <w:r>
+              <w:rPr>
+                <w:rFonts w:ascii="Arial" w:eastAsia="Arial" w:hAnsi="Arial" w:cs="Arial"/>
+                <w:b/>
+                <w:sz w:val="20"/>
+              </w:rPr>
+              <w:t xml:space="preserve">Resultado </w:t>
+            </w:r>
+            <w:r>
+              <w:rPr>
+                <w:rFonts w:ascii="Arial" w:eastAsia="Arial" w:hAnsi="Arial" w:cs="Arial"/>
+              </w:rPr>
+              <w:t xml:space="preserve"> </w:t>
+            </w:r>
+            <w:r>
+              <w:t xml:space="preserve"> </w:t>
+            </w:r>
+          </w:p>
+        </w:tc>
+      </w:tr>
+      <w:tr>
+        <w:trPr>
+          <w:trHeight w:val="1890"/>
+        </w:trPr>
+        <w:tc>
+          <w:tcPr>
+            <w:tcW w:w="1107" w:type="dxa"/>
+            <w:tcBorders>
+              <w:top w:val="single" w:sz="4" w:space="0" w:color="000000"/>
+              <w:left w:val="single" w:sz="4" w:space="0" w:color="000000"/>
+              <w:bottom w:val="single" w:sz="4" w:space="0" w:color="000000"/>
+              <w:right w:val="single" w:sz="4" w:space="0" w:color="000000"/>
+            </w:tcBorders>
+          </w:tcPr>
+          <w:p>
+            <w:pPr>
+              <w:spacing w:line="259" w:lineRule="auto"/>
+              <w:ind w:left="5"/>
+            </w:pPr>
             <w:r>
               <w:rPr>
                 <w:rFonts w:ascii="Calibri" w:eastAsia="Calibri" w:hAnsi="Calibri" w:cs="Calibri"/>
                 <w:b/>
               </w:rPr>
-              <w:t>3</w:t>
+              <w:t xml:space="preserve">GraphTest </w:t>
+            </w:r>
+            <w:r>
+              <w:rPr>
+                <w:rFonts w:ascii="Arial" w:eastAsia="Arial" w:hAnsi="Arial" w:cs="Arial"/>
+              </w:rPr>
+              <w:t xml:space="preserve"> </w:t>
+            </w:r>
+            <w:r>
+              <w:t xml:space="preserve"> </w:t>
+            </w:r>
+          </w:p>
+        </w:tc>
+        <w:tc>
+          <w:tcPr>
+            <w:tcW w:w="914" w:type="dxa"/>
+            <w:tcBorders>
+              <w:top w:val="single" w:sz="4" w:space="0" w:color="000000"/>
+              <w:left w:val="single" w:sz="4" w:space="0" w:color="000000"/>
+              <w:bottom w:val="single" w:sz="4" w:space="0" w:color="000000"/>
+              <w:right w:val="single" w:sz="4" w:space="0" w:color="000000"/>
+            </w:tcBorders>
+          </w:tcPr>
+          <w:p>
+            <w:pPr>
+              <w:spacing w:line="259" w:lineRule="auto"/>
+              <w:ind w:left="5"/>
+            </w:pPr>
+            <w:r>
+              <w:rPr>
+                <w:rFonts w:ascii="Calibri" w:eastAsia="Calibri" w:hAnsi="Calibri" w:cs="Calibri"/>
+                <w:b/>
+              </w:rPr>
+              <w:t>b</w:t>
+            </w:r>
+            <w:r>
+              <w:rPr>
+                <w:rFonts w:ascii="Calibri" w:eastAsia="Calibri" w:hAnsi="Calibri" w:cs="Calibri"/>
+                <w:b/>
+              </w:rPr>
+              <w:t>fsTest1</w:t>
             </w:r>
           </w:p>
         </w:tc>
@@ -2587,6 +2946,787 @@
         </w:tc>
         <w:tc>
           <w:tcPr>
+            <w:tcW w:w="3321" w:type="dxa"/>
+            <w:tcBorders>
+              <w:top w:val="single" w:sz="4" w:space="0" w:color="000000"/>
+              <w:left w:val="single" w:sz="4" w:space="0" w:color="000000"/>
+              <w:bottom w:val="single" w:sz="4" w:space="0" w:color="000000"/>
+              <w:right w:val="single" w:sz="4" w:space="0" w:color="000000"/>
+            </w:tcBorders>
+          </w:tcPr>
+          <w:p>
+            <w:pPr>
+              <w:spacing w:line="259" w:lineRule="auto"/>
+              <w:rPr>
+                <w:lang w:val="en-US"/>
+              </w:rPr>
+            </w:pPr>
+            <w:r>
+              <w:rPr>
+                <w:lang w:val="en-US"/>
+              </w:rPr>
+              <w:t>String expected= "</w:t>
+            </w:r>
+            <w:proofErr w:type="spellStart"/>
+            <w:r>
+              <w:rPr>
+                <w:lang w:val="en-US"/>
+              </w:rPr>
+              <w:t>andreadannacordobaescobarreyes</w:t>
+            </w:r>
+            <w:proofErr w:type="spellEnd"/>
+            <w:r>
+              <w:rPr>
+                <w:lang w:val="en-US"/>
+              </w:rPr>
+              <w:t>"</w:t>
+            </w:r>
+          </w:p>
+          <w:p>
+            <w:pPr>
+              <w:spacing w:line="259" w:lineRule="auto"/>
+              <w:rPr>
+                <w:lang w:val="en-US"/>
+              </w:rPr>
+            </w:pPr>
+            <w:r>
+              <w:rPr>
+                <w:lang w:val="en-US"/>
+              </w:rPr>
+              <w:t>Nodo</w:t>
+            </w:r>
+            <w:r>
+              <w:rPr>
+                <w:lang w:val="en-US"/>
+              </w:rPr>
+              <w:t xml:space="preserve"> inicial</w:t>
+            </w:r>
+            <w:r>
+              <w:rPr>
+                <w:lang w:val="en-US"/>
+              </w:rPr>
+              <w:t>= andrea</w:t>
+            </w:r>
+          </w:p>
+        </w:tc>
+        <w:tc>
+          <w:tcPr>
+            <w:tcW w:w="2657" w:type="dxa"/>
+            <w:tcBorders>
+              <w:top w:val="single" w:sz="4" w:space="0" w:color="000000"/>
+              <w:left w:val="single" w:sz="4" w:space="0" w:color="000000"/>
+              <w:bottom w:val="single" w:sz="4" w:space="0" w:color="000000"/>
+              <w:right w:val="single" w:sz="4" w:space="0" w:color="000000"/>
+            </w:tcBorders>
+          </w:tcPr>
+          <w:p>
+            <w:pPr>
+              <w:spacing w:line="259" w:lineRule="auto"/>
+              <w:ind w:left="5"/>
+            </w:pPr>
+            <w:r>
+              <w:t xml:space="preserve">El método retorna correctamente el camino en </w:t>
+            </w:r>
+            <w:r>
+              <w:t>amplitud</w:t>
+            </w:r>
+            <w:r>
+              <w:t xml:space="preserve"> desde el nodo andrea hasta llegar a </w:t>
+            </w:r>
+            <w:r>
+              <w:t>reyes</w:t>
+            </w:r>
+            <w:r>
+              <w:t xml:space="preserve">, recorriendo todos los nodos del grafo. </w:t>
+            </w:r>
+            <w:r>
+              <w:rPr>
+                <w:rFonts w:ascii="Arial" w:eastAsia="Arial" w:hAnsi="Arial" w:cs="Arial"/>
+              </w:rPr>
+              <w:t xml:space="preserve"> </w:t>
+            </w:r>
+          </w:p>
+        </w:tc>
+      </w:tr>
+    </w:tbl>
+    <w:p>
+      <w:pPr>
+        <w:pStyle w:val="Prrafodelista"/>
+        <w:rPr>
+          <w:b/>
+          <w:bCs/>
+        </w:rPr>
+      </w:pPr>
+    </w:p>
+    <w:p>
+      <w:pPr>
+        <w:pStyle w:val="Prrafodelista"/>
+        <w:numPr>
+          <w:ilvl w:val="0"/>
+          <w:numId w:val="2"/>
+        </w:numPr>
+        <w:rPr>
+          <w:b/>
+          <w:bCs/>
+        </w:rPr>
+      </w:pPr>
+      <w:r>
+        <w:rPr>
+          <w:b/>
+          <w:bCs/>
+        </w:rPr>
+        <w:t xml:space="preserve">Objetivo de la prueba: </w:t>
+      </w:r>
+      <w:r>
+        <w:t xml:space="preserve">Determinar si el método </w:t>
+      </w:r>
+      <w:r>
+        <w:rPr>
+          <w:b/>
+          <w:bCs/>
+          <w:i/>
+          <w:iCs/>
+        </w:rPr>
+        <w:t xml:space="preserve">bfs </w:t>
+      </w:r>
+      <w:r>
+        <w:t>me devuelve el camino en amplitud desde un nodo de inicio hasta recorrer todo el grafo.</w:t>
+      </w:r>
+    </w:p>
+    <w:tbl>
+      <w:tblPr>
+        <w:tblStyle w:val="TableGrid"/>
+        <w:tblW w:w="9168" w:type="dxa"/>
+        <w:tblInd w:w="5" w:type="dxa"/>
+        <w:tblCellMar>
+          <w:top w:w="9" w:type="dxa"/>
+          <w:left w:w="105" w:type="dxa"/>
+          <w:right w:w="24" w:type="dxa"/>
+        </w:tblCellMar>
+        <w:tblLook w:val="04A0" w:firstRow="1" w:lastRow="0" w:firstColumn="1" w:lastColumn="0" w:noHBand="0" w:noVBand="1"/>
+      </w:tblPr>
+      <w:tblGrid>
+        <w:gridCol w:w="1081"/>
+        <w:gridCol w:w="914"/>
+        <w:gridCol w:w="1169"/>
+        <w:gridCol w:w="3413"/>
+        <w:gridCol w:w="2591"/>
+      </w:tblGrid>
+      <w:tr>
+        <w:trPr>
+          <w:trHeight w:val="460"/>
+        </w:trPr>
+        <w:tc>
+          <w:tcPr>
+            <w:tcW w:w="1081" w:type="dxa"/>
+            <w:tcBorders>
+              <w:top w:val="single" w:sz="4" w:space="0" w:color="000000"/>
+              <w:left w:val="single" w:sz="4" w:space="0" w:color="000000"/>
+              <w:bottom w:val="single" w:sz="4" w:space="0" w:color="000000"/>
+              <w:right w:val="single" w:sz="4" w:space="0" w:color="000000"/>
+            </w:tcBorders>
+          </w:tcPr>
+          <w:p>
+            <w:pPr>
+              <w:spacing w:line="259" w:lineRule="auto"/>
+              <w:ind w:right="75"/>
+              <w:jc w:val="center"/>
+            </w:pPr>
+            <w:r>
+              <w:rPr>
+                <w:rFonts w:ascii="Arial" w:eastAsia="Arial" w:hAnsi="Arial" w:cs="Arial"/>
+                <w:b/>
+                <w:sz w:val="20"/>
+              </w:rPr>
+              <w:t xml:space="preserve">Clase </w:t>
+            </w:r>
+            <w:r>
+              <w:rPr>
+                <w:rFonts w:ascii="Arial" w:eastAsia="Arial" w:hAnsi="Arial" w:cs="Arial"/>
+              </w:rPr>
+              <w:t xml:space="preserve"> </w:t>
+            </w:r>
+            <w:r>
+              <w:t xml:space="preserve"> </w:t>
+            </w:r>
+          </w:p>
+        </w:tc>
+        <w:tc>
+          <w:tcPr>
+            <w:tcW w:w="914" w:type="dxa"/>
+            <w:tcBorders>
+              <w:top w:val="single" w:sz="4" w:space="0" w:color="000000"/>
+              <w:left w:val="single" w:sz="4" w:space="0" w:color="000000"/>
+              <w:bottom w:val="single" w:sz="4" w:space="0" w:color="000000"/>
+              <w:right w:val="single" w:sz="4" w:space="0" w:color="000000"/>
+            </w:tcBorders>
+          </w:tcPr>
+          <w:p>
+            <w:pPr>
+              <w:spacing w:line="259" w:lineRule="auto"/>
+              <w:ind w:right="74"/>
+              <w:jc w:val="center"/>
+            </w:pPr>
+            <w:r>
+              <w:rPr>
+                <w:rFonts w:ascii="Arial" w:eastAsia="Arial" w:hAnsi="Arial" w:cs="Arial"/>
+                <w:b/>
+                <w:sz w:val="20"/>
+              </w:rPr>
+              <w:t xml:space="preserve">Método </w:t>
+            </w:r>
+            <w:r>
+              <w:rPr>
+                <w:rFonts w:ascii="Arial" w:eastAsia="Arial" w:hAnsi="Arial" w:cs="Arial"/>
+              </w:rPr>
+              <w:t xml:space="preserve"> </w:t>
+            </w:r>
+            <w:r>
+              <w:t xml:space="preserve"> </w:t>
+            </w:r>
+          </w:p>
+        </w:tc>
+        <w:tc>
+          <w:tcPr>
+            <w:tcW w:w="1169" w:type="dxa"/>
+            <w:tcBorders>
+              <w:top w:val="single" w:sz="4" w:space="0" w:color="000000"/>
+              <w:left w:val="single" w:sz="4" w:space="0" w:color="000000"/>
+              <w:bottom w:val="single" w:sz="4" w:space="0" w:color="000000"/>
+              <w:right w:val="single" w:sz="4" w:space="0" w:color="000000"/>
+            </w:tcBorders>
+          </w:tcPr>
+          <w:p>
+            <w:pPr>
+              <w:spacing w:line="259" w:lineRule="auto"/>
+              <w:ind w:right="83"/>
+              <w:jc w:val="center"/>
+            </w:pPr>
+            <w:r>
+              <w:rPr>
+                <w:rFonts w:ascii="Arial" w:eastAsia="Arial" w:hAnsi="Arial" w:cs="Arial"/>
+                <w:b/>
+                <w:sz w:val="20"/>
+              </w:rPr>
+              <w:t xml:space="preserve">Escenario </w:t>
+            </w:r>
+            <w:r>
+              <w:rPr>
+                <w:rFonts w:ascii="Arial" w:eastAsia="Arial" w:hAnsi="Arial" w:cs="Arial"/>
+              </w:rPr>
+              <w:t xml:space="preserve"> </w:t>
+            </w:r>
+            <w:r>
+              <w:t xml:space="preserve"> </w:t>
+            </w:r>
+          </w:p>
+        </w:tc>
+        <w:tc>
+          <w:tcPr>
+            <w:tcW w:w="2213" w:type="dxa"/>
+            <w:tcBorders>
+              <w:top w:val="single" w:sz="4" w:space="0" w:color="000000"/>
+              <w:left w:val="single" w:sz="4" w:space="0" w:color="000000"/>
+              <w:bottom w:val="single" w:sz="4" w:space="0" w:color="000000"/>
+              <w:right w:val="single" w:sz="4" w:space="0" w:color="000000"/>
+            </w:tcBorders>
+          </w:tcPr>
+          <w:p>
+            <w:pPr>
+              <w:spacing w:line="259" w:lineRule="auto"/>
+              <w:jc w:val="center"/>
+            </w:pPr>
+            <w:r>
+              <w:rPr>
+                <w:rFonts w:ascii="Arial" w:eastAsia="Arial" w:hAnsi="Arial" w:cs="Arial"/>
+                <w:b/>
+                <w:sz w:val="20"/>
+              </w:rPr>
+              <w:t xml:space="preserve">Valores de Entrada </w:t>
+            </w:r>
+            <w:r>
+              <w:rPr>
+                <w:rFonts w:ascii="Arial" w:eastAsia="Arial" w:hAnsi="Arial" w:cs="Arial"/>
+              </w:rPr>
+              <w:t xml:space="preserve"> </w:t>
+            </w:r>
+            <w:r>
+              <w:t xml:space="preserve"> </w:t>
+            </w:r>
+          </w:p>
+        </w:tc>
+        <w:tc>
+          <w:tcPr>
+            <w:tcW w:w="3791" w:type="dxa"/>
+            <w:tcBorders>
+              <w:top w:val="single" w:sz="4" w:space="0" w:color="000000"/>
+              <w:left w:val="single" w:sz="4" w:space="0" w:color="000000"/>
+              <w:bottom w:val="single" w:sz="4" w:space="0" w:color="000000"/>
+              <w:right w:val="single" w:sz="4" w:space="0" w:color="000000"/>
+            </w:tcBorders>
+          </w:tcPr>
+          <w:p>
+            <w:pPr>
+              <w:spacing w:line="259" w:lineRule="auto"/>
+              <w:ind w:right="84"/>
+              <w:jc w:val="center"/>
+            </w:pPr>
+            <w:r>
+              <w:rPr>
+                <w:rFonts w:ascii="Arial" w:eastAsia="Arial" w:hAnsi="Arial" w:cs="Arial"/>
+                <w:b/>
+                <w:sz w:val="20"/>
+              </w:rPr>
+              <w:t xml:space="preserve">Resultado </w:t>
+            </w:r>
+            <w:r>
+              <w:rPr>
+                <w:rFonts w:ascii="Arial" w:eastAsia="Arial" w:hAnsi="Arial" w:cs="Arial"/>
+              </w:rPr>
+              <w:t xml:space="preserve"> </w:t>
+            </w:r>
+            <w:r>
+              <w:t xml:space="preserve"> </w:t>
+            </w:r>
+          </w:p>
+        </w:tc>
+      </w:tr>
+      <w:tr>
+        <w:trPr>
+          <w:trHeight w:val="1890"/>
+        </w:trPr>
+        <w:tc>
+          <w:tcPr>
+            <w:tcW w:w="1081" w:type="dxa"/>
+            <w:tcBorders>
+              <w:top w:val="single" w:sz="4" w:space="0" w:color="000000"/>
+              <w:left w:val="single" w:sz="4" w:space="0" w:color="000000"/>
+              <w:bottom w:val="single" w:sz="4" w:space="0" w:color="000000"/>
+              <w:right w:val="single" w:sz="4" w:space="0" w:color="000000"/>
+            </w:tcBorders>
+          </w:tcPr>
+          <w:p>
+            <w:pPr>
+              <w:spacing w:line="259" w:lineRule="auto"/>
+              <w:ind w:left="5"/>
+            </w:pPr>
+            <w:r>
+              <w:rPr>
+                <w:rFonts w:ascii="Calibri" w:eastAsia="Calibri" w:hAnsi="Calibri" w:cs="Calibri"/>
+                <w:b/>
+              </w:rPr>
+              <w:t xml:space="preserve">GraphTest </w:t>
+            </w:r>
+            <w:r>
+              <w:rPr>
+                <w:rFonts w:ascii="Arial" w:eastAsia="Arial" w:hAnsi="Arial" w:cs="Arial"/>
+              </w:rPr>
+              <w:t xml:space="preserve"> </w:t>
+            </w:r>
+            <w:r>
+              <w:t xml:space="preserve"> </w:t>
+            </w:r>
+          </w:p>
+        </w:tc>
+        <w:tc>
+          <w:tcPr>
+            <w:tcW w:w="914" w:type="dxa"/>
+            <w:tcBorders>
+              <w:top w:val="single" w:sz="4" w:space="0" w:color="000000"/>
+              <w:left w:val="single" w:sz="4" w:space="0" w:color="000000"/>
+              <w:bottom w:val="single" w:sz="4" w:space="0" w:color="000000"/>
+              <w:right w:val="single" w:sz="4" w:space="0" w:color="000000"/>
+            </w:tcBorders>
+          </w:tcPr>
+          <w:p>
+            <w:pPr>
+              <w:spacing w:line="259" w:lineRule="auto"/>
+              <w:ind w:left="5"/>
+            </w:pPr>
+            <w:r>
+              <w:rPr>
+                <w:rFonts w:ascii="Calibri" w:eastAsia="Calibri" w:hAnsi="Calibri" w:cs="Calibri"/>
+                <w:b/>
+              </w:rPr>
+              <w:t>b</w:t>
+            </w:r>
+            <w:r>
+              <w:rPr>
+                <w:rFonts w:ascii="Calibri" w:eastAsia="Calibri" w:hAnsi="Calibri" w:cs="Calibri"/>
+                <w:b/>
+              </w:rPr>
+              <w:t>fsTest2</w:t>
+            </w:r>
+          </w:p>
+        </w:tc>
+        <w:tc>
+          <w:tcPr>
+            <w:tcW w:w="1169" w:type="dxa"/>
+            <w:tcBorders>
+              <w:top w:val="single" w:sz="4" w:space="0" w:color="000000"/>
+              <w:left w:val="single" w:sz="4" w:space="0" w:color="000000"/>
+              <w:bottom w:val="single" w:sz="4" w:space="0" w:color="000000"/>
+              <w:right w:val="single" w:sz="4" w:space="0" w:color="000000"/>
+            </w:tcBorders>
+          </w:tcPr>
+          <w:p>
+            <w:pPr>
+              <w:spacing w:line="259" w:lineRule="auto"/>
+              <w:ind w:left="5"/>
+            </w:pPr>
+            <w:r>
+              <w:t>setUp1</w:t>
+            </w:r>
+          </w:p>
+        </w:tc>
+        <w:tc>
+          <w:tcPr>
+            <w:tcW w:w="2213" w:type="dxa"/>
+            <w:tcBorders>
+              <w:top w:val="single" w:sz="4" w:space="0" w:color="000000"/>
+              <w:left w:val="single" w:sz="4" w:space="0" w:color="000000"/>
+              <w:bottom w:val="single" w:sz="4" w:space="0" w:color="000000"/>
+              <w:right w:val="single" w:sz="4" w:space="0" w:color="000000"/>
+            </w:tcBorders>
+          </w:tcPr>
+          <w:p>
+            <w:pPr>
+              <w:spacing w:line="259" w:lineRule="auto"/>
+              <w:rPr>
+                <w:lang w:val="en-US"/>
+              </w:rPr>
+            </w:pPr>
+            <w:r>
+              <w:rPr>
+                <w:lang w:val="en-US"/>
+              </w:rPr>
+              <w:t>String expected= "</w:t>
+            </w:r>
+            <w:proofErr w:type="spellStart"/>
+            <w:r>
+              <w:rPr>
+                <w:lang w:val="en-US"/>
+              </w:rPr>
+              <w:t>dannaandreacordobaescobarreyes</w:t>
+            </w:r>
+            <w:proofErr w:type="spellEnd"/>
+            <w:r>
+              <w:rPr>
+                <w:lang w:val="en-US"/>
+              </w:rPr>
+              <w:t>"</w:t>
+            </w:r>
+          </w:p>
+          <w:p>
+            <w:pPr>
+              <w:spacing w:line="259" w:lineRule="auto"/>
+              <w:rPr>
+                <w:lang w:val="en-US"/>
+              </w:rPr>
+            </w:pPr>
+            <w:r>
+              <w:rPr>
+                <w:lang w:val="en-US"/>
+              </w:rPr>
+              <w:t>Nodo</w:t>
+            </w:r>
+            <w:r>
+              <w:rPr>
+                <w:lang w:val="en-US"/>
+              </w:rPr>
+              <w:t xml:space="preserve"> inicial</w:t>
+            </w:r>
+            <w:r>
+              <w:rPr>
+                <w:lang w:val="en-US"/>
+              </w:rPr>
+              <w:t xml:space="preserve">= </w:t>
+            </w:r>
+            <w:proofErr w:type="spellStart"/>
+            <w:r>
+              <w:rPr>
+                <w:lang w:val="en-US"/>
+              </w:rPr>
+              <w:t>danna</w:t>
+            </w:r>
+            <w:proofErr w:type="spellEnd"/>
+          </w:p>
+        </w:tc>
+        <w:tc>
+          <w:tcPr>
+            <w:tcW w:w="3791" w:type="dxa"/>
+            <w:tcBorders>
+              <w:top w:val="single" w:sz="4" w:space="0" w:color="000000"/>
+              <w:left w:val="single" w:sz="4" w:space="0" w:color="000000"/>
+              <w:bottom w:val="single" w:sz="4" w:space="0" w:color="000000"/>
+              <w:right w:val="single" w:sz="4" w:space="0" w:color="000000"/>
+            </w:tcBorders>
+          </w:tcPr>
+          <w:p>
+            <w:pPr>
+              <w:spacing w:line="259" w:lineRule="auto"/>
+              <w:ind w:left="5"/>
+            </w:pPr>
+            <w:r>
+              <w:t xml:space="preserve">El método retorna correctamente el camino en profundidad desde el nodo danna hasta llegar a reyes, recorriendo todos los nodos del grafo. </w:t>
+            </w:r>
+            <w:r>
+              <w:rPr>
+                <w:rFonts w:ascii="Arial" w:eastAsia="Arial" w:hAnsi="Arial" w:cs="Arial"/>
+              </w:rPr>
+              <w:t xml:space="preserve"> </w:t>
+            </w:r>
+          </w:p>
+        </w:tc>
+      </w:tr>
+    </w:tbl>
+    <w:p>
+      <w:pPr>
+        <w:pStyle w:val="Prrafodelista"/>
+        <w:rPr>
+          <w:b/>
+          <w:bCs/>
+        </w:rPr>
+      </w:pPr>
+    </w:p>
+    <w:p>
+      <w:pPr>
+        <w:pStyle w:val="Prrafodelista"/>
+        <w:rPr>
+          <w:b/>
+          <w:bCs/>
+        </w:rPr>
+      </w:pPr>
+    </w:p>
+    <w:p>
+      <w:pPr>
+        <w:pStyle w:val="Prrafodelista"/>
+        <w:rPr>
+          <w:b/>
+          <w:bCs/>
+        </w:rPr>
+      </w:pPr>
+    </w:p>
+    <w:p>
+      <w:pPr>
+        <w:pStyle w:val="Prrafodelista"/>
+        <w:rPr>
+          <w:b/>
+          <w:bCs/>
+        </w:rPr>
+      </w:pPr>
+    </w:p>
+    <w:p>
+      <w:pPr>
+        <w:pStyle w:val="Prrafodelista"/>
+        <w:rPr>
+          <w:b/>
+          <w:bCs/>
+        </w:rPr>
+      </w:pPr>
+    </w:p>
+    <w:p>
+      <w:pPr>
+        <w:pStyle w:val="Prrafodelista"/>
+        <w:rPr>
+          <w:b/>
+          <w:bCs/>
+        </w:rPr>
+      </w:pPr>
+    </w:p>
+    <w:p>
+      <w:pPr>
+        <w:pStyle w:val="Prrafodelista"/>
+        <w:rPr>
+          <w:b/>
+          <w:bCs/>
+        </w:rPr>
+      </w:pPr>
+    </w:p>
+    <w:p>
+      <w:pPr>
+        <w:pStyle w:val="Prrafodelista"/>
+        <w:rPr>
+          <w:b/>
+          <w:bCs/>
+        </w:rPr>
+      </w:pPr>
+    </w:p>
+    <w:p>
+      <w:pPr>
+        <w:pStyle w:val="Prrafodelista"/>
+        <w:rPr>
+          <w:b/>
+          <w:bCs/>
+        </w:rPr>
+      </w:pPr>
+    </w:p>
+    <w:p>
+      <w:pPr>
+        <w:pStyle w:val="Prrafodelista"/>
+        <w:numPr>
+          <w:ilvl w:val="0"/>
+          <w:numId w:val="2"/>
+        </w:numPr>
+        <w:rPr>
+          <w:b/>
+          <w:bCs/>
+        </w:rPr>
+      </w:pPr>
+      <w:r>
+        <w:rPr>
+          <w:b/>
+          <w:bCs/>
+        </w:rPr>
+        <w:lastRenderedPageBreak/>
+        <w:t xml:space="preserve">Objetivo de la prueba: </w:t>
+      </w:r>
+      <w:r>
+        <w:t xml:space="preserve">Determinar si el método </w:t>
+      </w:r>
+      <w:r>
+        <w:rPr>
+          <w:b/>
+          <w:bCs/>
+          <w:i/>
+          <w:iCs/>
+        </w:rPr>
+        <w:t xml:space="preserve">bfs </w:t>
+      </w:r>
+      <w:r>
+        <w:t>me devuelve el camino en amplitud desde un nodo de inicio hasta recorrer todo el grafo.</w:t>
+      </w:r>
+    </w:p>
+    <w:tbl>
+      <w:tblPr>
+        <w:tblStyle w:val="TableGrid"/>
+        <w:tblW w:w="9168" w:type="dxa"/>
+        <w:tblInd w:w="5" w:type="dxa"/>
+        <w:tblCellMar>
+          <w:top w:w="9" w:type="dxa"/>
+          <w:left w:w="105" w:type="dxa"/>
+          <w:right w:w="24" w:type="dxa"/>
+        </w:tblCellMar>
+        <w:tblLook w:val="04A0" w:firstRow="1" w:lastRow="0" w:firstColumn="1" w:lastColumn="0" w:noHBand="0" w:noVBand="1"/>
+      </w:tblPr>
+      <w:tblGrid>
+        <w:gridCol w:w="1081"/>
+        <w:gridCol w:w="914"/>
+        <w:gridCol w:w="1169"/>
+        <w:gridCol w:w="3413"/>
+        <w:gridCol w:w="2591"/>
+      </w:tblGrid>
+      <w:tr>
+        <w:trPr>
+          <w:trHeight w:val="460"/>
+        </w:trPr>
+        <w:tc>
+          <w:tcPr>
+            <w:tcW w:w="1081" w:type="dxa"/>
+            <w:tcBorders>
+              <w:top w:val="single" w:sz="4" w:space="0" w:color="000000"/>
+              <w:left w:val="single" w:sz="4" w:space="0" w:color="000000"/>
+              <w:bottom w:val="single" w:sz="4" w:space="0" w:color="000000"/>
+              <w:right w:val="single" w:sz="4" w:space="0" w:color="000000"/>
+            </w:tcBorders>
+          </w:tcPr>
+          <w:p>
+            <w:pPr>
+              <w:spacing w:line="259" w:lineRule="auto"/>
+              <w:ind w:right="75"/>
+              <w:jc w:val="center"/>
+            </w:pPr>
+            <w:r>
+              <w:rPr>
+                <w:rFonts w:ascii="Arial" w:eastAsia="Arial" w:hAnsi="Arial" w:cs="Arial"/>
+                <w:b/>
+                <w:sz w:val="20"/>
+              </w:rPr>
+              <w:t xml:space="preserve">Clase </w:t>
+            </w:r>
+            <w:r>
+              <w:rPr>
+                <w:rFonts w:ascii="Arial" w:eastAsia="Arial" w:hAnsi="Arial" w:cs="Arial"/>
+              </w:rPr>
+              <w:t xml:space="preserve"> </w:t>
+            </w:r>
+            <w:r>
+              <w:t xml:space="preserve"> </w:t>
+            </w:r>
+          </w:p>
+        </w:tc>
+        <w:tc>
+          <w:tcPr>
+            <w:tcW w:w="914" w:type="dxa"/>
+            <w:tcBorders>
+              <w:top w:val="single" w:sz="4" w:space="0" w:color="000000"/>
+              <w:left w:val="single" w:sz="4" w:space="0" w:color="000000"/>
+              <w:bottom w:val="single" w:sz="4" w:space="0" w:color="000000"/>
+              <w:right w:val="single" w:sz="4" w:space="0" w:color="000000"/>
+            </w:tcBorders>
+          </w:tcPr>
+          <w:p>
+            <w:pPr>
+              <w:spacing w:line="259" w:lineRule="auto"/>
+              <w:ind w:right="74"/>
+              <w:jc w:val="center"/>
+            </w:pPr>
+            <w:r>
+              <w:rPr>
+                <w:rFonts w:ascii="Arial" w:eastAsia="Arial" w:hAnsi="Arial" w:cs="Arial"/>
+                <w:b/>
+                <w:sz w:val="20"/>
+              </w:rPr>
+              <w:t xml:space="preserve">Método </w:t>
+            </w:r>
+            <w:r>
+              <w:rPr>
+                <w:rFonts w:ascii="Arial" w:eastAsia="Arial" w:hAnsi="Arial" w:cs="Arial"/>
+              </w:rPr>
+              <w:t xml:space="preserve"> </w:t>
+            </w:r>
+            <w:r>
+              <w:t xml:space="preserve"> </w:t>
+            </w:r>
+          </w:p>
+        </w:tc>
+        <w:tc>
+          <w:tcPr>
+            <w:tcW w:w="1169" w:type="dxa"/>
+            <w:tcBorders>
+              <w:top w:val="single" w:sz="4" w:space="0" w:color="000000"/>
+              <w:left w:val="single" w:sz="4" w:space="0" w:color="000000"/>
+              <w:bottom w:val="single" w:sz="4" w:space="0" w:color="000000"/>
+              <w:right w:val="single" w:sz="4" w:space="0" w:color="000000"/>
+            </w:tcBorders>
+          </w:tcPr>
+          <w:p>
+            <w:pPr>
+              <w:spacing w:line="259" w:lineRule="auto"/>
+              <w:ind w:right="83"/>
+              <w:jc w:val="center"/>
+            </w:pPr>
+            <w:r>
+              <w:rPr>
+                <w:rFonts w:ascii="Arial" w:eastAsia="Arial" w:hAnsi="Arial" w:cs="Arial"/>
+                <w:b/>
+                <w:sz w:val="20"/>
+              </w:rPr>
+              <w:t xml:space="preserve">Escenario </w:t>
+            </w:r>
+            <w:r>
+              <w:rPr>
+                <w:rFonts w:ascii="Arial" w:eastAsia="Arial" w:hAnsi="Arial" w:cs="Arial"/>
+              </w:rPr>
+              <w:t xml:space="preserve"> </w:t>
+            </w:r>
+            <w:r>
+              <w:t xml:space="preserve"> </w:t>
+            </w:r>
+          </w:p>
+        </w:tc>
+        <w:tc>
+          <w:tcPr>
             <w:tcW w:w="2496" w:type="dxa"/>
             <w:tcBorders>
               <w:top w:val="single" w:sz="4" w:space="0" w:color="000000"/>
@@ -2598,9 +3738,173 @@
           <w:p>
             <w:pPr>
               <w:spacing w:line="259" w:lineRule="auto"/>
-            </w:pPr>
-            <w:r>
-              <w:t>String expected= "escobarandreacordobadannareyes"</w:t>
+              <w:jc w:val="center"/>
+            </w:pPr>
+            <w:r>
+              <w:rPr>
+                <w:rFonts w:ascii="Arial" w:eastAsia="Arial" w:hAnsi="Arial" w:cs="Arial"/>
+                <w:b/>
+                <w:sz w:val="20"/>
+              </w:rPr>
+              <w:t xml:space="preserve">Valores de Entrada </w:t>
+            </w:r>
+            <w:r>
+              <w:rPr>
+                <w:rFonts w:ascii="Arial" w:eastAsia="Arial" w:hAnsi="Arial" w:cs="Arial"/>
+              </w:rPr>
+              <w:t xml:space="preserve"> </w:t>
+            </w:r>
+            <w:r>
+              <w:t xml:space="preserve"> </w:t>
+            </w:r>
+          </w:p>
+        </w:tc>
+        <w:tc>
+          <w:tcPr>
+            <w:tcW w:w="3508" w:type="dxa"/>
+            <w:tcBorders>
+              <w:top w:val="single" w:sz="4" w:space="0" w:color="000000"/>
+              <w:left w:val="single" w:sz="4" w:space="0" w:color="000000"/>
+              <w:bottom w:val="single" w:sz="4" w:space="0" w:color="000000"/>
+              <w:right w:val="single" w:sz="4" w:space="0" w:color="000000"/>
+            </w:tcBorders>
+          </w:tcPr>
+          <w:p>
+            <w:pPr>
+              <w:spacing w:line="259" w:lineRule="auto"/>
+              <w:ind w:right="84"/>
+              <w:jc w:val="center"/>
+            </w:pPr>
+            <w:r>
+              <w:rPr>
+                <w:rFonts w:ascii="Arial" w:eastAsia="Arial" w:hAnsi="Arial" w:cs="Arial"/>
+                <w:b/>
+                <w:sz w:val="20"/>
+              </w:rPr>
+              <w:t xml:space="preserve">Resultado </w:t>
+            </w:r>
+            <w:r>
+              <w:rPr>
+                <w:rFonts w:ascii="Arial" w:eastAsia="Arial" w:hAnsi="Arial" w:cs="Arial"/>
+              </w:rPr>
+              <w:t xml:space="preserve"> </w:t>
+            </w:r>
+            <w:r>
+              <w:t xml:space="preserve"> </w:t>
+            </w:r>
+          </w:p>
+        </w:tc>
+      </w:tr>
+      <w:tr>
+        <w:trPr>
+          <w:trHeight w:val="1890"/>
+        </w:trPr>
+        <w:tc>
+          <w:tcPr>
+            <w:tcW w:w="1081" w:type="dxa"/>
+            <w:tcBorders>
+              <w:top w:val="single" w:sz="4" w:space="0" w:color="000000"/>
+              <w:left w:val="single" w:sz="4" w:space="0" w:color="000000"/>
+              <w:bottom w:val="single" w:sz="4" w:space="0" w:color="000000"/>
+              <w:right w:val="single" w:sz="4" w:space="0" w:color="000000"/>
+            </w:tcBorders>
+          </w:tcPr>
+          <w:p>
+            <w:pPr>
+              <w:spacing w:line="259" w:lineRule="auto"/>
+              <w:ind w:left="5"/>
+            </w:pPr>
+            <w:r>
+              <w:rPr>
+                <w:rFonts w:ascii="Calibri" w:eastAsia="Calibri" w:hAnsi="Calibri" w:cs="Calibri"/>
+                <w:b/>
+              </w:rPr>
+              <w:t xml:space="preserve">GraphTest </w:t>
+            </w:r>
+            <w:r>
+              <w:rPr>
+                <w:rFonts w:ascii="Arial" w:eastAsia="Arial" w:hAnsi="Arial" w:cs="Arial"/>
+              </w:rPr>
+              <w:t xml:space="preserve"> </w:t>
+            </w:r>
+            <w:r>
+              <w:t xml:space="preserve"> </w:t>
+            </w:r>
+          </w:p>
+        </w:tc>
+        <w:tc>
+          <w:tcPr>
+            <w:tcW w:w="914" w:type="dxa"/>
+            <w:tcBorders>
+              <w:top w:val="single" w:sz="4" w:space="0" w:color="000000"/>
+              <w:left w:val="single" w:sz="4" w:space="0" w:color="000000"/>
+              <w:bottom w:val="single" w:sz="4" w:space="0" w:color="000000"/>
+              <w:right w:val="single" w:sz="4" w:space="0" w:color="000000"/>
+            </w:tcBorders>
+          </w:tcPr>
+          <w:p>
+            <w:pPr>
+              <w:spacing w:line="259" w:lineRule="auto"/>
+              <w:ind w:left="5"/>
+            </w:pPr>
+            <w:r>
+              <w:rPr>
+                <w:rFonts w:ascii="Calibri" w:eastAsia="Calibri" w:hAnsi="Calibri" w:cs="Calibri"/>
+                <w:b/>
+              </w:rPr>
+              <w:t>b</w:t>
+            </w:r>
+            <w:r>
+              <w:rPr>
+                <w:rFonts w:ascii="Calibri" w:eastAsia="Calibri" w:hAnsi="Calibri" w:cs="Calibri"/>
+                <w:b/>
+              </w:rPr>
+              <w:t>fsTest3</w:t>
+            </w:r>
+          </w:p>
+        </w:tc>
+        <w:tc>
+          <w:tcPr>
+            <w:tcW w:w="1169" w:type="dxa"/>
+            <w:tcBorders>
+              <w:top w:val="single" w:sz="4" w:space="0" w:color="000000"/>
+              <w:left w:val="single" w:sz="4" w:space="0" w:color="000000"/>
+              <w:bottom w:val="single" w:sz="4" w:space="0" w:color="000000"/>
+              <w:right w:val="single" w:sz="4" w:space="0" w:color="000000"/>
+            </w:tcBorders>
+          </w:tcPr>
+          <w:p>
+            <w:pPr>
+              <w:spacing w:line="259" w:lineRule="auto"/>
+              <w:ind w:left="5"/>
+            </w:pPr>
+            <w:r>
+              <w:t>setUp1</w:t>
+            </w:r>
+          </w:p>
+        </w:tc>
+        <w:tc>
+          <w:tcPr>
+            <w:tcW w:w="2496" w:type="dxa"/>
+            <w:tcBorders>
+              <w:top w:val="single" w:sz="4" w:space="0" w:color="000000"/>
+              <w:left w:val="single" w:sz="4" w:space="0" w:color="000000"/>
+              <w:bottom w:val="single" w:sz="4" w:space="0" w:color="000000"/>
+              <w:right w:val="single" w:sz="4" w:space="0" w:color="000000"/>
+            </w:tcBorders>
+          </w:tcPr>
+          <w:p>
+            <w:pPr>
+              <w:spacing w:line="259" w:lineRule="auto"/>
+            </w:pPr>
+            <w:r>
+              <w:t>String expected= "</w:t>
+            </w:r>
+            <w:r>
+              <w:t>reyesescobarandreadannacordoba</w:t>
+            </w:r>
+            <w:r>
+              <w:t>"</w:t>
             </w:r>
           </w:p>
           <w:p>
@@ -2611,7 +3915,7 @@
               <w:t xml:space="preserve">Nodo inicial= </w:t>
             </w:r>
             <w:r>
-              <w:t>escobar</w:t>
+              <w:t>reyes</w:t>
             </w:r>
           </w:p>
         </w:tc>
@@ -2634,10 +3938,16 @@
               <w:t xml:space="preserve">El método retorna correctamente el camino en profundidad desde el nodo </w:t>
             </w:r>
             <w:r>
-              <w:t>escobar</w:t>
-            </w:r>
-            <w:r>
-              <w:t xml:space="preserve"> hasta llegar a reyes, recorriendo todos los nodos del grafo. </w:t>
+              <w:t>reyes</w:t>
+            </w:r>
+            <w:r>
+              <w:t xml:space="preserve"> hasta llegar a </w:t>
+            </w:r>
+            <w:r>
+              <w:t>cordoba,</w:t>
+            </w:r>
+            <w:r>
+              <w:t xml:space="preserve"> recorriendo todos los nodos del grafo. </w:t>
             </w:r>
             <w:r>
               <w:rPr>

</xml_diff>

<commit_message>
Finished tests for Kruskal, dijkstra, dfs and bfs methods
</commit_message>
<xml_diff>
--- a/docs/Diseño pruebas unitarias.docx
+++ b/docs/Diseño pruebas unitarias.docx
@@ -16,7 +16,7 @@
           <w:bCs/>
           <w:lang w:val="es-419"/>
         </w:rPr>
-        <w:t>Diseño pruebas unitarias</w:t>
+        <w:t>DISEÑO PRUEBAS UNITARIAS</w:t>
       </w:r>
     </w:p>
     <w:p>
@@ -33,7 +33,15 @@
           <w:bCs/>
           <w:lang w:val="es-419"/>
         </w:rPr>
-        <w:t>Pruebas clase KruskalTest</w:t>
+        <w:t xml:space="preserve">PRUEBAS CLASE </w:t>
+      </w:r>
+      <w:r>
+        <w:rPr>
+          <w:b/>
+          <w:bCs/>
+          <w:lang w:val="es-419"/>
+        </w:rPr>
+        <w:t>KruskalTest</w:t>
       </w:r>
     </w:p>
     <w:tbl>
@@ -1068,7 +1076,15 @@
           <w:lang w:val="es-419"/>
         </w:rPr>
         <w:lastRenderedPageBreak/>
-        <w:t>Pruebas clase GraphTest</w:t>
+        <w:t xml:space="preserve">PRUEBAS CLASE </w:t>
+      </w:r>
+      <w:r>
+        <w:rPr>
+          <w:b/>
+          <w:bCs/>
+          <w:lang w:val="es-419"/>
+        </w:rPr>
+        <w:t>GraphTest</w:t>
       </w:r>
     </w:p>
     <w:tbl>
@@ -2637,25 +2653,10 @@
           <w:i/>
           <w:iCs/>
         </w:rPr>
-        <w:t>b</w:t>
+        <w:t xml:space="preserve">bfs </w:t>
       </w:r>
       <w:r>
-        <w:rPr>
-          <w:b/>
-          <w:bCs/>
-          <w:i/>
-          <w:iCs/>
-        </w:rPr>
-        <w:t xml:space="preserve">fs </w:t>
-      </w:r>
-      <w:r>
-        <w:t xml:space="preserve">me devuelve el camino en </w:t>
-      </w:r>
-      <w:r>
-        <w:t>amplitud</w:t>
-      </w:r>
-      <w:r>
-        <w:t xml:space="preserve"> desde un nodo de inicio hasta recorrer todo el grafo.</w:t>
+        <w:t>me devuelve el camino en amplitud desde un nodo de inicio hasta recorrer todo el grafo.</w:t>
       </w:r>
     </w:p>
     <w:tbl>
@@ -2913,14 +2914,7 @@
                 <w:rFonts w:ascii="Calibri" w:eastAsia="Calibri" w:hAnsi="Calibri" w:cs="Calibri"/>
                 <w:b/>
               </w:rPr>
-              <w:t>b</w:t>
-            </w:r>
-            <w:r>
-              <w:rPr>
-                <w:rFonts w:ascii="Calibri" w:eastAsia="Calibri" w:hAnsi="Calibri" w:cs="Calibri"/>
-                <w:b/>
-              </w:rPr>
-              <w:t>fsTest1</w:t>
+              <w:t>bfsTest1</w:t>
             </w:r>
           </w:p>
         </w:tc>
@@ -3025,19 +3019,7 @@
               <w:ind w:left="5"/>
             </w:pPr>
             <w:r>
-              <w:t xml:space="preserve">El método retorna correctamente el camino en </w:t>
-            </w:r>
-            <w:r>
-              <w:t>amplitud</w:t>
-            </w:r>
-            <w:r>
-              <w:t xml:space="preserve"> desde el nodo andrea hasta llegar a </w:t>
-            </w:r>
-            <w:r>
-              <w:t>reyes</w:t>
-            </w:r>
-            <w:r>
-              <w:t xml:space="preserve">, recorriendo todos los nodos del grafo. </w:t>
+              <w:t xml:space="preserve">El método retorna correctamente el camino en amplitud desde el nodo andrea hasta llegar a reyes, recorriendo todos los nodos del grafo. </w:t>
             </w:r>
             <w:r>
               <w:rPr>
@@ -3348,14 +3330,7 @@
                 <w:rFonts w:ascii="Calibri" w:eastAsia="Calibri" w:hAnsi="Calibri" w:cs="Calibri"/>
                 <w:b/>
               </w:rPr>
-              <w:t>b</w:t>
-            </w:r>
-            <w:r>
-              <w:rPr>
-                <w:rFonts w:ascii="Calibri" w:eastAsia="Calibri" w:hAnsi="Calibri" w:cs="Calibri"/>
-                <w:b/>
-              </w:rPr>
-              <w:t>fsTest2</w:t>
+              <w:t>bfsTest2</w:t>
             </w:r>
           </w:p>
         </w:tc>
@@ -3852,14 +3827,727 @@
                 <w:rFonts w:ascii="Calibri" w:eastAsia="Calibri" w:hAnsi="Calibri" w:cs="Calibri"/>
                 <w:b/>
               </w:rPr>
-              <w:t>b</w:t>
-            </w:r>
+              <w:t>bfsTest3</w:t>
+            </w:r>
+          </w:p>
+        </w:tc>
+        <w:tc>
+          <w:tcPr>
+            <w:tcW w:w="1169" w:type="dxa"/>
+            <w:tcBorders>
+              <w:top w:val="single" w:sz="4" w:space="0" w:color="000000"/>
+              <w:left w:val="single" w:sz="4" w:space="0" w:color="000000"/>
+              <w:bottom w:val="single" w:sz="4" w:space="0" w:color="000000"/>
+              <w:right w:val="single" w:sz="4" w:space="0" w:color="000000"/>
+            </w:tcBorders>
+          </w:tcPr>
+          <w:p>
+            <w:pPr>
+              <w:spacing w:line="259" w:lineRule="auto"/>
+              <w:ind w:left="5"/>
+            </w:pPr>
+            <w:r>
+              <w:t>setUp1</w:t>
+            </w:r>
+          </w:p>
+        </w:tc>
+        <w:tc>
+          <w:tcPr>
+            <w:tcW w:w="2496" w:type="dxa"/>
+            <w:tcBorders>
+              <w:top w:val="single" w:sz="4" w:space="0" w:color="000000"/>
+              <w:left w:val="single" w:sz="4" w:space="0" w:color="000000"/>
+              <w:bottom w:val="single" w:sz="4" w:space="0" w:color="000000"/>
+              <w:right w:val="single" w:sz="4" w:space="0" w:color="000000"/>
+            </w:tcBorders>
+          </w:tcPr>
+          <w:p>
+            <w:pPr>
+              <w:spacing w:line="259" w:lineRule="auto"/>
+            </w:pPr>
+            <w:r>
+              <w:t>String expected= "</w:t>
+            </w:r>
+            <w:r>
+              <w:t>reyesescobarandreadannacordoba</w:t>
+            </w:r>
+            <w:r>
+              <w:t>"</w:t>
+            </w:r>
+          </w:p>
+          <w:p>
+            <w:pPr>
+              <w:spacing w:line="259" w:lineRule="auto"/>
+            </w:pPr>
+            <w:r>
+              <w:t xml:space="preserve">Nodo inicial= </w:t>
+            </w:r>
+            <w:r>
+              <w:t>reyes</w:t>
+            </w:r>
+          </w:p>
+        </w:tc>
+        <w:tc>
+          <w:tcPr>
+            <w:tcW w:w="3508" w:type="dxa"/>
+            <w:tcBorders>
+              <w:top w:val="single" w:sz="4" w:space="0" w:color="000000"/>
+              <w:left w:val="single" w:sz="4" w:space="0" w:color="000000"/>
+              <w:bottom w:val="single" w:sz="4" w:space="0" w:color="000000"/>
+              <w:right w:val="single" w:sz="4" w:space="0" w:color="000000"/>
+            </w:tcBorders>
+          </w:tcPr>
+          <w:p>
+            <w:pPr>
+              <w:spacing w:line="259" w:lineRule="auto"/>
+              <w:ind w:left="5"/>
+            </w:pPr>
+            <w:r>
+              <w:t xml:space="preserve">El método retorna correctamente el camino en profundidad desde el nodo reyes hasta llegar a cordoba, recorriendo todos los nodos del grafo. </w:t>
+            </w:r>
+            <w:r>
+              <w:rPr>
+                <w:rFonts w:ascii="Arial" w:eastAsia="Arial" w:hAnsi="Arial" w:cs="Arial"/>
+              </w:rPr>
+              <w:t xml:space="preserve"> </w:t>
+            </w:r>
+          </w:p>
+        </w:tc>
+      </w:tr>
+    </w:tbl>
+    <w:p>
+      <w:pPr>
+        <w:rPr>
+          <w:b/>
+          <w:bCs/>
+        </w:rPr>
+      </w:pPr>
+    </w:p>
+    <w:p>
+      <w:pPr>
+        <w:rPr>
+          <w:b/>
+          <w:bCs/>
+          <w:lang w:val="es-419"/>
+        </w:rPr>
+      </w:pPr>
+      <w:r>
+        <w:rPr>
+          <w:b/>
+          <w:bCs/>
+          <w:lang w:val="es-419"/>
+        </w:rPr>
+        <w:t>PRUEBAS CLASE DijkstraAlgorithmForAdjacencyListTest</w:t>
+      </w:r>
+    </w:p>
+    <w:tbl>
+      <w:tblPr>
+        <w:tblStyle w:val="TableGrid"/>
+        <w:tblW w:w="9019" w:type="dxa"/>
+        <w:tblInd w:w="5" w:type="dxa"/>
+        <w:tblCellMar>
+          <w:top w:w="4" w:type="dxa"/>
+          <w:left w:w="110" w:type="dxa"/>
+          <w:right w:w="115" w:type="dxa"/>
+        </w:tblCellMar>
+        <w:tblLook w:val="04A0" w:firstRow="1" w:lastRow="0" w:firstColumn="1" w:lastColumn="0" w:noHBand="0" w:noVBand="1"/>
+      </w:tblPr>
+      <w:tblGrid>
+        <w:gridCol w:w="986"/>
+        <w:gridCol w:w="3680"/>
+        <w:gridCol w:w="4353"/>
+      </w:tblGrid>
+      <w:tr>
+        <w:trPr>
+          <w:trHeight w:val="230"/>
+        </w:trPr>
+        <w:tc>
+          <w:tcPr>
+            <w:tcW w:w="986" w:type="dxa"/>
+            <w:tcBorders>
+              <w:top w:val="single" w:sz="4" w:space="0" w:color="000000"/>
+              <w:left w:val="single" w:sz="4" w:space="0" w:color="000000"/>
+              <w:bottom w:val="single" w:sz="4" w:space="0" w:color="000000"/>
+              <w:right w:val="single" w:sz="4" w:space="0" w:color="000000"/>
+            </w:tcBorders>
+          </w:tcPr>
+          <w:p>
+            <w:pPr>
+              <w:spacing w:line="259" w:lineRule="auto"/>
+              <w:ind w:left="5"/>
+              <w:jc w:val="center"/>
+            </w:pPr>
+            <w:r>
+              <w:rPr>
+                <w:rFonts w:ascii="Arial" w:eastAsia="Arial" w:hAnsi="Arial" w:cs="Arial"/>
+                <w:b/>
+                <w:sz w:val="20"/>
+              </w:rPr>
+              <w:t xml:space="preserve">Nombre </w:t>
+            </w:r>
+            <w:r>
+              <w:rPr>
+                <w:rFonts w:ascii="Arial" w:eastAsia="Arial" w:hAnsi="Arial" w:cs="Arial"/>
+              </w:rPr>
+              <w:t xml:space="preserve"> </w:t>
+            </w:r>
+            <w:r>
+              <w:t xml:space="preserve"> </w:t>
+            </w:r>
+          </w:p>
+        </w:tc>
+        <w:tc>
+          <w:tcPr>
+            <w:tcW w:w="3115" w:type="dxa"/>
+            <w:tcBorders>
+              <w:top w:val="single" w:sz="4" w:space="0" w:color="000000"/>
+              <w:left w:val="single" w:sz="4" w:space="0" w:color="000000"/>
+              <w:bottom w:val="single" w:sz="4" w:space="0" w:color="000000"/>
+              <w:right w:val="single" w:sz="4" w:space="0" w:color="000000"/>
+            </w:tcBorders>
+          </w:tcPr>
+          <w:p>
+            <w:pPr>
+              <w:spacing w:line="259" w:lineRule="auto"/>
+              <w:ind w:left="11"/>
+              <w:jc w:val="center"/>
+            </w:pPr>
+            <w:r>
+              <w:rPr>
+                <w:rFonts w:ascii="Arial" w:eastAsia="Arial" w:hAnsi="Arial" w:cs="Arial"/>
+                <w:b/>
+                <w:sz w:val="20"/>
+              </w:rPr>
+              <w:t xml:space="preserve">Clase </w:t>
+            </w:r>
+            <w:r>
+              <w:rPr>
+                <w:rFonts w:ascii="Arial" w:eastAsia="Arial" w:hAnsi="Arial" w:cs="Arial"/>
+              </w:rPr>
+              <w:t xml:space="preserve"> </w:t>
+            </w:r>
+            <w:r>
+              <w:t xml:space="preserve"> </w:t>
+            </w:r>
+          </w:p>
+        </w:tc>
+        <w:tc>
+          <w:tcPr>
+            <w:tcW w:w="4918" w:type="dxa"/>
+            <w:tcBorders>
+              <w:top w:val="single" w:sz="4" w:space="0" w:color="000000"/>
+              <w:left w:val="single" w:sz="4" w:space="0" w:color="000000"/>
+              <w:bottom w:val="single" w:sz="4" w:space="0" w:color="000000"/>
+              <w:right w:val="single" w:sz="4" w:space="0" w:color="000000"/>
+            </w:tcBorders>
+          </w:tcPr>
+          <w:p>
+            <w:pPr>
+              <w:spacing w:line="259" w:lineRule="auto"/>
+              <w:ind w:left="12"/>
+              <w:jc w:val="center"/>
+            </w:pPr>
+            <w:r>
+              <w:rPr>
+                <w:rFonts w:ascii="Arial" w:eastAsia="Arial" w:hAnsi="Arial" w:cs="Arial"/>
+                <w:b/>
+                <w:sz w:val="20"/>
+              </w:rPr>
+              <w:t xml:space="preserve">Escenario </w:t>
+            </w:r>
+            <w:r>
+              <w:rPr>
+                <w:rFonts w:ascii="Arial" w:eastAsia="Arial" w:hAnsi="Arial" w:cs="Arial"/>
+              </w:rPr>
+              <w:t xml:space="preserve"> </w:t>
+            </w:r>
+            <w:r>
+              <w:t xml:space="preserve"> </w:t>
+            </w:r>
+          </w:p>
+        </w:tc>
+      </w:tr>
+      <w:tr>
+        <w:trPr>
+          <w:trHeight w:val="2161"/>
+        </w:trPr>
+        <w:tc>
+          <w:tcPr>
+            <w:tcW w:w="986" w:type="dxa"/>
+            <w:tcBorders>
+              <w:top w:val="single" w:sz="4" w:space="0" w:color="000000"/>
+              <w:left w:val="single" w:sz="4" w:space="0" w:color="000000"/>
+              <w:bottom w:val="single" w:sz="4" w:space="0" w:color="000000"/>
+              <w:right w:val="single" w:sz="4" w:space="0" w:color="000000"/>
+            </w:tcBorders>
+          </w:tcPr>
+          <w:p>
+            <w:pPr>
+              <w:spacing w:line="259" w:lineRule="auto"/>
+            </w:pPr>
+            <w:r>
+              <w:t>setUp1</w:t>
+            </w:r>
+          </w:p>
+        </w:tc>
+        <w:tc>
+          <w:tcPr>
+            <w:tcW w:w="3115" w:type="dxa"/>
+            <w:tcBorders>
+              <w:top w:val="single" w:sz="4" w:space="0" w:color="000000"/>
+              <w:left w:val="single" w:sz="4" w:space="0" w:color="000000"/>
+              <w:bottom w:val="single" w:sz="4" w:space="0" w:color="000000"/>
+              <w:right w:val="single" w:sz="4" w:space="0" w:color="000000"/>
+            </w:tcBorders>
+          </w:tcPr>
+          <w:p>
+            <w:pPr>
+              <w:spacing w:line="259" w:lineRule="auto"/>
+            </w:pPr>
+            <w:r>
+              <w:rPr>
+                <w:lang w:val="es-419"/>
+              </w:rPr>
+              <w:t>DijkstraAlgorithmForAdjacencyListTest</w:t>
+            </w:r>
+          </w:p>
+        </w:tc>
+        <w:tc>
+          <w:tcPr>
+            <w:tcW w:w="4918" w:type="dxa"/>
+            <w:tcBorders>
+              <w:top w:val="single" w:sz="4" w:space="0" w:color="000000"/>
+              <w:left w:val="single" w:sz="4" w:space="0" w:color="000000"/>
+              <w:bottom w:val="single" w:sz="4" w:space="0" w:color="000000"/>
+              <w:right w:val="single" w:sz="4" w:space="0" w:color="000000"/>
+            </w:tcBorders>
+          </w:tcPr>
+          <w:p>
+            <w:pPr>
+              <w:spacing w:line="259" w:lineRule="auto"/>
+            </w:pPr>
+            <w:r>
+              <w:t>Un objeto DijsktraAlgorithmForAdjacencyList.</w:t>
+            </w:r>
+          </w:p>
+          <w:p>
+            <w:pPr>
+              <w:spacing w:line="259" w:lineRule="auto"/>
+            </w:pPr>
+            <w:r>
+              <w:t xml:space="preserve">Un objeto Graph y 4 objetos User con los siguientes valores: </w:t>
+            </w:r>
+          </w:p>
+          <w:p>
+            <w:pPr>
+              <w:spacing w:line="259" w:lineRule="auto"/>
+              <w:rPr>
+                <w:lang w:val="en-US"/>
+              </w:rPr>
+            </w:pPr>
+            <w:r>
+              <w:rPr>
+                <w:lang w:val="en-US"/>
+              </w:rPr>
+              <w:t>User a: “andrea”</w:t>
+            </w:r>
+          </w:p>
+          <w:p>
+            <w:pPr>
+              <w:spacing w:line="259" w:lineRule="auto"/>
+              <w:rPr>
+                <w:lang w:val="en-US"/>
+              </w:rPr>
+            </w:pPr>
+            <w:r>
+              <w:rPr>
+                <w:lang w:val="en-US"/>
+              </w:rPr>
+              <w:t>User b: “</w:t>
+            </w:r>
+            <w:proofErr w:type="spellStart"/>
+            <w:r>
+              <w:rPr>
+                <w:lang w:val="en-US"/>
+              </w:rPr>
+              <w:t>danna</w:t>
+            </w:r>
+            <w:proofErr w:type="spellEnd"/>
+            <w:r>
+              <w:rPr>
+                <w:lang w:val="en-US"/>
+              </w:rPr>
+              <w:t>”</w:t>
+            </w:r>
+          </w:p>
+          <w:p>
+            <w:pPr>
+              <w:spacing w:line="259" w:lineRule="auto"/>
+            </w:pPr>
+            <w:r>
+              <w:t>User c: “escobar”</w:t>
+            </w:r>
+          </w:p>
+          <w:p>
+            <w:pPr>
+              <w:spacing w:line="259" w:lineRule="auto"/>
+            </w:pPr>
+            <w:r>
+              <w:t>User d: “cordoba”</w:t>
+            </w:r>
+          </w:p>
+          <w:p>
+            <w:pPr>
+              <w:spacing w:line="259" w:lineRule="auto"/>
+            </w:pPr>
+            <w:r>
+              <w:t>User e: “reyes”</w:t>
+            </w:r>
+          </w:p>
+          <w:p>
+            <w:pPr>
+              <w:spacing w:line="259" w:lineRule="auto"/>
+            </w:pPr>
+            <w:r>
+              <w:t>donde :</w:t>
+            </w:r>
+          </w:p>
+          <w:p>
+            <w:pPr>
+              <w:spacing w:line="259" w:lineRule="auto"/>
+            </w:pPr>
+            <w:r>
+              <w:t>a tiene conexión con d</w:t>
+            </w:r>
+          </w:p>
+          <w:p>
+            <w:pPr>
+              <w:spacing w:line="259" w:lineRule="auto"/>
+            </w:pPr>
+            <w:r>
+              <w:t>a tiene conexión con c</w:t>
+            </w:r>
+          </w:p>
+          <w:p>
+            <w:pPr>
+              <w:spacing w:line="259" w:lineRule="auto"/>
+            </w:pPr>
+            <w:r>
+              <w:t>d tiene conexión con c</w:t>
+            </w:r>
+          </w:p>
+          <w:p>
+            <w:pPr>
+              <w:spacing w:line="259" w:lineRule="auto"/>
+            </w:pPr>
+            <w:r>
+              <w:t>c tiene conexión con e</w:t>
+            </w:r>
+          </w:p>
+          <w:p>
+            <w:pPr>
+              <w:spacing w:line="259" w:lineRule="auto"/>
+            </w:pPr>
+            <w:r>
+              <w:t>a tiene conexión con b</w:t>
+            </w:r>
+          </w:p>
+        </w:tc>
+      </w:tr>
+    </w:tbl>
+    <w:p>
+      <w:pPr>
+        <w:pStyle w:val="Prrafodelista"/>
+        <w:numPr>
+          <w:ilvl w:val="0"/>
+          <w:numId w:val="2"/>
+        </w:numPr>
+        <w:rPr>
+          <w:b/>
+          <w:bCs/>
+        </w:rPr>
+      </w:pPr>
+      <w:r>
+        <w:rPr>
+          <w:b/>
+          <w:bCs/>
+        </w:rPr>
+        <w:t xml:space="preserve">Objetivo de la prueba: </w:t>
+      </w:r>
+      <w:r>
+        <w:t>Determinar si el método dijkstra me devuelve el camino más corto entre un nodo origen y un nodo destino.</w:t>
+      </w:r>
+    </w:p>
+    <w:tbl>
+      <w:tblPr>
+        <w:tblStyle w:val="TableGrid"/>
+        <w:tblW w:w="9168" w:type="dxa"/>
+        <w:tblInd w:w="5" w:type="dxa"/>
+        <w:tblCellMar>
+          <w:top w:w="9" w:type="dxa"/>
+          <w:left w:w="105" w:type="dxa"/>
+          <w:right w:w="24" w:type="dxa"/>
+        </w:tblCellMar>
+        <w:tblLook w:val="04A0" w:firstRow="1" w:lastRow="0" w:firstColumn="1" w:lastColumn="0" w:noHBand="0" w:noVBand="1"/>
+      </w:tblPr>
+      <w:tblGrid>
+        <w:gridCol w:w="2060"/>
+        <w:gridCol w:w="1203"/>
+        <w:gridCol w:w="1169"/>
+        <w:gridCol w:w="2856"/>
+        <w:gridCol w:w="1880"/>
+      </w:tblGrid>
+      <w:tr>
+        <w:trPr>
+          <w:trHeight w:val="460"/>
+        </w:trPr>
+        <w:tc>
+          <w:tcPr>
+            <w:tcW w:w="2060" w:type="dxa"/>
+            <w:tcBorders>
+              <w:top w:val="single" w:sz="4" w:space="0" w:color="000000"/>
+              <w:left w:val="single" w:sz="4" w:space="0" w:color="000000"/>
+              <w:bottom w:val="single" w:sz="4" w:space="0" w:color="000000"/>
+              <w:right w:val="single" w:sz="4" w:space="0" w:color="000000"/>
+            </w:tcBorders>
+          </w:tcPr>
+          <w:p>
+            <w:pPr>
+              <w:spacing w:line="259" w:lineRule="auto"/>
+              <w:ind w:right="75"/>
+              <w:jc w:val="center"/>
+            </w:pPr>
+            <w:r>
+              <w:rPr>
+                <w:rFonts w:ascii="Arial" w:eastAsia="Arial" w:hAnsi="Arial" w:cs="Arial"/>
+                <w:b/>
+                <w:sz w:val="20"/>
+              </w:rPr>
+              <w:t xml:space="preserve">Clase </w:t>
+            </w:r>
+            <w:r>
+              <w:rPr>
+                <w:rFonts w:ascii="Arial" w:eastAsia="Arial" w:hAnsi="Arial" w:cs="Arial"/>
+              </w:rPr>
+              <w:t xml:space="preserve"> </w:t>
+            </w:r>
+            <w:r>
+              <w:t xml:space="preserve"> </w:t>
+            </w:r>
+          </w:p>
+        </w:tc>
+        <w:tc>
+          <w:tcPr>
+            <w:tcW w:w="1203" w:type="dxa"/>
+            <w:tcBorders>
+              <w:top w:val="single" w:sz="4" w:space="0" w:color="000000"/>
+              <w:left w:val="single" w:sz="4" w:space="0" w:color="000000"/>
+              <w:bottom w:val="single" w:sz="4" w:space="0" w:color="000000"/>
+              <w:right w:val="single" w:sz="4" w:space="0" w:color="000000"/>
+            </w:tcBorders>
+          </w:tcPr>
+          <w:p>
+            <w:pPr>
+              <w:spacing w:line="259" w:lineRule="auto"/>
+              <w:ind w:right="74"/>
+              <w:jc w:val="center"/>
+            </w:pPr>
+            <w:r>
+              <w:rPr>
+                <w:rFonts w:ascii="Arial" w:eastAsia="Arial" w:hAnsi="Arial" w:cs="Arial"/>
+                <w:b/>
+                <w:sz w:val="20"/>
+              </w:rPr>
+              <w:t xml:space="preserve">Método </w:t>
+            </w:r>
+            <w:r>
+              <w:rPr>
+                <w:rFonts w:ascii="Arial" w:eastAsia="Arial" w:hAnsi="Arial" w:cs="Arial"/>
+              </w:rPr>
+              <w:t xml:space="preserve"> </w:t>
+            </w:r>
+            <w:r>
+              <w:t xml:space="preserve"> </w:t>
+            </w:r>
+          </w:p>
+        </w:tc>
+        <w:tc>
+          <w:tcPr>
+            <w:tcW w:w="1169" w:type="dxa"/>
+            <w:tcBorders>
+              <w:top w:val="single" w:sz="4" w:space="0" w:color="000000"/>
+              <w:left w:val="single" w:sz="4" w:space="0" w:color="000000"/>
+              <w:bottom w:val="single" w:sz="4" w:space="0" w:color="000000"/>
+              <w:right w:val="single" w:sz="4" w:space="0" w:color="000000"/>
+            </w:tcBorders>
+          </w:tcPr>
+          <w:p>
+            <w:pPr>
+              <w:spacing w:line="259" w:lineRule="auto"/>
+              <w:ind w:right="83"/>
+              <w:jc w:val="center"/>
+            </w:pPr>
+            <w:r>
+              <w:rPr>
+                <w:rFonts w:ascii="Arial" w:eastAsia="Arial" w:hAnsi="Arial" w:cs="Arial"/>
+                <w:b/>
+                <w:sz w:val="20"/>
+              </w:rPr>
+              <w:t xml:space="preserve">Escenario </w:t>
+            </w:r>
+            <w:r>
+              <w:rPr>
+                <w:rFonts w:ascii="Arial" w:eastAsia="Arial" w:hAnsi="Arial" w:cs="Arial"/>
+              </w:rPr>
+              <w:t xml:space="preserve"> </w:t>
+            </w:r>
+            <w:r>
+              <w:t xml:space="preserve"> </w:t>
+            </w:r>
+          </w:p>
+        </w:tc>
+        <w:tc>
+          <w:tcPr>
+            <w:tcW w:w="2856" w:type="dxa"/>
+            <w:tcBorders>
+              <w:top w:val="single" w:sz="4" w:space="0" w:color="000000"/>
+              <w:left w:val="single" w:sz="4" w:space="0" w:color="000000"/>
+              <w:bottom w:val="single" w:sz="4" w:space="0" w:color="000000"/>
+              <w:right w:val="single" w:sz="4" w:space="0" w:color="000000"/>
+            </w:tcBorders>
+          </w:tcPr>
+          <w:p>
+            <w:pPr>
+              <w:spacing w:line="259" w:lineRule="auto"/>
+              <w:jc w:val="center"/>
+            </w:pPr>
+            <w:r>
+              <w:rPr>
+                <w:rFonts w:ascii="Arial" w:eastAsia="Arial" w:hAnsi="Arial" w:cs="Arial"/>
+                <w:b/>
+                <w:sz w:val="20"/>
+              </w:rPr>
+              <w:t xml:space="preserve">Valores de Entrada </w:t>
+            </w:r>
+            <w:r>
+              <w:rPr>
+                <w:rFonts w:ascii="Arial" w:eastAsia="Arial" w:hAnsi="Arial" w:cs="Arial"/>
+              </w:rPr>
+              <w:t xml:space="preserve"> </w:t>
+            </w:r>
+            <w:r>
+              <w:t xml:space="preserve"> </w:t>
+            </w:r>
+          </w:p>
+        </w:tc>
+        <w:tc>
+          <w:tcPr>
+            <w:tcW w:w="1880" w:type="dxa"/>
+            <w:tcBorders>
+              <w:top w:val="single" w:sz="4" w:space="0" w:color="000000"/>
+              <w:left w:val="single" w:sz="4" w:space="0" w:color="000000"/>
+              <w:bottom w:val="single" w:sz="4" w:space="0" w:color="000000"/>
+              <w:right w:val="single" w:sz="4" w:space="0" w:color="000000"/>
+            </w:tcBorders>
+          </w:tcPr>
+          <w:p>
+            <w:pPr>
+              <w:spacing w:line="259" w:lineRule="auto"/>
+              <w:ind w:right="84"/>
+              <w:jc w:val="center"/>
+            </w:pPr>
+            <w:r>
+              <w:rPr>
+                <w:rFonts w:ascii="Arial" w:eastAsia="Arial" w:hAnsi="Arial" w:cs="Arial"/>
+                <w:b/>
+                <w:sz w:val="20"/>
+              </w:rPr>
+              <w:t xml:space="preserve">Resultado </w:t>
+            </w:r>
+            <w:r>
+              <w:rPr>
+                <w:rFonts w:ascii="Arial" w:eastAsia="Arial" w:hAnsi="Arial" w:cs="Arial"/>
+              </w:rPr>
+              <w:t xml:space="preserve"> </w:t>
+            </w:r>
+            <w:r>
+              <w:t xml:space="preserve"> </w:t>
+            </w:r>
+          </w:p>
+        </w:tc>
+      </w:tr>
+      <w:tr>
+        <w:trPr>
+          <w:trHeight w:val="1890"/>
+        </w:trPr>
+        <w:tc>
+          <w:tcPr>
+            <w:tcW w:w="2060" w:type="dxa"/>
+            <w:tcBorders>
+              <w:top w:val="single" w:sz="4" w:space="0" w:color="000000"/>
+              <w:left w:val="single" w:sz="4" w:space="0" w:color="000000"/>
+              <w:bottom w:val="single" w:sz="4" w:space="0" w:color="000000"/>
+              <w:right w:val="single" w:sz="4" w:space="0" w:color="000000"/>
+            </w:tcBorders>
+          </w:tcPr>
+          <w:p>
+            <w:pPr>
+              <w:spacing w:line="259" w:lineRule="auto"/>
+              <w:ind w:left="5"/>
+            </w:pPr>
             <w:r>
               <w:rPr>
                 <w:rFonts w:ascii="Calibri" w:eastAsia="Calibri" w:hAnsi="Calibri" w:cs="Calibri"/>
                 <w:b/>
               </w:rPr>
-              <w:t>fsTest3</w:t>
+              <w:t>DijkstraAlgortihm ForAdjacencyList</w:t>
+            </w:r>
+            <w:r>
+              <w:rPr>
+                <w:rFonts w:ascii="Calibri" w:eastAsia="Calibri" w:hAnsi="Calibri" w:cs="Calibri"/>
+                <w:b/>
+              </w:rPr>
+              <w:t xml:space="preserve">Test </w:t>
+            </w:r>
+            <w:r>
+              <w:rPr>
+                <w:rFonts w:ascii="Arial" w:eastAsia="Arial" w:hAnsi="Arial" w:cs="Arial"/>
+              </w:rPr>
+              <w:t xml:space="preserve"> </w:t>
+            </w:r>
+            <w:r>
+              <w:t xml:space="preserve"> </w:t>
+            </w:r>
+          </w:p>
+        </w:tc>
+        <w:tc>
+          <w:tcPr>
+            <w:tcW w:w="1203" w:type="dxa"/>
+            <w:tcBorders>
+              <w:top w:val="single" w:sz="4" w:space="0" w:color="000000"/>
+              <w:left w:val="single" w:sz="4" w:space="0" w:color="000000"/>
+              <w:bottom w:val="single" w:sz="4" w:space="0" w:color="000000"/>
+              <w:right w:val="single" w:sz="4" w:space="0" w:color="000000"/>
+            </w:tcBorders>
+          </w:tcPr>
+          <w:p>
+            <w:pPr>
+              <w:spacing w:line="259" w:lineRule="auto"/>
+              <w:ind w:left="5"/>
+            </w:pPr>
+            <w:r>
+              <w:rPr>
+                <w:rFonts w:ascii="Calibri" w:eastAsia="Calibri" w:hAnsi="Calibri" w:cs="Calibri"/>
+                <w:b/>
+              </w:rPr>
+              <w:t>dijkstra</w:t>
+            </w:r>
+            <w:r>
+              <w:rPr>
+                <w:rFonts w:ascii="Calibri" w:eastAsia="Calibri" w:hAnsi="Calibri" w:cs="Calibri"/>
+                <w:b/>
+              </w:rPr>
+              <w:t>Test</w:t>
             </w:r>
           </w:p>
         </w:tc>
@@ -3885,6 +4573,692 @@
         </w:tc>
         <w:tc>
           <w:tcPr>
+            <w:tcW w:w="2856" w:type="dxa"/>
+            <w:tcBorders>
+              <w:top w:val="single" w:sz="4" w:space="0" w:color="000000"/>
+              <w:left w:val="single" w:sz="4" w:space="0" w:color="000000"/>
+              <w:bottom w:val="single" w:sz="4" w:space="0" w:color="000000"/>
+              <w:right w:val="single" w:sz="4" w:space="0" w:color="000000"/>
+            </w:tcBorders>
+          </w:tcPr>
+          <w:p>
+            <w:pPr>
+              <w:spacing w:line="259" w:lineRule="auto"/>
+            </w:pPr>
+            <w:r>
+              <w:t>String expected= "</w:t>
+            </w:r>
+            <w:r>
+              <w:t>andreacordobaescobarreyes</w:t>
+            </w:r>
+            <w:r>
+              <w:t>"</w:t>
+            </w:r>
+          </w:p>
+          <w:p>
+            <w:pPr>
+              <w:spacing w:line="259" w:lineRule="auto"/>
+            </w:pPr>
+            <w:r>
+              <w:t xml:space="preserve">Nodo </w:t>
+            </w:r>
+            <w:r>
+              <w:t>origen</w:t>
+            </w:r>
+            <w:r>
+              <w:t xml:space="preserve">= </w:t>
+            </w:r>
+            <w:r>
+              <w:t>andrea</w:t>
+            </w:r>
+          </w:p>
+          <w:p>
+            <w:pPr>
+              <w:spacing w:line="259" w:lineRule="auto"/>
+            </w:pPr>
+            <w:r>
+              <w:t>Nodo destino= reyes</w:t>
+            </w:r>
+          </w:p>
+        </w:tc>
+        <w:tc>
+          <w:tcPr>
+            <w:tcW w:w="1880" w:type="dxa"/>
+            <w:tcBorders>
+              <w:top w:val="single" w:sz="4" w:space="0" w:color="000000"/>
+              <w:left w:val="single" w:sz="4" w:space="0" w:color="000000"/>
+              <w:bottom w:val="single" w:sz="4" w:space="0" w:color="000000"/>
+              <w:right w:val="single" w:sz="4" w:space="0" w:color="000000"/>
+            </w:tcBorders>
+          </w:tcPr>
+          <w:p>
+            <w:pPr>
+              <w:spacing w:line="259" w:lineRule="auto"/>
+              <w:ind w:left="5"/>
+            </w:pPr>
+            <w:r>
+              <w:t xml:space="preserve">El método retorna correctamente el camino </w:t>
+            </w:r>
+            <w:r>
+              <w:t xml:space="preserve">más corto </w:t>
+            </w:r>
+            <w:r>
+              <w:t>en</w:t>
+            </w:r>
+            <w:r>
+              <w:t>tre</w:t>
+            </w:r>
+            <w:r>
+              <w:t xml:space="preserve"> </w:t>
+            </w:r>
+            <w:r>
+              <w:t>los nodos andrea y reyes.</w:t>
+            </w:r>
+            <w:r>
+              <w:t xml:space="preserve"> </w:t>
+            </w:r>
+            <w:r>
+              <w:rPr>
+                <w:rFonts w:ascii="Arial" w:eastAsia="Arial" w:hAnsi="Arial" w:cs="Arial"/>
+              </w:rPr>
+              <w:t xml:space="preserve"> </w:t>
+            </w:r>
+          </w:p>
+        </w:tc>
+      </w:tr>
+    </w:tbl>
+    <w:p>
+      <w:pPr>
+        <w:pStyle w:val="Prrafodelista"/>
+        <w:rPr>
+          <w:b/>
+          <w:bCs/>
+        </w:rPr>
+      </w:pPr>
+    </w:p>
+    <w:p>
+      <w:pPr>
+        <w:pStyle w:val="Prrafodelista"/>
+        <w:rPr>
+          <w:b/>
+          <w:bCs/>
+        </w:rPr>
+      </w:pPr>
+    </w:p>
+    <w:p>
+      <w:pPr>
+        <w:pStyle w:val="Prrafodelista"/>
+        <w:rPr>
+          <w:b/>
+          <w:bCs/>
+        </w:rPr>
+      </w:pPr>
+    </w:p>
+    <w:p>
+      <w:pPr>
+        <w:pStyle w:val="Prrafodelista"/>
+        <w:rPr>
+          <w:b/>
+          <w:bCs/>
+        </w:rPr>
+      </w:pPr>
+    </w:p>
+    <w:p>
+      <w:pPr>
+        <w:pStyle w:val="Prrafodelista"/>
+        <w:numPr>
+          <w:ilvl w:val="0"/>
+          <w:numId w:val="2"/>
+        </w:numPr>
+        <w:rPr>
+          <w:b/>
+          <w:bCs/>
+        </w:rPr>
+      </w:pPr>
+      <w:r>
+        <w:rPr>
+          <w:b/>
+          <w:bCs/>
+        </w:rPr>
+        <w:lastRenderedPageBreak/>
+        <w:t xml:space="preserve">Objetivo de la prueba: </w:t>
+      </w:r>
+      <w:r>
+        <w:t>Determinar si el método dijkstra me devuelve el camino más corto entre un nodo origen y un nodo destino.</w:t>
+      </w:r>
+    </w:p>
+    <w:tbl>
+      <w:tblPr>
+        <w:tblStyle w:val="TableGrid"/>
+        <w:tblW w:w="9168" w:type="dxa"/>
+        <w:tblInd w:w="5" w:type="dxa"/>
+        <w:tblCellMar>
+          <w:top w:w="9" w:type="dxa"/>
+          <w:left w:w="105" w:type="dxa"/>
+          <w:right w:w="24" w:type="dxa"/>
+        </w:tblCellMar>
+        <w:tblLook w:val="04A0" w:firstRow="1" w:lastRow="0" w:firstColumn="1" w:lastColumn="0" w:noHBand="0" w:noVBand="1"/>
+      </w:tblPr>
+      <w:tblGrid>
+        <w:gridCol w:w="2060"/>
+        <w:gridCol w:w="1314"/>
+        <w:gridCol w:w="1169"/>
+        <w:gridCol w:w="2932"/>
+        <w:gridCol w:w="1693"/>
+      </w:tblGrid>
+      <w:tr>
+        <w:trPr>
+          <w:trHeight w:val="460"/>
+        </w:trPr>
+        <w:tc>
+          <w:tcPr>
+            <w:tcW w:w="2060" w:type="dxa"/>
+            <w:tcBorders>
+              <w:top w:val="single" w:sz="4" w:space="0" w:color="000000"/>
+              <w:left w:val="single" w:sz="4" w:space="0" w:color="000000"/>
+              <w:bottom w:val="single" w:sz="4" w:space="0" w:color="000000"/>
+              <w:right w:val="single" w:sz="4" w:space="0" w:color="000000"/>
+            </w:tcBorders>
+          </w:tcPr>
+          <w:p>
+            <w:pPr>
+              <w:spacing w:line="259" w:lineRule="auto"/>
+              <w:ind w:right="75"/>
+              <w:jc w:val="center"/>
+            </w:pPr>
+            <w:r>
+              <w:rPr>
+                <w:rFonts w:ascii="Arial" w:eastAsia="Arial" w:hAnsi="Arial" w:cs="Arial"/>
+                <w:b/>
+                <w:sz w:val="20"/>
+              </w:rPr>
+              <w:t xml:space="preserve">Clase </w:t>
+            </w:r>
+            <w:r>
+              <w:rPr>
+                <w:rFonts w:ascii="Arial" w:eastAsia="Arial" w:hAnsi="Arial" w:cs="Arial"/>
+              </w:rPr>
+              <w:t xml:space="preserve"> </w:t>
+            </w:r>
+            <w:r>
+              <w:t xml:space="preserve"> </w:t>
+            </w:r>
+          </w:p>
+        </w:tc>
+        <w:tc>
+          <w:tcPr>
+            <w:tcW w:w="1314" w:type="dxa"/>
+            <w:tcBorders>
+              <w:top w:val="single" w:sz="4" w:space="0" w:color="000000"/>
+              <w:left w:val="single" w:sz="4" w:space="0" w:color="000000"/>
+              <w:bottom w:val="single" w:sz="4" w:space="0" w:color="000000"/>
+              <w:right w:val="single" w:sz="4" w:space="0" w:color="000000"/>
+            </w:tcBorders>
+          </w:tcPr>
+          <w:p>
+            <w:pPr>
+              <w:spacing w:line="259" w:lineRule="auto"/>
+              <w:ind w:right="74"/>
+              <w:jc w:val="center"/>
+            </w:pPr>
+            <w:r>
+              <w:rPr>
+                <w:rFonts w:ascii="Arial" w:eastAsia="Arial" w:hAnsi="Arial" w:cs="Arial"/>
+                <w:b/>
+                <w:sz w:val="20"/>
+              </w:rPr>
+              <w:t xml:space="preserve">Método </w:t>
+            </w:r>
+            <w:r>
+              <w:rPr>
+                <w:rFonts w:ascii="Arial" w:eastAsia="Arial" w:hAnsi="Arial" w:cs="Arial"/>
+              </w:rPr>
+              <w:t xml:space="preserve"> </w:t>
+            </w:r>
+            <w:r>
+              <w:t xml:space="preserve"> </w:t>
+            </w:r>
+          </w:p>
+        </w:tc>
+        <w:tc>
+          <w:tcPr>
+            <w:tcW w:w="1169" w:type="dxa"/>
+            <w:tcBorders>
+              <w:top w:val="single" w:sz="4" w:space="0" w:color="000000"/>
+              <w:left w:val="single" w:sz="4" w:space="0" w:color="000000"/>
+              <w:bottom w:val="single" w:sz="4" w:space="0" w:color="000000"/>
+              <w:right w:val="single" w:sz="4" w:space="0" w:color="000000"/>
+            </w:tcBorders>
+          </w:tcPr>
+          <w:p>
+            <w:pPr>
+              <w:spacing w:line="259" w:lineRule="auto"/>
+              <w:ind w:right="83"/>
+              <w:jc w:val="center"/>
+            </w:pPr>
+            <w:r>
+              <w:rPr>
+                <w:rFonts w:ascii="Arial" w:eastAsia="Arial" w:hAnsi="Arial" w:cs="Arial"/>
+                <w:b/>
+                <w:sz w:val="20"/>
+              </w:rPr>
+              <w:t xml:space="preserve">Escenario </w:t>
+            </w:r>
+            <w:r>
+              <w:rPr>
+                <w:rFonts w:ascii="Arial" w:eastAsia="Arial" w:hAnsi="Arial" w:cs="Arial"/>
+              </w:rPr>
+              <w:t xml:space="preserve"> </w:t>
+            </w:r>
+            <w:r>
+              <w:t xml:space="preserve"> </w:t>
+            </w:r>
+          </w:p>
+        </w:tc>
+        <w:tc>
+          <w:tcPr>
+            <w:tcW w:w="2932" w:type="dxa"/>
+            <w:tcBorders>
+              <w:top w:val="single" w:sz="4" w:space="0" w:color="000000"/>
+              <w:left w:val="single" w:sz="4" w:space="0" w:color="000000"/>
+              <w:bottom w:val="single" w:sz="4" w:space="0" w:color="000000"/>
+              <w:right w:val="single" w:sz="4" w:space="0" w:color="000000"/>
+            </w:tcBorders>
+          </w:tcPr>
+          <w:p>
+            <w:pPr>
+              <w:spacing w:line="259" w:lineRule="auto"/>
+              <w:jc w:val="center"/>
+            </w:pPr>
+            <w:r>
+              <w:rPr>
+                <w:rFonts w:ascii="Arial" w:eastAsia="Arial" w:hAnsi="Arial" w:cs="Arial"/>
+                <w:b/>
+                <w:sz w:val="20"/>
+              </w:rPr>
+              <w:t xml:space="preserve">Valores de Entrada </w:t>
+            </w:r>
+            <w:r>
+              <w:rPr>
+                <w:rFonts w:ascii="Arial" w:eastAsia="Arial" w:hAnsi="Arial" w:cs="Arial"/>
+              </w:rPr>
+              <w:t xml:space="preserve"> </w:t>
+            </w:r>
+            <w:r>
+              <w:t xml:space="preserve"> </w:t>
+            </w:r>
+          </w:p>
+        </w:tc>
+        <w:tc>
+          <w:tcPr>
+            <w:tcW w:w="1693" w:type="dxa"/>
+            <w:tcBorders>
+              <w:top w:val="single" w:sz="4" w:space="0" w:color="000000"/>
+              <w:left w:val="single" w:sz="4" w:space="0" w:color="000000"/>
+              <w:bottom w:val="single" w:sz="4" w:space="0" w:color="000000"/>
+              <w:right w:val="single" w:sz="4" w:space="0" w:color="000000"/>
+            </w:tcBorders>
+          </w:tcPr>
+          <w:p>
+            <w:pPr>
+              <w:spacing w:line="259" w:lineRule="auto"/>
+              <w:ind w:right="84"/>
+              <w:jc w:val="center"/>
+            </w:pPr>
+            <w:r>
+              <w:rPr>
+                <w:rFonts w:ascii="Arial" w:eastAsia="Arial" w:hAnsi="Arial" w:cs="Arial"/>
+                <w:b/>
+                <w:sz w:val="20"/>
+              </w:rPr>
+              <w:t xml:space="preserve">Resultado </w:t>
+            </w:r>
+            <w:r>
+              <w:rPr>
+                <w:rFonts w:ascii="Arial" w:eastAsia="Arial" w:hAnsi="Arial" w:cs="Arial"/>
+              </w:rPr>
+              <w:t xml:space="preserve"> </w:t>
+            </w:r>
+            <w:r>
+              <w:t xml:space="preserve"> </w:t>
+            </w:r>
+          </w:p>
+        </w:tc>
+      </w:tr>
+      <w:tr>
+        <w:trPr>
+          <w:trHeight w:val="1890"/>
+        </w:trPr>
+        <w:tc>
+          <w:tcPr>
+            <w:tcW w:w="2060" w:type="dxa"/>
+            <w:tcBorders>
+              <w:top w:val="single" w:sz="4" w:space="0" w:color="000000"/>
+              <w:left w:val="single" w:sz="4" w:space="0" w:color="000000"/>
+              <w:bottom w:val="single" w:sz="4" w:space="0" w:color="000000"/>
+              <w:right w:val="single" w:sz="4" w:space="0" w:color="000000"/>
+            </w:tcBorders>
+          </w:tcPr>
+          <w:p>
+            <w:pPr>
+              <w:spacing w:line="259" w:lineRule="auto"/>
+              <w:ind w:left="5"/>
+            </w:pPr>
+            <w:r>
+              <w:rPr>
+                <w:rFonts w:ascii="Calibri" w:eastAsia="Calibri" w:hAnsi="Calibri" w:cs="Calibri"/>
+                <w:b/>
+              </w:rPr>
+              <w:t xml:space="preserve">DijkstraAlgortihm ForAdjacencyListTest </w:t>
+            </w:r>
+            <w:r>
+              <w:rPr>
+                <w:rFonts w:ascii="Arial" w:eastAsia="Arial" w:hAnsi="Arial" w:cs="Arial"/>
+              </w:rPr>
+              <w:t xml:space="preserve"> </w:t>
+            </w:r>
+            <w:r>
+              <w:t xml:space="preserve"> </w:t>
+            </w:r>
+          </w:p>
+        </w:tc>
+        <w:tc>
+          <w:tcPr>
+            <w:tcW w:w="1314" w:type="dxa"/>
+            <w:tcBorders>
+              <w:top w:val="single" w:sz="4" w:space="0" w:color="000000"/>
+              <w:left w:val="single" w:sz="4" w:space="0" w:color="000000"/>
+              <w:bottom w:val="single" w:sz="4" w:space="0" w:color="000000"/>
+              <w:right w:val="single" w:sz="4" w:space="0" w:color="000000"/>
+            </w:tcBorders>
+          </w:tcPr>
+          <w:p>
+            <w:pPr>
+              <w:spacing w:line="259" w:lineRule="auto"/>
+              <w:ind w:left="5"/>
+            </w:pPr>
+            <w:r>
+              <w:rPr>
+                <w:rFonts w:ascii="Calibri" w:eastAsia="Calibri" w:hAnsi="Calibri" w:cs="Calibri"/>
+                <w:b/>
+              </w:rPr>
+              <w:t>dijkstraTest</w:t>
+            </w:r>
+            <w:r>
+              <w:rPr>
+                <w:rFonts w:ascii="Calibri" w:eastAsia="Calibri" w:hAnsi="Calibri" w:cs="Calibri"/>
+                <w:b/>
+              </w:rPr>
+              <w:t>2</w:t>
+            </w:r>
+          </w:p>
+        </w:tc>
+        <w:tc>
+          <w:tcPr>
+            <w:tcW w:w="1169" w:type="dxa"/>
+            <w:tcBorders>
+              <w:top w:val="single" w:sz="4" w:space="0" w:color="000000"/>
+              <w:left w:val="single" w:sz="4" w:space="0" w:color="000000"/>
+              <w:bottom w:val="single" w:sz="4" w:space="0" w:color="000000"/>
+              <w:right w:val="single" w:sz="4" w:space="0" w:color="000000"/>
+            </w:tcBorders>
+          </w:tcPr>
+          <w:p>
+            <w:pPr>
+              <w:spacing w:line="259" w:lineRule="auto"/>
+              <w:ind w:left="5"/>
+            </w:pPr>
+            <w:r>
+              <w:t>setUp1</w:t>
+            </w:r>
+          </w:p>
+        </w:tc>
+        <w:tc>
+          <w:tcPr>
+            <w:tcW w:w="2932" w:type="dxa"/>
+            <w:tcBorders>
+              <w:top w:val="single" w:sz="4" w:space="0" w:color="000000"/>
+              <w:left w:val="single" w:sz="4" w:space="0" w:color="000000"/>
+              <w:bottom w:val="single" w:sz="4" w:space="0" w:color="000000"/>
+              <w:right w:val="single" w:sz="4" w:space="0" w:color="000000"/>
+            </w:tcBorders>
+          </w:tcPr>
+          <w:p>
+            <w:pPr>
+              <w:spacing w:line="259" w:lineRule="auto"/>
+            </w:pPr>
+            <w:r>
+              <w:t>String expected= "</w:t>
+            </w:r>
+            <w:r>
+              <w:t>dannaandreacordobaescobar</w:t>
+            </w:r>
+            <w:r>
+              <w:t>"</w:t>
+            </w:r>
+          </w:p>
+          <w:p>
+            <w:pPr>
+              <w:spacing w:line="259" w:lineRule="auto"/>
+            </w:pPr>
+            <w:r>
+              <w:t xml:space="preserve">Nodo </w:t>
+            </w:r>
+            <w:r>
+              <w:t>origen</w:t>
+            </w:r>
+            <w:r>
+              <w:t xml:space="preserve">= </w:t>
+            </w:r>
+            <w:r>
+              <w:t>danna</w:t>
+            </w:r>
+          </w:p>
+          <w:p>
+            <w:pPr>
+              <w:spacing w:line="259" w:lineRule="auto"/>
+            </w:pPr>
+            <w:r>
+              <w:t xml:space="preserve">Nodo destino= </w:t>
+            </w:r>
+            <w:r>
+              <w:t>escobar</w:t>
+            </w:r>
+          </w:p>
+        </w:tc>
+        <w:tc>
+          <w:tcPr>
+            <w:tcW w:w="1693" w:type="dxa"/>
+            <w:tcBorders>
+              <w:top w:val="single" w:sz="4" w:space="0" w:color="000000"/>
+              <w:left w:val="single" w:sz="4" w:space="0" w:color="000000"/>
+              <w:bottom w:val="single" w:sz="4" w:space="0" w:color="000000"/>
+              <w:right w:val="single" w:sz="4" w:space="0" w:color="000000"/>
+            </w:tcBorders>
+          </w:tcPr>
+          <w:p>
+            <w:pPr>
+              <w:spacing w:line="259" w:lineRule="auto"/>
+              <w:ind w:left="5"/>
+            </w:pPr>
+            <w:r>
+              <w:t xml:space="preserve">El método retorna correctamente el camino más corto entre los nodos </w:t>
+            </w:r>
+            <w:r>
+              <w:t>danna</w:t>
+            </w:r>
+            <w:r>
+              <w:t xml:space="preserve"> y </w:t>
+            </w:r>
+            <w:r>
+              <w:t>escobar</w:t>
+            </w:r>
+            <w:r>
+              <w:t xml:space="preserve">. </w:t>
+            </w:r>
+            <w:r>
+              <w:rPr>
+                <w:rFonts w:ascii="Arial" w:eastAsia="Arial" w:hAnsi="Arial" w:cs="Arial"/>
+              </w:rPr>
+              <w:t xml:space="preserve"> </w:t>
+            </w:r>
+          </w:p>
+        </w:tc>
+      </w:tr>
+    </w:tbl>
+    <w:p>
+      <w:pPr>
+        <w:pStyle w:val="Prrafodelista"/>
+        <w:numPr>
+          <w:ilvl w:val="0"/>
+          <w:numId w:val="2"/>
+        </w:numPr>
+        <w:rPr>
+          <w:b/>
+          <w:bCs/>
+        </w:rPr>
+      </w:pPr>
+      <w:r>
+        <w:rPr>
+          <w:b/>
+          <w:bCs/>
+        </w:rPr>
+        <w:t xml:space="preserve">Objetivo de la prueba: </w:t>
+      </w:r>
+      <w:r>
+        <w:t>Determinar si el método dijkstra me devuelve el camino más corto entre un nodo origen y un nodo destino.</w:t>
+      </w:r>
+    </w:p>
+    <w:tbl>
+      <w:tblPr>
+        <w:tblStyle w:val="TableGrid"/>
+        <w:tblW w:w="9168" w:type="dxa"/>
+        <w:tblInd w:w="5" w:type="dxa"/>
+        <w:tblCellMar>
+          <w:top w:w="9" w:type="dxa"/>
+          <w:left w:w="105" w:type="dxa"/>
+          <w:right w:w="24" w:type="dxa"/>
+        </w:tblCellMar>
+        <w:tblLook w:val="04A0" w:firstRow="1" w:lastRow="0" w:firstColumn="1" w:lastColumn="0" w:noHBand="0" w:noVBand="1"/>
+      </w:tblPr>
+      <w:tblGrid>
+        <w:gridCol w:w="2060"/>
+        <w:gridCol w:w="1314"/>
+        <w:gridCol w:w="1169"/>
+        <w:gridCol w:w="2856"/>
+        <w:gridCol w:w="1769"/>
+      </w:tblGrid>
+      <w:tr>
+        <w:trPr>
+          <w:trHeight w:val="460"/>
+        </w:trPr>
+        <w:tc>
+          <w:tcPr>
+            <w:tcW w:w="1081" w:type="dxa"/>
+            <w:tcBorders>
+              <w:top w:val="single" w:sz="4" w:space="0" w:color="000000"/>
+              <w:left w:val="single" w:sz="4" w:space="0" w:color="000000"/>
+              <w:bottom w:val="single" w:sz="4" w:space="0" w:color="000000"/>
+              <w:right w:val="single" w:sz="4" w:space="0" w:color="000000"/>
+            </w:tcBorders>
+          </w:tcPr>
+          <w:p>
+            <w:pPr>
+              <w:spacing w:line="259" w:lineRule="auto"/>
+              <w:ind w:right="75"/>
+              <w:jc w:val="center"/>
+            </w:pPr>
+            <w:r>
+              <w:rPr>
+                <w:rFonts w:ascii="Arial" w:eastAsia="Arial" w:hAnsi="Arial" w:cs="Arial"/>
+                <w:b/>
+                <w:sz w:val="20"/>
+              </w:rPr>
+              <w:t xml:space="preserve">Clase </w:t>
+            </w:r>
+            <w:r>
+              <w:rPr>
+                <w:rFonts w:ascii="Arial" w:eastAsia="Arial" w:hAnsi="Arial" w:cs="Arial"/>
+              </w:rPr>
+              <w:t xml:space="preserve"> </w:t>
+            </w:r>
+            <w:r>
+              <w:t xml:space="preserve"> </w:t>
+            </w:r>
+          </w:p>
+        </w:tc>
+        <w:tc>
+          <w:tcPr>
+            <w:tcW w:w="914" w:type="dxa"/>
+            <w:tcBorders>
+              <w:top w:val="single" w:sz="4" w:space="0" w:color="000000"/>
+              <w:left w:val="single" w:sz="4" w:space="0" w:color="000000"/>
+              <w:bottom w:val="single" w:sz="4" w:space="0" w:color="000000"/>
+              <w:right w:val="single" w:sz="4" w:space="0" w:color="000000"/>
+            </w:tcBorders>
+          </w:tcPr>
+          <w:p>
+            <w:pPr>
+              <w:spacing w:line="259" w:lineRule="auto"/>
+              <w:ind w:right="74"/>
+              <w:jc w:val="center"/>
+            </w:pPr>
+            <w:r>
+              <w:rPr>
+                <w:rFonts w:ascii="Arial" w:eastAsia="Arial" w:hAnsi="Arial" w:cs="Arial"/>
+                <w:b/>
+                <w:sz w:val="20"/>
+              </w:rPr>
+              <w:t xml:space="preserve">Método </w:t>
+            </w:r>
+            <w:r>
+              <w:rPr>
+                <w:rFonts w:ascii="Arial" w:eastAsia="Arial" w:hAnsi="Arial" w:cs="Arial"/>
+              </w:rPr>
+              <w:t xml:space="preserve"> </w:t>
+            </w:r>
+            <w:r>
+              <w:t xml:space="preserve"> </w:t>
+            </w:r>
+          </w:p>
+        </w:tc>
+        <w:tc>
+          <w:tcPr>
+            <w:tcW w:w="1169" w:type="dxa"/>
+            <w:tcBorders>
+              <w:top w:val="single" w:sz="4" w:space="0" w:color="000000"/>
+              <w:left w:val="single" w:sz="4" w:space="0" w:color="000000"/>
+              <w:bottom w:val="single" w:sz="4" w:space="0" w:color="000000"/>
+              <w:right w:val="single" w:sz="4" w:space="0" w:color="000000"/>
+            </w:tcBorders>
+          </w:tcPr>
+          <w:p>
+            <w:pPr>
+              <w:spacing w:line="259" w:lineRule="auto"/>
+              <w:ind w:right="83"/>
+              <w:jc w:val="center"/>
+            </w:pPr>
+            <w:r>
+              <w:rPr>
+                <w:rFonts w:ascii="Arial" w:eastAsia="Arial" w:hAnsi="Arial" w:cs="Arial"/>
+                <w:b/>
+                <w:sz w:val="20"/>
+              </w:rPr>
+              <w:t xml:space="preserve">Escenario </w:t>
+            </w:r>
+            <w:r>
+              <w:rPr>
+                <w:rFonts w:ascii="Arial" w:eastAsia="Arial" w:hAnsi="Arial" w:cs="Arial"/>
+              </w:rPr>
+              <w:t xml:space="preserve"> </w:t>
+            </w:r>
+            <w:r>
+              <w:t xml:space="preserve"> </w:t>
+            </w:r>
+          </w:p>
+        </w:tc>
+        <w:tc>
+          <w:tcPr>
             <w:tcW w:w="2496" w:type="dxa"/>
             <w:tcBorders>
               <w:top w:val="single" w:sz="4" w:space="0" w:color="000000"/>
@@ -3896,12 +5270,170 @@
           <w:p>
             <w:pPr>
               <w:spacing w:line="259" w:lineRule="auto"/>
+              <w:jc w:val="center"/>
+            </w:pPr>
+            <w:r>
+              <w:rPr>
+                <w:rFonts w:ascii="Arial" w:eastAsia="Arial" w:hAnsi="Arial" w:cs="Arial"/>
+                <w:b/>
+                <w:sz w:val="20"/>
+              </w:rPr>
+              <w:t xml:space="preserve">Valores de Entrada </w:t>
+            </w:r>
+            <w:r>
+              <w:rPr>
+                <w:rFonts w:ascii="Arial" w:eastAsia="Arial" w:hAnsi="Arial" w:cs="Arial"/>
+              </w:rPr>
+              <w:t xml:space="preserve"> </w:t>
+            </w:r>
+            <w:r>
+              <w:t xml:space="preserve"> </w:t>
+            </w:r>
+          </w:p>
+        </w:tc>
+        <w:tc>
+          <w:tcPr>
+            <w:tcW w:w="3508" w:type="dxa"/>
+            <w:tcBorders>
+              <w:top w:val="single" w:sz="4" w:space="0" w:color="000000"/>
+              <w:left w:val="single" w:sz="4" w:space="0" w:color="000000"/>
+              <w:bottom w:val="single" w:sz="4" w:space="0" w:color="000000"/>
+              <w:right w:val="single" w:sz="4" w:space="0" w:color="000000"/>
+            </w:tcBorders>
+          </w:tcPr>
+          <w:p>
+            <w:pPr>
+              <w:spacing w:line="259" w:lineRule="auto"/>
+              <w:ind w:right="84"/>
+              <w:jc w:val="center"/>
+            </w:pPr>
+            <w:r>
+              <w:rPr>
+                <w:rFonts w:ascii="Arial" w:eastAsia="Arial" w:hAnsi="Arial" w:cs="Arial"/>
+                <w:b/>
+                <w:sz w:val="20"/>
+              </w:rPr>
+              <w:t xml:space="preserve">Resultado </w:t>
+            </w:r>
+            <w:r>
+              <w:rPr>
+                <w:rFonts w:ascii="Arial" w:eastAsia="Arial" w:hAnsi="Arial" w:cs="Arial"/>
+              </w:rPr>
+              <w:t xml:space="preserve"> </w:t>
+            </w:r>
+            <w:r>
+              <w:t xml:space="preserve"> </w:t>
+            </w:r>
+          </w:p>
+        </w:tc>
+      </w:tr>
+      <w:tr>
+        <w:trPr>
+          <w:trHeight w:val="1890"/>
+        </w:trPr>
+        <w:tc>
+          <w:tcPr>
+            <w:tcW w:w="1081" w:type="dxa"/>
+            <w:tcBorders>
+              <w:top w:val="single" w:sz="4" w:space="0" w:color="000000"/>
+              <w:left w:val="single" w:sz="4" w:space="0" w:color="000000"/>
+              <w:bottom w:val="single" w:sz="4" w:space="0" w:color="000000"/>
+              <w:right w:val="single" w:sz="4" w:space="0" w:color="000000"/>
+            </w:tcBorders>
+          </w:tcPr>
+          <w:p>
+            <w:pPr>
+              <w:spacing w:line="259" w:lineRule="auto"/>
+              <w:ind w:left="5"/>
+            </w:pPr>
+            <w:r>
+              <w:rPr>
+                <w:rFonts w:ascii="Calibri" w:eastAsia="Calibri" w:hAnsi="Calibri" w:cs="Calibri"/>
+                <w:b/>
+              </w:rPr>
+              <w:t xml:space="preserve">DijkstraAlgortihm ForAdjacencyListTest </w:t>
+            </w:r>
+            <w:r>
+              <w:rPr>
+                <w:rFonts w:ascii="Arial" w:eastAsia="Arial" w:hAnsi="Arial" w:cs="Arial"/>
+              </w:rPr>
+              <w:t xml:space="preserve"> </w:t>
+            </w:r>
+            <w:r>
+              <w:t xml:space="preserve"> </w:t>
+            </w:r>
+          </w:p>
+        </w:tc>
+        <w:tc>
+          <w:tcPr>
+            <w:tcW w:w="914" w:type="dxa"/>
+            <w:tcBorders>
+              <w:top w:val="single" w:sz="4" w:space="0" w:color="000000"/>
+              <w:left w:val="single" w:sz="4" w:space="0" w:color="000000"/>
+              <w:bottom w:val="single" w:sz="4" w:space="0" w:color="000000"/>
+              <w:right w:val="single" w:sz="4" w:space="0" w:color="000000"/>
+            </w:tcBorders>
+          </w:tcPr>
+          <w:p>
+            <w:pPr>
+              <w:spacing w:line="259" w:lineRule="auto"/>
+              <w:ind w:left="5"/>
+            </w:pPr>
+            <w:r>
+              <w:rPr>
+                <w:rFonts w:ascii="Calibri" w:eastAsia="Calibri" w:hAnsi="Calibri" w:cs="Calibri"/>
+                <w:b/>
+              </w:rPr>
+              <w:t>dijkstraTest</w:t>
+            </w:r>
+            <w:r>
+              <w:rPr>
+                <w:rFonts w:ascii="Calibri" w:eastAsia="Calibri" w:hAnsi="Calibri" w:cs="Calibri"/>
+                <w:b/>
+              </w:rPr>
+              <w:t>3</w:t>
+            </w:r>
+          </w:p>
+        </w:tc>
+        <w:tc>
+          <w:tcPr>
+            <w:tcW w:w="1169" w:type="dxa"/>
+            <w:tcBorders>
+              <w:top w:val="single" w:sz="4" w:space="0" w:color="000000"/>
+              <w:left w:val="single" w:sz="4" w:space="0" w:color="000000"/>
+              <w:bottom w:val="single" w:sz="4" w:space="0" w:color="000000"/>
+              <w:right w:val="single" w:sz="4" w:space="0" w:color="000000"/>
+            </w:tcBorders>
+          </w:tcPr>
+          <w:p>
+            <w:pPr>
+              <w:spacing w:line="259" w:lineRule="auto"/>
+              <w:ind w:left="5"/>
+            </w:pPr>
+            <w:r>
+              <w:t>setUp1</w:t>
+            </w:r>
+          </w:p>
+        </w:tc>
+        <w:tc>
+          <w:tcPr>
+            <w:tcW w:w="2496" w:type="dxa"/>
+            <w:tcBorders>
+              <w:top w:val="single" w:sz="4" w:space="0" w:color="000000"/>
+              <w:left w:val="single" w:sz="4" w:space="0" w:color="000000"/>
+              <w:bottom w:val="single" w:sz="4" w:space="0" w:color="000000"/>
+              <w:right w:val="single" w:sz="4" w:space="0" w:color="000000"/>
+            </w:tcBorders>
+          </w:tcPr>
+          <w:p>
+            <w:pPr>
+              <w:spacing w:line="259" w:lineRule="auto"/>
             </w:pPr>
             <w:r>
               <w:t>String expected= "</w:t>
             </w:r>
             <w:r>
-              <w:t>reyesescobarandreadannacordoba</w:t>
+              <w:t>reyesescobarcordobaandrea</w:t>
             </w:r>
             <w:r>
               <w:t>"</w:t>
@@ -3912,12 +5444,29 @@
               <w:spacing w:line="259" w:lineRule="auto"/>
             </w:pPr>
             <w:r>
-              <w:t xml:space="preserve">Nodo inicial= </w:t>
+              <w:t xml:space="preserve">Nodo </w:t>
+            </w:r>
+            <w:r>
+              <w:t>origen</w:t>
+            </w:r>
+            <w:r>
+              <w:t xml:space="preserve">= </w:t>
             </w:r>
             <w:r>
               <w:t>reyes</w:t>
             </w:r>
           </w:p>
+          <w:p>
+            <w:pPr>
+              <w:spacing w:line="259" w:lineRule="auto"/>
+            </w:pPr>
+            <w:r>
+              <w:t xml:space="preserve">Nodo destino= </w:t>
+            </w:r>
+            <w:r>
+              <w:t>andrea</w:t>
+            </w:r>
+          </w:p>
         </w:tc>
         <w:tc>
           <w:tcPr>
@@ -3935,19 +5484,1564 @@
               <w:ind w:left="5"/>
             </w:pPr>
             <w:r>
-              <w:t xml:space="preserve">El método retorna correctamente el camino en profundidad desde el nodo </w:t>
+              <w:t xml:space="preserve">El método retorna correctamente el camino más corto entre los nodos </w:t>
             </w:r>
             <w:r>
               <w:t>reyes</w:t>
             </w:r>
             <w:r>
-              <w:t xml:space="preserve"> hasta llegar a </w:t>
-            </w:r>
-            <w:r>
-              <w:t>cordoba,</w:t>
-            </w:r>
-            <w:r>
-              <w:t xml:space="preserve"> recorriendo todos los nodos del grafo. </w:t>
+              <w:t xml:space="preserve"> y </w:t>
+            </w:r>
+            <w:r>
+              <w:t>andrea.</w:t>
+            </w:r>
+            <w:r>
+              <w:t xml:space="preserve"> </w:t>
+            </w:r>
+            <w:r>
+              <w:rPr>
+                <w:rFonts w:ascii="Arial" w:eastAsia="Arial" w:hAnsi="Arial" w:cs="Arial"/>
+              </w:rPr>
+              <w:t xml:space="preserve"> </w:t>
+            </w:r>
+          </w:p>
+        </w:tc>
+      </w:tr>
+    </w:tbl>
+    <w:p>
+      <w:pPr>
+        <w:rPr>
+          <w:b/>
+          <w:bCs/>
+        </w:rPr>
+      </w:pPr>
+    </w:p>
+    <w:p>
+      <w:pPr>
+        <w:rPr>
+          <w:b/>
+          <w:bCs/>
+          <w:lang w:val="es-419"/>
+        </w:rPr>
+      </w:pPr>
+      <w:r>
+        <w:rPr>
+          <w:b/>
+          <w:bCs/>
+          <w:lang w:val="es-419"/>
+        </w:rPr>
+        <w:t>PRUEBAS CLASE DijkstraAlgorithmForAdjacency</w:t>
+      </w:r>
+      <w:r>
+        <w:rPr>
+          <w:b/>
+          <w:bCs/>
+          <w:lang w:val="es-419"/>
+        </w:rPr>
+        <w:t>Matrix</w:t>
+      </w:r>
+      <w:r>
+        <w:rPr>
+          <w:b/>
+          <w:bCs/>
+          <w:lang w:val="es-419"/>
+        </w:rPr>
+        <w:t>Test</w:t>
+      </w:r>
+    </w:p>
+    <w:tbl>
+      <w:tblPr>
+        <w:tblStyle w:val="TableGrid"/>
+        <w:tblW w:w="9019" w:type="dxa"/>
+        <w:tblInd w:w="5" w:type="dxa"/>
+        <w:tblCellMar>
+          <w:top w:w="4" w:type="dxa"/>
+          <w:left w:w="110" w:type="dxa"/>
+          <w:right w:w="115" w:type="dxa"/>
+        </w:tblCellMar>
+        <w:tblLook w:val="04A0" w:firstRow="1" w:lastRow="0" w:firstColumn="1" w:lastColumn="0" w:noHBand="0" w:noVBand="1"/>
+      </w:tblPr>
+      <w:tblGrid>
+        <w:gridCol w:w="986"/>
+        <w:gridCol w:w="3967"/>
+        <w:gridCol w:w="4066"/>
+      </w:tblGrid>
+      <w:tr>
+        <w:trPr>
+          <w:trHeight w:val="230"/>
+        </w:trPr>
+        <w:tc>
+          <w:tcPr>
+            <w:tcW w:w="986" w:type="dxa"/>
+            <w:tcBorders>
+              <w:top w:val="single" w:sz="4" w:space="0" w:color="000000"/>
+              <w:left w:val="single" w:sz="4" w:space="0" w:color="000000"/>
+              <w:bottom w:val="single" w:sz="4" w:space="0" w:color="000000"/>
+              <w:right w:val="single" w:sz="4" w:space="0" w:color="000000"/>
+            </w:tcBorders>
+          </w:tcPr>
+          <w:p>
+            <w:pPr>
+              <w:spacing w:line="259" w:lineRule="auto"/>
+              <w:ind w:left="5"/>
+              <w:jc w:val="center"/>
+            </w:pPr>
+            <w:r>
+              <w:rPr>
+                <w:rFonts w:ascii="Arial" w:eastAsia="Arial" w:hAnsi="Arial" w:cs="Arial"/>
+                <w:b/>
+                <w:sz w:val="20"/>
+              </w:rPr>
+              <w:t xml:space="preserve">Nombre </w:t>
+            </w:r>
+            <w:r>
+              <w:rPr>
+                <w:rFonts w:ascii="Arial" w:eastAsia="Arial" w:hAnsi="Arial" w:cs="Arial"/>
+              </w:rPr>
+              <w:t xml:space="preserve"> </w:t>
+            </w:r>
+            <w:r>
+              <w:t xml:space="preserve"> </w:t>
+            </w:r>
+          </w:p>
+        </w:tc>
+        <w:tc>
+          <w:tcPr>
+            <w:tcW w:w="3824" w:type="dxa"/>
+            <w:tcBorders>
+              <w:top w:val="single" w:sz="4" w:space="0" w:color="000000"/>
+              <w:left w:val="single" w:sz="4" w:space="0" w:color="000000"/>
+              <w:bottom w:val="single" w:sz="4" w:space="0" w:color="000000"/>
+              <w:right w:val="single" w:sz="4" w:space="0" w:color="000000"/>
+            </w:tcBorders>
+          </w:tcPr>
+          <w:p>
+            <w:pPr>
+              <w:spacing w:line="259" w:lineRule="auto"/>
+              <w:ind w:left="11"/>
+              <w:jc w:val="center"/>
+            </w:pPr>
+            <w:r>
+              <w:rPr>
+                <w:rFonts w:ascii="Arial" w:eastAsia="Arial" w:hAnsi="Arial" w:cs="Arial"/>
+                <w:b/>
+                <w:sz w:val="20"/>
+              </w:rPr>
+              <w:t xml:space="preserve">Clase </w:t>
+            </w:r>
+            <w:r>
+              <w:rPr>
+                <w:rFonts w:ascii="Arial" w:eastAsia="Arial" w:hAnsi="Arial" w:cs="Arial"/>
+              </w:rPr>
+              <w:t xml:space="preserve"> </w:t>
+            </w:r>
+            <w:r>
+              <w:t xml:space="preserve"> </w:t>
+            </w:r>
+          </w:p>
+        </w:tc>
+        <w:tc>
+          <w:tcPr>
+            <w:tcW w:w="4209" w:type="dxa"/>
+            <w:tcBorders>
+              <w:top w:val="single" w:sz="4" w:space="0" w:color="000000"/>
+              <w:left w:val="single" w:sz="4" w:space="0" w:color="000000"/>
+              <w:bottom w:val="single" w:sz="4" w:space="0" w:color="000000"/>
+              <w:right w:val="single" w:sz="4" w:space="0" w:color="000000"/>
+            </w:tcBorders>
+          </w:tcPr>
+          <w:p>
+            <w:pPr>
+              <w:spacing w:line="259" w:lineRule="auto"/>
+              <w:ind w:left="12"/>
+              <w:jc w:val="center"/>
+            </w:pPr>
+            <w:r>
+              <w:rPr>
+                <w:rFonts w:ascii="Arial" w:eastAsia="Arial" w:hAnsi="Arial" w:cs="Arial"/>
+                <w:b/>
+                <w:sz w:val="20"/>
+              </w:rPr>
+              <w:t xml:space="preserve">Escenario </w:t>
+            </w:r>
+            <w:r>
+              <w:rPr>
+                <w:rFonts w:ascii="Arial" w:eastAsia="Arial" w:hAnsi="Arial" w:cs="Arial"/>
+              </w:rPr>
+              <w:t xml:space="preserve"> </w:t>
+            </w:r>
+            <w:r>
+              <w:t xml:space="preserve"> </w:t>
+            </w:r>
+          </w:p>
+        </w:tc>
+      </w:tr>
+      <w:tr>
+        <w:trPr>
+          <w:trHeight w:val="2161"/>
+        </w:trPr>
+        <w:tc>
+          <w:tcPr>
+            <w:tcW w:w="986" w:type="dxa"/>
+            <w:tcBorders>
+              <w:top w:val="single" w:sz="4" w:space="0" w:color="000000"/>
+              <w:left w:val="single" w:sz="4" w:space="0" w:color="000000"/>
+              <w:bottom w:val="single" w:sz="4" w:space="0" w:color="000000"/>
+              <w:right w:val="single" w:sz="4" w:space="0" w:color="000000"/>
+            </w:tcBorders>
+          </w:tcPr>
+          <w:p>
+            <w:pPr>
+              <w:spacing w:line="259" w:lineRule="auto"/>
+            </w:pPr>
+            <w:r>
+              <w:t>setUp1</w:t>
+            </w:r>
+          </w:p>
+        </w:tc>
+        <w:tc>
+          <w:tcPr>
+            <w:tcW w:w="3824" w:type="dxa"/>
+            <w:tcBorders>
+              <w:top w:val="single" w:sz="4" w:space="0" w:color="000000"/>
+              <w:left w:val="single" w:sz="4" w:space="0" w:color="000000"/>
+              <w:bottom w:val="single" w:sz="4" w:space="0" w:color="000000"/>
+              <w:right w:val="single" w:sz="4" w:space="0" w:color="000000"/>
+            </w:tcBorders>
+          </w:tcPr>
+          <w:p>
+            <w:pPr>
+              <w:spacing w:line="259" w:lineRule="auto"/>
+            </w:pPr>
+            <w:r>
+              <w:rPr>
+                <w:lang w:val="es-419"/>
+              </w:rPr>
+              <w:t>DijkstraAlgorithmForAdjacency</w:t>
+            </w:r>
+            <w:r>
+              <w:rPr>
+                <w:lang w:val="es-419"/>
+              </w:rPr>
+              <w:t>Matrix</w:t>
+            </w:r>
+            <w:r>
+              <w:rPr>
+                <w:lang w:val="es-419"/>
+              </w:rPr>
+              <w:t>Test</w:t>
+            </w:r>
+          </w:p>
+        </w:tc>
+        <w:tc>
+          <w:tcPr>
+            <w:tcW w:w="4209" w:type="dxa"/>
+            <w:tcBorders>
+              <w:top w:val="single" w:sz="4" w:space="0" w:color="000000"/>
+              <w:left w:val="single" w:sz="4" w:space="0" w:color="000000"/>
+              <w:bottom w:val="single" w:sz="4" w:space="0" w:color="000000"/>
+              <w:right w:val="single" w:sz="4" w:space="0" w:color="000000"/>
+            </w:tcBorders>
+          </w:tcPr>
+          <w:p>
+            <w:r>
+              <w:t xml:space="preserve">Un objeto </w:t>
+            </w:r>
+            <w:r>
+              <w:t>DijsktraAlgorithmForAdjacency</w:t>
+            </w:r>
+            <w:r>
+              <w:t>Matrix</w:t>
+            </w:r>
+            <w:r>
+              <w:t xml:space="preserve"> </w:t>
+            </w:r>
+            <w:r>
+              <w:t xml:space="preserve">y una matriz de enteros </w:t>
+            </w:r>
+            <w:r>
+              <w:t xml:space="preserve">de costos con los valores: </w:t>
+            </w:r>
+            <w:r>
+              <w:t>{0, 3, 20, 3, 0},</w:t>
+            </w:r>
+          </w:p>
+          <w:p>
+            <w:r>
+              <w:t xml:space="preserve">                {3, 0, 0, 0, 0},</w:t>
+            </w:r>
+          </w:p>
+          <w:p>
+            <w:r>
+              <w:t xml:space="preserve">                {20, 0, 0, 2, 3},</w:t>
+            </w:r>
+          </w:p>
+          <w:p>
+            <w:r>
+              <w:t xml:space="preserve">                {3, 0, 2, 0, 0},</w:t>
+            </w:r>
+          </w:p>
+          <w:p>
+            <w:pPr>
+              <w:spacing w:line="259" w:lineRule="auto"/>
+            </w:pPr>
+            <w:r>
+              <w:t xml:space="preserve">                {0, 0, 3, 0, 0},</w:t>
+            </w:r>
+          </w:p>
+        </w:tc>
+      </w:tr>
+    </w:tbl>
+    <w:p>
+      <w:pPr>
+        <w:pStyle w:val="Prrafodelista"/>
+        <w:numPr>
+          <w:ilvl w:val="0"/>
+          <w:numId w:val="2"/>
+        </w:numPr>
+        <w:rPr>
+          <w:b/>
+          <w:bCs/>
+        </w:rPr>
+      </w:pPr>
+      <w:r>
+        <w:rPr>
+          <w:b/>
+          <w:bCs/>
+        </w:rPr>
+        <w:t xml:space="preserve">Objetivo de la prueba: </w:t>
+      </w:r>
+      <w:r>
+        <w:t>Determinar si el método dijkstra me devuelve el camino más corto entre un nodo origen y un nodo destino</w:t>
+      </w:r>
+      <w:r>
+        <w:t xml:space="preserve"> a partir de la matriz de costos del grafo.</w:t>
+      </w:r>
+    </w:p>
+    <w:tbl>
+      <w:tblPr>
+        <w:tblStyle w:val="TableGrid"/>
+        <w:tblW w:w="9168" w:type="dxa"/>
+        <w:tblInd w:w="5" w:type="dxa"/>
+        <w:tblCellMar>
+          <w:top w:w="9" w:type="dxa"/>
+          <w:left w:w="105" w:type="dxa"/>
+          <w:right w:w="24" w:type="dxa"/>
+        </w:tblCellMar>
+        <w:tblLook w:val="04A0" w:firstRow="1" w:lastRow="0" w:firstColumn="1" w:lastColumn="0" w:noHBand="0" w:noVBand="1"/>
+      </w:tblPr>
+      <w:tblGrid>
+        <w:gridCol w:w="2359"/>
+        <w:gridCol w:w="1203"/>
+        <w:gridCol w:w="1169"/>
+        <w:gridCol w:w="1850"/>
+        <w:gridCol w:w="2587"/>
+      </w:tblGrid>
+      <w:tr>
+        <w:trPr>
+          <w:trHeight w:val="460"/>
+        </w:trPr>
+        <w:tc>
+          <w:tcPr>
+            <w:tcW w:w="1081" w:type="dxa"/>
+            <w:tcBorders>
+              <w:top w:val="single" w:sz="4" w:space="0" w:color="000000"/>
+              <w:left w:val="single" w:sz="4" w:space="0" w:color="000000"/>
+              <w:bottom w:val="single" w:sz="4" w:space="0" w:color="000000"/>
+              <w:right w:val="single" w:sz="4" w:space="0" w:color="000000"/>
+            </w:tcBorders>
+          </w:tcPr>
+          <w:p>
+            <w:pPr>
+              <w:spacing w:line="259" w:lineRule="auto"/>
+              <w:ind w:right="75"/>
+              <w:jc w:val="center"/>
+            </w:pPr>
+            <w:r>
+              <w:rPr>
+                <w:rFonts w:ascii="Arial" w:eastAsia="Arial" w:hAnsi="Arial" w:cs="Arial"/>
+                <w:b/>
+                <w:sz w:val="20"/>
+              </w:rPr>
+              <w:t xml:space="preserve">Clase </w:t>
+            </w:r>
+            <w:r>
+              <w:rPr>
+                <w:rFonts w:ascii="Arial" w:eastAsia="Arial" w:hAnsi="Arial" w:cs="Arial"/>
+              </w:rPr>
+              <w:t xml:space="preserve"> </w:t>
+            </w:r>
+            <w:r>
+              <w:t xml:space="preserve"> </w:t>
+            </w:r>
+          </w:p>
+        </w:tc>
+        <w:tc>
+          <w:tcPr>
+            <w:tcW w:w="914" w:type="dxa"/>
+            <w:tcBorders>
+              <w:top w:val="single" w:sz="4" w:space="0" w:color="000000"/>
+              <w:left w:val="single" w:sz="4" w:space="0" w:color="000000"/>
+              <w:bottom w:val="single" w:sz="4" w:space="0" w:color="000000"/>
+              <w:right w:val="single" w:sz="4" w:space="0" w:color="000000"/>
+            </w:tcBorders>
+          </w:tcPr>
+          <w:p>
+            <w:pPr>
+              <w:spacing w:line="259" w:lineRule="auto"/>
+              <w:ind w:right="74"/>
+              <w:jc w:val="center"/>
+            </w:pPr>
+            <w:r>
+              <w:rPr>
+                <w:rFonts w:ascii="Arial" w:eastAsia="Arial" w:hAnsi="Arial" w:cs="Arial"/>
+                <w:b/>
+                <w:sz w:val="20"/>
+              </w:rPr>
+              <w:t xml:space="preserve">Método </w:t>
+            </w:r>
+            <w:r>
+              <w:rPr>
+                <w:rFonts w:ascii="Arial" w:eastAsia="Arial" w:hAnsi="Arial" w:cs="Arial"/>
+              </w:rPr>
+              <w:t xml:space="preserve"> </w:t>
+            </w:r>
+            <w:r>
+              <w:t xml:space="preserve"> </w:t>
+            </w:r>
+          </w:p>
+        </w:tc>
+        <w:tc>
+          <w:tcPr>
+            <w:tcW w:w="1169" w:type="dxa"/>
+            <w:tcBorders>
+              <w:top w:val="single" w:sz="4" w:space="0" w:color="000000"/>
+              <w:left w:val="single" w:sz="4" w:space="0" w:color="000000"/>
+              <w:bottom w:val="single" w:sz="4" w:space="0" w:color="000000"/>
+              <w:right w:val="single" w:sz="4" w:space="0" w:color="000000"/>
+            </w:tcBorders>
+          </w:tcPr>
+          <w:p>
+            <w:pPr>
+              <w:spacing w:line="259" w:lineRule="auto"/>
+              <w:ind w:right="83"/>
+              <w:jc w:val="center"/>
+            </w:pPr>
+            <w:r>
+              <w:rPr>
+                <w:rFonts w:ascii="Arial" w:eastAsia="Arial" w:hAnsi="Arial" w:cs="Arial"/>
+                <w:b/>
+                <w:sz w:val="20"/>
+              </w:rPr>
+              <w:t xml:space="preserve">Escenario </w:t>
+            </w:r>
+            <w:r>
+              <w:rPr>
+                <w:rFonts w:ascii="Arial" w:eastAsia="Arial" w:hAnsi="Arial" w:cs="Arial"/>
+              </w:rPr>
+              <w:t xml:space="preserve"> </w:t>
+            </w:r>
+            <w:r>
+              <w:t xml:space="preserve"> </w:t>
+            </w:r>
+          </w:p>
+        </w:tc>
+        <w:tc>
+          <w:tcPr>
+            <w:tcW w:w="2496" w:type="dxa"/>
+            <w:tcBorders>
+              <w:top w:val="single" w:sz="4" w:space="0" w:color="000000"/>
+              <w:left w:val="single" w:sz="4" w:space="0" w:color="000000"/>
+              <w:bottom w:val="single" w:sz="4" w:space="0" w:color="000000"/>
+              <w:right w:val="single" w:sz="4" w:space="0" w:color="000000"/>
+            </w:tcBorders>
+          </w:tcPr>
+          <w:p>
+            <w:pPr>
+              <w:spacing w:line="259" w:lineRule="auto"/>
+              <w:jc w:val="center"/>
+            </w:pPr>
+            <w:r>
+              <w:rPr>
+                <w:rFonts w:ascii="Arial" w:eastAsia="Arial" w:hAnsi="Arial" w:cs="Arial"/>
+                <w:b/>
+                <w:sz w:val="20"/>
+              </w:rPr>
+              <w:t xml:space="preserve">Valores de Entrada </w:t>
+            </w:r>
+            <w:r>
+              <w:rPr>
+                <w:rFonts w:ascii="Arial" w:eastAsia="Arial" w:hAnsi="Arial" w:cs="Arial"/>
+              </w:rPr>
+              <w:t xml:space="preserve"> </w:t>
+            </w:r>
+            <w:r>
+              <w:t xml:space="preserve"> </w:t>
+            </w:r>
+          </w:p>
+        </w:tc>
+        <w:tc>
+          <w:tcPr>
+            <w:tcW w:w="3508" w:type="dxa"/>
+            <w:tcBorders>
+              <w:top w:val="single" w:sz="4" w:space="0" w:color="000000"/>
+              <w:left w:val="single" w:sz="4" w:space="0" w:color="000000"/>
+              <w:bottom w:val="single" w:sz="4" w:space="0" w:color="000000"/>
+              <w:right w:val="single" w:sz="4" w:space="0" w:color="000000"/>
+            </w:tcBorders>
+          </w:tcPr>
+          <w:p>
+            <w:pPr>
+              <w:spacing w:line="259" w:lineRule="auto"/>
+              <w:ind w:right="84"/>
+              <w:jc w:val="center"/>
+            </w:pPr>
+            <w:r>
+              <w:rPr>
+                <w:rFonts w:ascii="Arial" w:eastAsia="Arial" w:hAnsi="Arial" w:cs="Arial"/>
+                <w:b/>
+                <w:sz w:val="20"/>
+              </w:rPr>
+              <w:t xml:space="preserve">Resultado </w:t>
+            </w:r>
+            <w:r>
+              <w:rPr>
+                <w:rFonts w:ascii="Arial" w:eastAsia="Arial" w:hAnsi="Arial" w:cs="Arial"/>
+              </w:rPr>
+              <w:t xml:space="preserve"> </w:t>
+            </w:r>
+            <w:r>
+              <w:t xml:space="preserve"> </w:t>
+            </w:r>
+          </w:p>
+        </w:tc>
+      </w:tr>
+      <w:tr>
+        <w:trPr>
+          <w:trHeight w:val="1890"/>
+        </w:trPr>
+        <w:tc>
+          <w:tcPr>
+            <w:tcW w:w="1081" w:type="dxa"/>
+            <w:tcBorders>
+              <w:top w:val="single" w:sz="4" w:space="0" w:color="000000"/>
+              <w:left w:val="single" w:sz="4" w:space="0" w:color="000000"/>
+              <w:bottom w:val="single" w:sz="4" w:space="0" w:color="000000"/>
+              <w:right w:val="single" w:sz="4" w:space="0" w:color="000000"/>
+            </w:tcBorders>
+          </w:tcPr>
+          <w:p>
+            <w:pPr>
+              <w:spacing w:line="259" w:lineRule="auto"/>
+              <w:ind w:left="5"/>
+            </w:pPr>
+            <w:r>
+              <w:rPr>
+                <w:rFonts w:ascii="Calibri" w:eastAsia="Calibri" w:hAnsi="Calibri" w:cs="Calibri"/>
+                <w:b/>
+              </w:rPr>
+              <w:t>DijkstraAlgortihm ForAdjacency</w:t>
+            </w:r>
+            <w:r>
+              <w:rPr>
+                <w:rFonts w:ascii="Calibri" w:eastAsia="Calibri" w:hAnsi="Calibri" w:cs="Calibri"/>
+                <w:b/>
+              </w:rPr>
+              <w:t>Matrix</w:t>
+            </w:r>
+            <w:r>
+              <w:rPr>
+                <w:rFonts w:ascii="Calibri" w:eastAsia="Calibri" w:hAnsi="Calibri" w:cs="Calibri"/>
+                <w:b/>
+              </w:rPr>
+              <w:t xml:space="preserve">Test </w:t>
+            </w:r>
+            <w:r>
+              <w:rPr>
+                <w:rFonts w:ascii="Arial" w:eastAsia="Arial" w:hAnsi="Arial" w:cs="Arial"/>
+              </w:rPr>
+              <w:t xml:space="preserve"> </w:t>
+            </w:r>
+            <w:r>
+              <w:t xml:space="preserve"> </w:t>
+            </w:r>
+          </w:p>
+        </w:tc>
+        <w:tc>
+          <w:tcPr>
+            <w:tcW w:w="914" w:type="dxa"/>
+            <w:tcBorders>
+              <w:top w:val="single" w:sz="4" w:space="0" w:color="000000"/>
+              <w:left w:val="single" w:sz="4" w:space="0" w:color="000000"/>
+              <w:bottom w:val="single" w:sz="4" w:space="0" w:color="000000"/>
+              <w:right w:val="single" w:sz="4" w:space="0" w:color="000000"/>
+            </w:tcBorders>
+          </w:tcPr>
+          <w:p>
+            <w:pPr>
+              <w:spacing w:line="259" w:lineRule="auto"/>
+              <w:ind w:left="5"/>
+            </w:pPr>
+            <w:r>
+              <w:rPr>
+                <w:rFonts w:ascii="Calibri" w:eastAsia="Calibri" w:hAnsi="Calibri" w:cs="Calibri"/>
+                <w:b/>
+              </w:rPr>
+              <w:t>dijkstraTest</w:t>
+            </w:r>
+          </w:p>
+        </w:tc>
+        <w:tc>
+          <w:tcPr>
+            <w:tcW w:w="1169" w:type="dxa"/>
+            <w:tcBorders>
+              <w:top w:val="single" w:sz="4" w:space="0" w:color="000000"/>
+              <w:left w:val="single" w:sz="4" w:space="0" w:color="000000"/>
+              <w:bottom w:val="single" w:sz="4" w:space="0" w:color="000000"/>
+              <w:right w:val="single" w:sz="4" w:space="0" w:color="000000"/>
+            </w:tcBorders>
+          </w:tcPr>
+          <w:p>
+            <w:pPr>
+              <w:spacing w:line="259" w:lineRule="auto"/>
+              <w:ind w:left="5"/>
+            </w:pPr>
+            <w:r>
+              <w:t>setUp1</w:t>
+            </w:r>
+          </w:p>
+        </w:tc>
+        <w:tc>
+          <w:tcPr>
+            <w:tcW w:w="2496" w:type="dxa"/>
+            <w:tcBorders>
+              <w:top w:val="single" w:sz="4" w:space="0" w:color="000000"/>
+              <w:left w:val="single" w:sz="4" w:space="0" w:color="000000"/>
+              <w:bottom w:val="single" w:sz="4" w:space="0" w:color="000000"/>
+              <w:right w:val="single" w:sz="4" w:space="0" w:color="000000"/>
+            </w:tcBorders>
+          </w:tcPr>
+          <w:p>
+            <w:pPr>
+              <w:spacing w:line="259" w:lineRule="auto"/>
+            </w:pPr>
+            <w:r>
+              <w:t>String expected= "</w:t>
+            </w:r>
+            <w:r>
+              <w:t>0324</w:t>
+            </w:r>
+            <w:r>
+              <w:t>"</w:t>
+            </w:r>
+          </w:p>
+          <w:p>
+            <w:pPr>
+              <w:spacing w:line="259" w:lineRule="auto"/>
+            </w:pPr>
+            <w:r>
+              <w:t xml:space="preserve">Nodo </w:t>
+            </w:r>
+            <w:r>
+              <w:t>origen</w:t>
+            </w:r>
+            <w:r>
+              <w:t>=</w:t>
+            </w:r>
+            <w:r>
+              <w:t>0</w:t>
+            </w:r>
+            <w:r>
+              <w:t xml:space="preserve"> </w:t>
+            </w:r>
+          </w:p>
+          <w:p>
+            <w:pPr>
+              <w:spacing w:line="259" w:lineRule="auto"/>
+            </w:pPr>
+            <w:r>
+              <w:t>Nodo destino=</w:t>
+            </w:r>
+            <w:r>
+              <w:t>4</w:t>
+            </w:r>
+          </w:p>
+        </w:tc>
+        <w:tc>
+          <w:tcPr>
+            <w:tcW w:w="3508" w:type="dxa"/>
+            <w:tcBorders>
+              <w:top w:val="single" w:sz="4" w:space="0" w:color="000000"/>
+              <w:left w:val="single" w:sz="4" w:space="0" w:color="000000"/>
+              <w:bottom w:val="single" w:sz="4" w:space="0" w:color="000000"/>
+              <w:right w:val="single" w:sz="4" w:space="0" w:color="000000"/>
+            </w:tcBorders>
+          </w:tcPr>
+          <w:p>
+            <w:pPr>
+              <w:spacing w:line="259" w:lineRule="auto"/>
+              <w:ind w:left="5"/>
+            </w:pPr>
+            <w:r>
+              <w:t xml:space="preserve">El método retorna correctamente el camino más corto entre los nodos </w:t>
+            </w:r>
+            <w:r>
+              <w:t>andrea(0)</w:t>
+            </w:r>
+            <w:r>
+              <w:t xml:space="preserve"> y </w:t>
+            </w:r>
+            <w:r>
+              <w:t>reyes(4)</w:t>
+            </w:r>
+            <w:r>
+              <w:t xml:space="preserve">. </w:t>
+            </w:r>
+            <w:r>
+              <w:rPr>
+                <w:rFonts w:ascii="Arial" w:eastAsia="Arial" w:hAnsi="Arial" w:cs="Arial"/>
+              </w:rPr>
+              <w:t xml:space="preserve"> </w:t>
+            </w:r>
+          </w:p>
+        </w:tc>
+      </w:tr>
+    </w:tbl>
+    <w:p>
+      <w:pPr>
+        <w:pStyle w:val="Prrafodelista"/>
+        <w:rPr>
+          <w:b/>
+          <w:bCs/>
+        </w:rPr>
+      </w:pPr>
+    </w:p>
+    <w:p>
+      <w:pPr>
+        <w:pStyle w:val="Prrafodelista"/>
+        <w:numPr>
+          <w:ilvl w:val="0"/>
+          <w:numId w:val="2"/>
+        </w:numPr>
+        <w:rPr>
+          <w:b/>
+          <w:bCs/>
+        </w:rPr>
+      </w:pPr>
+      <w:r>
+        <w:rPr>
+          <w:b/>
+          <w:bCs/>
+        </w:rPr>
+        <w:t xml:space="preserve">Objetivo de la prueba: </w:t>
+      </w:r>
+      <w:r>
+        <w:t>Determinar si el método dijkstra me devuelve el camino más corto entre un nodo origen y un nodo destino a partir de la matriz de costos del grafo.</w:t>
+      </w:r>
+    </w:p>
+    <w:tbl>
+      <w:tblPr>
+        <w:tblStyle w:val="TableGrid"/>
+        <w:tblW w:w="9168" w:type="dxa"/>
+        <w:tblInd w:w="5" w:type="dxa"/>
+        <w:tblCellMar>
+          <w:top w:w="9" w:type="dxa"/>
+          <w:left w:w="105" w:type="dxa"/>
+          <w:right w:w="24" w:type="dxa"/>
+        </w:tblCellMar>
+        <w:tblLook w:val="04A0" w:firstRow="1" w:lastRow="0" w:firstColumn="1" w:lastColumn="0" w:noHBand="0" w:noVBand="1"/>
+      </w:tblPr>
+      <w:tblGrid>
+        <w:gridCol w:w="2359"/>
+        <w:gridCol w:w="1314"/>
+        <w:gridCol w:w="1169"/>
+        <w:gridCol w:w="1804"/>
+        <w:gridCol w:w="2522"/>
+      </w:tblGrid>
+      <w:tr>
+        <w:trPr>
+          <w:trHeight w:val="460"/>
+        </w:trPr>
+        <w:tc>
+          <w:tcPr>
+            <w:tcW w:w="1081" w:type="dxa"/>
+            <w:tcBorders>
+              <w:top w:val="single" w:sz="4" w:space="0" w:color="000000"/>
+              <w:left w:val="single" w:sz="4" w:space="0" w:color="000000"/>
+              <w:bottom w:val="single" w:sz="4" w:space="0" w:color="000000"/>
+              <w:right w:val="single" w:sz="4" w:space="0" w:color="000000"/>
+            </w:tcBorders>
+          </w:tcPr>
+          <w:p>
+            <w:pPr>
+              <w:spacing w:line="259" w:lineRule="auto"/>
+              <w:ind w:right="75"/>
+              <w:jc w:val="center"/>
+            </w:pPr>
+            <w:r>
+              <w:rPr>
+                <w:rFonts w:ascii="Arial" w:eastAsia="Arial" w:hAnsi="Arial" w:cs="Arial"/>
+                <w:b/>
+                <w:sz w:val="20"/>
+              </w:rPr>
+              <w:t xml:space="preserve">Clase </w:t>
+            </w:r>
+            <w:r>
+              <w:rPr>
+                <w:rFonts w:ascii="Arial" w:eastAsia="Arial" w:hAnsi="Arial" w:cs="Arial"/>
+              </w:rPr>
+              <w:t xml:space="preserve"> </w:t>
+            </w:r>
+            <w:r>
+              <w:t xml:space="preserve"> </w:t>
+            </w:r>
+          </w:p>
+        </w:tc>
+        <w:tc>
+          <w:tcPr>
+            <w:tcW w:w="914" w:type="dxa"/>
+            <w:tcBorders>
+              <w:top w:val="single" w:sz="4" w:space="0" w:color="000000"/>
+              <w:left w:val="single" w:sz="4" w:space="0" w:color="000000"/>
+              <w:bottom w:val="single" w:sz="4" w:space="0" w:color="000000"/>
+              <w:right w:val="single" w:sz="4" w:space="0" w:color="000000"/>
+            </w:tcBorders>
+          </w:tcPr>
+          <w:p>
+            <w:pPr>
+              <w:spacing w:line="259" w:lineRule="auto"/>
+              <w:ind w:right="74"/>
+              <w:jc w:val="center"/>
+            </w:pPr>
+            <w:r>
+              <w:rPr>
+                <w:rFonts w:ascii="Arial" w:eastAsia="Arial" w:hAnsi="Arial" w:cs="Arial"/>
+                <w:b/>
+                <w:sz w:val="20"/>
+              </w:rPr>
+              <w:t xml:space="preserve">Método </w:t>
+            </w:r>
+            <w:r>
+              <w:rPr>
+                <w:rFonts w:ascii="Arial" w:eastAsia="Arial" w:hAnsi="Arial" w:cs="Arial"/>
+              </w:rPr>
+              <w:t xml:space="preserve"> </w:t>
+            </w:r>
+            <w:r>
+              <w:t xml:space="preserve"> </w:t>
+            </w:r>
+          </w:p>
+        </w:tc>
+        <w:tc>
+          <w:tcPr>
+            <w:tcW w:w="1169" w:type="dxa"/>
+            <w:tcBorders>
+              <w:top w:val="single" w:sz="4" w:space="0" w:color="000000"/>
+              <w:left w:val="single" w:sz="4" w:space="0" w:color="000000"/>
+              <w:bottom w:val="single" w:sz="4" w:space="0" w:color="000000"/>
+              <w:right w:val="single" w:sz="4" w:space="0" w:color="000000"/>
+            </w:tcBorders>
+          </w:tcPr>
+          <w:p>
+            <w:pPr>
+              <w:spacing w:line="259" w:lineRule="auto"/>
+              <w:ind w:right="83"/>
+              <w:jc w:val="center"/>
+            </w:pPr>
+            <w:r>
+              <w:rPr>
+                <w:rFonts w:ascii="Arial" w:eastAsia="Arial" w:hAnsi="Arial" w:cs="Arial"/>
+                <w:b/>
+                <w:sz w:val="20"/>
+              </w:rPr>
+              <w:t xml:space="preserve">Escenario </w:t>
+            </w:r>
+            <w:r>
+              <w:rPr>
+                <w:rFonts w:ascii="Arial" w:eastAsia="Arial" w:hAnsi="Arial" w:cs="Arial"/>
+              </w:rPr>
+              <w:t xml:space="preserve"> </w:t>
+            </w:r>
+            <w:r>
+              <w:t xml:space="preserve"> </w:t>
+            </w:r>
+          </w:p>
+        </w:tc>
+        <w:tc>
+          <w:tcPr>
+            <w:tcW w:w="2496" w:type="dxa"/>
+            <w:tcBorders>
+              <w:top w:val="single" w:sz="4" w:space="0" w:color="000000"/>
+              <w:left w:val="single" w:sz="4" w:space="0" w:color="000000"/>
+              <w:bottom w:val="single" w:sz="4" w:space="0" w:color="000000"/>
+              <w:right w:val="single" w:sz="4" w:space="0" w:color="000000"/>
+            </w:tcBorders>
+          </w:tcPr>
+          <w:p>
+            <w:pPr>
+              <w:spacing w:line="259" w:lineRule="auto"/>
+              <w:jc w:val="center"/>
+            </w:pPr>
+            <w:r>
+              <w:rPr>
+                <w:rFonts w:ascii="Arial" w:eastAsia="Arial" w:hAnsi="Arial" w:cs="Arial"/>
+                <w:b/>
+                <w:sz w:val="20"/>
+              </w:rPr>
+              <w:t xml:space="preserve">Valores de Entrada </w:t>
+            </w:r>
+            <w:r>
+              <w:rPr>
+                <w:rFonts w:ascii="Arial" w:eastAsia="Arial" w:hAnsi="Arial" w:cs="Arial"/>
+              </w:rPr>
+              <w:t xml:space="preserve"> </w:t>
+            </w:r>
+            <w:r>
+              <w:t xml:space="preserve"> </w:t>
+            </w:r>
+          </w:p>
+        </w:tc>
+        <w:tc>
+          <w:tcPr>
+            <w:tcW w:w="3508" w:type="dxa"/>
+            <w:tcBorders>
+              <w:top w:val="single" w:sz="4" w:space="0" w:color="000000"/>
+              <w:left w:val="single" w:sz="4" w:space="0" w:color="000000"/>
+              <w:bottom w:val="single" w:sz="4" w:space="0" w:color="000000"/>
+              <w:right w:val="single" w:sz="4" w:space="0" w:color="000000"/>
+            </w:tcBorders>
+          </w:tcPr>
+          <w:p>
+            <w:pPr>
+              <w:spacing w:line="259" w:lineRule="auto"/>
+              <w:ind w:right="84"/>
+              <w:jc w:val="center"/>
+            </w:pPr>
+            <w:r>
+              <w:rPr>
+                <w:rFonts w:ascii="Arial" w:eastAsia="Arial" w:hAnsi="Arial" w:cs="Arial"/>
+                <w:b/>
+                <w:sz w:val="20"/>
+              </w:rPr>
+              <w:t xml:space="preserve">Resultado </w:t>
+            </w:r>
+            <w:r>
+              <w:rPr>
+                <w:rFonts w:ascii="Arial" w:eastAsia="Arial" w:hAnsi="Arial" w:cs="Arial"/>
+              </w:rPr>
+              <w:t xml:space="preserve"> </w:t>
+            </w:r>
+            <w:r>
+              <w:t xml:space="preserve"> </w:t>
+            </w:r>
+          </w:p>
+        </w:tc>
+      </w:tr>
+      <w:tr>
+        <w:trPr>
+          <w:trHeight w:val="1890"/>
+        </w:trPr>
+        <w:tc>
+          <w:tcPr>
+            <w:tcW w:w="1081" w:type="dxa"/>
+            <w:tcBorders>
+              <w:top w:val="single" w:sz="4" w:space="0" w:color="000000"/>
+              <w:left w:val="single" w:sz="4" w:space="0" w:color="000000"/>
+              <w:bottom w:val="single" w:sz="4" w:space="0" w:color="000000"/>
+              <w:right w:val="single" w:sz="4" w:space="0" w:color="000000"/>
+            </w:tcBorders>
+          </w:tcPr>
+          <w:p>
+            <w:pPr>
+              <w:spacing w:line="259" w:lineRule="auto"/>
+              <w:ind w:left="5"/>
+            </w:pPr>
+            <w:r>
+              <w:rPr>
+                <w:rFonts w:ascii="Calibri" w:eastAsia="Calibri" w:hAnsi="Calibri" w:cs="Calibri"/>
+                <w:b/>
+              </w:rPr>
+              <w:t xml:space="preserve">DijkstraAlgortihm ForAdjacencyMatrixTest </w:t>
+            </w:r>
+            <w:r>
+              <w:rPr>
+                <w:rFonts w:ascii="Arial" w:eastAsia="Arial" w:hAnsi="Arial" w:cs="Arial"/>
+              </w:rPr>
+              <w:t xml:space="preserve"> </w:t>
+            </w:r>
+            <w:r>
+              <w:t xml:space="preserve"> </w:t>
+            </w:r>
+          </w:p>
+        </w:tc>
+        <w:tc>
+          <w:tcPr>
+            <w:tcW w:w="914" w:type="dxa"/>
+            <w:tcBorders>
+              <w:top w:val="single" w:sz="4" w:space="0" w:color="000000"/>
+              <w:left w:val="single" w:sz="4" w:space="0" w:color="000000"/>
+              <w:bottom w:val="single" w:sz="4" w:space="0" w:color="000000"/>
+              <w:right w:val="single" w:sz="4" w:space="0" w:color="000000"/>
+            </w:tcBorders>
+          </w:tcPr>
+          <w:p>
+            <w:pPr>
+              <w:spacing w:line="259" w:lineRule="auto"/>
+              <w:ind w:left="5"/>
+            </w:pPr>
+            <w:r>
+              <w:rPr>
+                <w:rFonts w:ascii="Calibri" w:eastAsia="Calibri" w:hAnsi="Calibri" w:cs="Calibri"/>
+                <w:b/>
+              </w:rPr>
+              <w:t>dijkstraTest</w:t>
+            </w:r>
+            <w:r>
+              <w:rPr>
+                <w:rFonts w:ascii="Calibri" w:eastAsia="Calibri" w:hAnsi="Calibri" w:cs="Calibri"/>
+                <w:b/>
+              </w:rPr>
+              <w:t>2</w:t>
+            </w:r>
+          </w:p>
+        </w:tc>
+        <w:tc>
+          <w:tcPr>
+            <w:tcW w:w="1169" w:type="dxa"/>
+            <w:tcBorders>
+              <w:top w:val="single" w:sz="4" w:space="0" w:color="000000"/>
+              <w:left w:val="single" w:sz="4" w:space="0" w:color="000000"/>
+              <w:bottom w:val="single" w:sz="4" w:space="0" w:color="000000"/>
+              <w:right w:val="single" w:sz="4" w:space="0" w:color="000000"/>
+            </w:tcBorders>
+          </w:tcPr>
+          <w:p>
+            <w:pPr>
+              <w:spacing w:line="259" w:lineRule="auto"/>
+              <w:ind w:left="5"/>
+            </w:pPr>
+            <w:r>
+              <w:t>setUp1</w:t>
+            </w:r>
+          </w:p>
+        </w:tc>
+        <w:tc>
+          <w:tcPr>
+            <w:tcW w:w="2496" w:type="dxa"/>
+            <w:tcBorders>
+              <w:top w:val="single" w:sz="4" w:space="0" w:color="000000"/>
+              <w:left w:val="single" w:sz="4" w:space="0" w:color="000000"/>
+              <w:bottom w:val="single" w:sz="4" w:space="0" w:color="000000"/>
+              <w:right w:val="single" w:sz="4" w:space="0" w:color="000000"/>
+            </w:tcBorders>
+          </w:tcPr>
+          <w:p>
+            <w:pPr>
+              <w:spacing w:line="259" w:lineRule="auto"/>
+            </w:pPr>
+            <w:r>
+              <w:t>String expected= "</w:t>
+            </w:r>
+            <w:r>
+              <w:t>103</w:t>
+            </w:r>
+            <w:r>
+              <w:t>"</w:t>
+            </w:r>
+          </w:p>
+          <w:p>
+            <w:pPr>
+              <w:spacing w:line="259" w:lineRule="auto"/>
+            </w:pPr>
+            <w:r>
+              <w:t xml:space="preserve">Nodo </w:t>
+            </w:r>
+            <w:r>
+              <w:t>origen</w:t>
+            </w:r>
+            <w:r>
+              <w:t>=</w:t>
+            </w:r>
+            <w:r>
+              <w:t>1</w:t>
+            </w:r>
+            <w:r>
+              <w:t xml:space="preserve"> </w:t>
+            </w:r>
+          </w:p>
+          <w:p>
+            <w:pPr>
+              <w:spacing w:line="259" w:lineRule="auto"/>
+            </w:pPr>
+            <w:r>
+              <w:t>Nodo destino=</w:t>
+            </w:r>
+            <w:r>
+              <w:t>3</w:t>
+            </w:r>
+          </w:p>
+        </w:tc>
+        <w:tc>
+          <w:tcPr>
+            <w:tcW w:w="3508" w:type="dxa"/>
+            <w:tcBorders>
+              <w:top w:val="single" w:sz="4" w:space="0" w:color="000000"/>
+              <w:left w:val="single" w:sz="4" w:space="0" w:color="000000"/>
+              <w:bottom w:val="single" w:sz="4" w:space="0" w:color="000000"/>
+              <w:right w:val="single" w:sz="4" w:space="0" w:color="000000"/>
+            </w:tcBorders>
+          </w:tcPr>
+          <w:p>
+            <w:pPr>
+              <w:spacing w:line="259" w:lineRule="auto"/>
+              <w:ind w:left="5"/>
+            </w:pPr>
+            <w:r>
+              <w:t xml:space="preserve">El método retorna correctamente el camino más corto entre los nodos </w:t>
+            </w:r>
+            <w:r>
+              <w:t>danna</w:t>
+            </w:r>
+            <w:r>
+              <w:t xml:space="preserve">(0) y </w:t>
+            </w:r>
+            <w:r>
+              <w:t>escobar</w:t>
+            </w:r>
+            <w:r>
+              <w:t>(</w:t>
+            </w:r>
+            <w:r>
+              <w:t>3</w:t>
+            </w:r>
+            <w:r>
+              <w:t xml:space="preserve">). </w:t>
+            </w:r>
+            <w:r>
+              <w:rPr>
+                <w:rFonts w:ascii="Arial" w:eastAsia="Arial" w:hAnsi="Arial" w:cs="Arial"/>
+              </w:rPr>
+              <w:t xml:space="preserve"> </w:t>
+            </w:r>
+          </w:p>
+        </w:tc>
+      </w:tr>
+    </w:tbl>
+    <w:p>
+      <w:pPr>
+        <w:pStyle w:val="Prrafodelista"/>
+        <w:rPr>
+          <w:b/>
+          <w:bCs/>
+        </w:rPr>
+      </w:pPr>
+    </w:p>
+    <w:p>
+      <w:pPr>
+        <w:pStyle w:val="Prrafodelista"/>
+        <w:numPr>
+          <w:ilvl w:val="0"/>
+          <w:numId w:val="2"/>
+        </w:numPr>
+        <w:rPr>
+          <w:b/>
+          <w:bCs/>
+        </w:rPr>
+      </w:pPr>
+      <w:r>
+        <w:rPr>
+          <w:b/>
+          <w:bCs/>
+        </w:rPr>
+        <w:t xml:space="preserve">Objetivo de la prueba: </w:t>
+      </w:r>
+      <w:r>
+        <w:t>Determinar si el método dijkstra me devuelve el camino más corto entre un nodo origen y un nodo destino a partir de la matriz de costos del grafo.</w:t>
+      </w:r>
+    </w:p>
+    <w:tbl>
+      <w:tblPr>
+        <w:tblStyle w:val="TableGrid"/>
+        <w:tblW w:w="9168" w:type="dxa"/>
+        <w:tblInd w:w="5" w:type="dxa"/>
+        <w:tblCellMar>
+          <w:top w:w="9" w:type="dxa"/>
+          <w:left w:w="105" w:type="dxa"/>
+          <w:right w:w="24" w:type="dxa"/>
+        </w:tblCellMar>
+        <w:tblLook w:val="04A0" w:firstRow="1" w:lastRow="0" w:firstColumn="1" w:lastColumn="0" w:noHBand="0" w:noVBand="1"/>
+      </w:tblPr>
+      <w:tblGrid>
+        <w:gridCol w:w="2359"/>
+        <w:gridCol w:w="1314"/>
+        <w:gridCol w:w="1169"/>
+        <w:gridCol w:w="1804"/>
+        <w:gridCol w:w="2522"/>
+      </w:tblGrid>
+      <w:tr>
+        <w:trPr>
+          <w:trHeight w:val="460"/>
+        </w:trPr>
+        <w:tc>
+          <w:tcPr>
+            <w:tcW w:w="1081" w:type="dxa"/>
+            <w:tcBorders>
+              <w:top w:val="single" w:sz="4" w:space="0" w:color="000000"/>
+              <w:left w:val="single" w:sz="4" w:space="0" w:color="000000"/>
+              <w:bottom w:val="single" w:sz="4" w:space="0" w:color="000000"/>
+              <w:right w:val="single" w:sz="4" w:space="0" w:color="000000"/>
+            </w:tcBorders>
+          </w:tcPr>
+          <w:p>
+            <w:pPr>
+              <w:spacing w:line="259" w:lineRule="auto"/>
+              <w:ind w:right="75"/>
+              <w:jc w:val="center"/>
+            </w:pPr>
+            <w:r>
+              <w:rPr>
+                <w:rFonts w:ascii="Arial" w:eastAsia="Arial" w:hAnsi="Arial" w:cs="Arial"/>
+                <w:b/>
+                <w:sz w:val="20"/>
+              </w:rPr>
+              <w:t xml:space="preserve">Clase </w:t>
+            </w:r>
+            <w:r>
+              <w:rPr>
+                <w:rFonts w:ascii="Arial" w:eastAsia="Arial" w:hAnsi="Arial" w:cs="Arial"/>
+              </w:rPr>
+              <w:t xml:space="preserve"> </w:t>
+            </w:r>
+            <w:r>
+              <w:t xml:space="preserve"> </w:t>
+            </w:r>
+          </w:p>
+        </w:tc>
+        <w:tc>
+          <w:tcPr>
+            <w:tcW w:w="914" w:type="dxa"/>
+            <w:tcBorders>
+              <w:top w:val="single" w:sz="4" w:space="0" w:color="000000"/>
+              <w:left w:val="single" w:sz="4" w:space="0" w:color="000000"/>
+              <w:bottom w:val="single" w:sz="4" w:space="0" w:color="000000"/>
+              <w:right w:val="single" w:sz="4" w:space="0" w:color="000000"/>
+            </w:tcBorders>
+          </w:tcPr>
+          <w:p>
+            <w:pPr>
+              <w:spacing w:line="259" w:lineRule="auto"/>
+              <w:ind w:right="74"/>
+              <w:jc w:val="center"/>
+            </w:pPr>
+            <w:r>
+              <w:rPr>
+                <w:rFonts w:ascii="Arial" w:eastAsia="Arial" w:hAnsi="Arial" w:cs="Arial"/>
+                <w:b/>
+                <w:sz w:val="20"/>
+              </w:rPr>
+              <w:t xml:space="preserve">Método </w:t>
+            </w:r>
+            <w:r>
+              <w:rPr>
+                <w:rFonts w:ascii="Arial" w:eastAsia="Arial" w:hAnsi="Arial" w:cs="Arial"/>
+              </w:rPr>
+              <w:t xml:space="preserve"> </w:t>
+            </w:r>
+            <w:r>
+              <w:t xml:space="preserve"> </w:t>
+            </w:r>
+          </w:p>
+        </w:tc>
+        <w:tc>
+          <w:tcPr>
+            <w:tcW w:w="1169" w:type="dxa"/>
+            <w:tcBorders>
+              <w:top w:val="single" w:sz="4" w:space="0" w:color="000000"/>
+              <w:left w:val="single" w:sz="4" w:space="0" w:color="000000"/>
+              <w:bottom w:val="single" w:sz="4" w:space="0" w:color="000000"/>
+              <w:right w:val="single" w:sz="4" w:space="0" w:color="000000"/>
+            </w:tcBorders>
+          </w:tcPr>
+          <w:p>
+            <w:pPr>
+              <w:spacing w:line="259" w:lineRule="auto"/>
+              <w:ind w:right="83"/>
+              <w:jc w:val="center"/>
+            </w:pPr>
+            <w:r>
+              <w:rPr>
+                <w:rFonts w:ascii="Arial" w:eastAsia="Arial" w:hAnsi="Arial" w:cs="Arial"/>
+                <w:b/>
+                <w:sz w:val="20"/>
+              </w:rPr>
+              <w:t xml:space="preserve">Escenario </w:t>
+            </w:r>
+            <w:r>
+              <w:rPr>
+                <w:rFonts w:ascii="Arial" w:eastAsia="Arial" w:hAnsi="Arial" w:cs="Arial"/>
+              </w:rPr>
+              <w:t xml:space="preserve"> </w:t>
+            </w:r>
+            <w:r>
+              <w:t xml:space="preserve"> </w:t>
+            </w:r>
+          </w:p>
+        </w:tc>
+        <w:tc>
+          <w:tcPr>
+            <w:tcW w:w="2496" w:type="dxa"/>
+            <w:tcBorders>
+              <w:top w:val="single" w:sz="4" w:space="0" w:color="000000"/>
+              <w:left w:val="single" w:sz="4" w:space="0" w:color="000000"/>
+              <w:bottom w:val="single" w:sz="4" w:space="0" w:color="000000"/>
+              <w:right w:val="single" w:sz="4" w:space="0" w:color="000000"/>
+            </w:tcBorders>
+          </w:tcPr>
+          <w:p>
+            <w:pPr>
+              <w:spacing w:line="259" w:lineRule="auto"/>
+              <w:jc w:val="center"/>
+            </w:pPr>
+            <w:r>
+              <w:rPr>
+                <w:rFonts w:ascii="Arial" w:eastAsia="Arial" w:hAnsi="Arial" w:cs="Arial"/>
+                <w:b/>
+                <w:sz w:val="20"/>
+              </w:rPr>
+              <w:t xml:space="preserve">Valores de Entrada </w:t>
+            </w:r>
+            <w:r>
+              <w:rPr>
+                <w:rFonts w:ascii="Arial" w:eastAsia="Arial" w:hAnsi="Arial" w:cs="Arial"/>
+              </w:rPr>
+              <w:t xml:space="preserve"> </w:t>
+            </w:r>
+            <w:r>
+              <w:t xml:space="preserve"> </w:t>
+            </w:r>
+          </w:p>
+        </w:tc>
+        <w:tc>
+          <w:tcPr>
+            <w:tcW w:w="3508" w:type="dxa"/>
+            <w:tcBorders>
+              <w:top w:val="single" w:sz="4" w:space="0" w:color="000000"/>
+              <w:left w:val="single" w:sz="4" w:space="0" w:color="000000"/>
+              <w:bottom w:val="single" w:sz="4" w:space="0" w:color="000000"/>
+              <w:right w:val="single" w:sz="4" w:space="0" w:color="000000"/>
+            </w:tcBorders>
+          </w:tcPr>
+          <w:p>
+            <w:pPr>
+              <w:spacing w:line="259" w:lineRule="auto"/>
+              <w:ind w:right="84"/>
+              <w:jc w:val="center"/>
+            </w:pPr>
+            <w:r>
+              <w:rPr>
+                <w:rFonts w:ascii="Arial" w:eastAsia="Arial" w:hAnsi="Arial" w:cs="Arial"/>
+                <w:b/>
+                <w:sz w:val="20"/>
+              </w:rPr>
+              <w:t xml:space="preserve">Resultado </w:t>
+            </w:r>
+            <w:r>
+              <w:rPr>
+                <w:rFonts w:ascii="Arial" w:eastAsia="Arial" w:hAnsi="Arial" w:cs="Arial"/>
+              </w:rPr>
+              <w:t xml:space="preserve"> </w:t>
+            </w:r>
+            <w:r>
+              <w:t xml:space="preserve"> </w:t>
+            </w:r>
+          </w:p>
+        </w:tc>
+      </w:tr>
+      <w:tr>
+        <w:trPr>
+          <w:trHeight w:val="1890"/>
+        </w:trPr>
+        <w:tc>
+          <w:tcPr>
+            <w:tcW w:w="1081" w:type="dxa"/>
+            <w:tcBorders>
+              <w:top w:val="single" w:sz="4" w:space="0" w:color="000000"/>
+              <w:left w:val="single" w:sz="4" w:space="0" w:color="000000"/>
+              <w:bottom w:val="single" w:sz="4" w:space="0" w:color="000000"/>
+              <w:right w:val="single" w:sz="4" w:space="0" w:color="000000"/>
+            </w:tcBorders>
+          </w:tcPr>
+          <w:p>
+            <w:pPr>
+              <w:spacing w:line="259" w:lineRule="auto"/>
+              <w:ind w:left="5"/>
+            </w:pPr>
+            <w:r>
+              <w:rPr>
+                <w:rFonts w:ascii="Calibri" w:eastAsia="Calibri" w:hAnsi="Calibri" w:cs="Calibri"/>
+                <w:b/>
+              </w:rPr>
+              <w:t xml:space="preserve">DijkstraAlgortihm ForAdjacencyMatrixTest </w:t>
+            </w:r>
+            <w:r>
+              <w:rPr>
+                <w:rFonts w:ascii="Arial" w:eastAsia="Arial" w:hAnsi="Arial" w:cs="Arial"/>
+              </w:rPr>
+              <w:t xml:space="preserve"> </w:t>
+            </w:r>
+            <w:r>
+              <w:t xml:space="preserve"> </w:t>
+            </w:r>
+          </w:p>
+        </w:tc>
+        <w:tc>
+          <w:tcPr>
+            <w:tcW w:w="914" w:type="dxa"/>
+            <w:tcBorders>
+              <w:top w:val="single" w:sz="4" w:space="0" w:color="000000"/>
+              <w:left w:val="single" w:sz="4" w:space="0" w:color="000000"/>
+              <w:bottom w:val="single" w:sz="4" w:space="0" w:color="000000"/>
+              <w:right w:val="single" w:sz="4" w:space="0" w:color="000000"/>
+            </w:tcBorders>
+          </w:tcPr>
+          <w:p>
+            <w:pPr>
+              <w:spacing w:line="259" w:lineRule="auto"/>
+              <w:ind w:left="5"/>
+            </w:pPr>
+            <w:r>
+              <w:rPr>
+                <w:rFonts w:ascii="Calibri" w:eastAsia="Calibri" w:hAnsi="Calibri" w:cs="Calibri"/>
+                <w:b/>
+              </w:rPr>
+              <w:t>dijkstraTest</w:t>
+            </w:r>
+            <w:r>
+              <w:rPr>
+                <w:rFonts w:ascii="Calibri" w:eastAsia="Calibri" w:hAnsi="Calibri" w:cs="Calibri"/>
+                <w:b/>
+              </w:rPr>
+              <w:t>3</w:t>
+            </w:r>
+          </w:p>
+        </w:tc>
+        <w:tc>
+          <w:tcPr>
+            <w:tcW w:w="1169" w:type="dxa"/>
+            <w:tcBorders>
+              <w:top w:val="single" w:sz="4" w:space="0" w:color="000000"/>
+              <w:left w:val="single" w:sz="4" w:space="0" w:color="000000"/>
+              <w:bottom w:val="single" w:sz="4" w:space="0" w:color="000000"/>
+              <w:right w:val="single" w:sz="4" w:space="0" w:color="000000"/>
+            </w:tcBorders>
+          </w:tcPr>
+          <w:p>
+            <w:pPr>
+              <w:spacing w:line="259" w:lineRule="auto"/>
+              <w:ind w:left="5"/>
+            </w:pPr>
+            <w:r>
+              <w:t>setUp1</w:t>
+            </w:r>
+          </w:p>
+        </w:tc>
+        <w:tc>
+          <w:tcPr>
+            <w:tcW w:w="2496" w:type="dxa"/>
+            <w:tcBorders>
+              <w:top w:val="single" w:sz="4" w:space="0" w:color="000000"/>
+              <w:left w:val="single" w:sz="4" w:space="0" w:color="000000"/>
+              <w:bottom w:val="single" w:sz="4" w:space="0" w:color="000000"/>
+              <w:right w:val="single" w:sz="4" w:space="0" w:color="000000"/>
+            </w:tcBorders>
+          </w:tcPr>
+          <w:p>
+            <w:pPr>
+              <w:spacing w:line="259" w:lineRule="auto"/>
+            </w:pPr>
+            <w:r>
+              <w:t>String expected= "</w:t>
+            </w:r>
+            <w:r>
+              <w:t>42301</w:t>
+            </w:r>
+            <w:r>
+              <w:t>"</w:t>
+            </w:r>
+          </w:p>
+          <w:p>
+            <w:pPr>
+              <w:spacing w:line="259" w:lineRule="auto"/>
+            </w:pPr>
+            <w:r>
+              <w:t xml:space="preserve">Nodo </w:t>
+            </w:r>
+            <w:r>
+              <w:t>origen</w:t>
+            </w:r>
+            <w:r>
+              <w:t>=</w:t>
+            </w:r>
+            <w:r>
+              <w:t>4</w:t>
+            </w:r>
+            <w:r>
+              <w:t xml:space="preserve"> </w:t>
+            </w:r>
+          </w:p>
+          <w:p>
+            <w:pPr>
+              <w:spacing w:line="259" w:lineRule="auto"/>
+            </w:pPr>
+            <w:r>
+              <w:t>Nodo destino=</w:t>
+            </w:r>
+            <w:r>
+              <w:t>1</w:t>
+            </w:r>
+          </w:p>
+        </w:tc>
+        <w:tc>
+          <w:tcPr>
+            <w:tcW w:w="3508" w:type="dxa"/>
+            <w:tcBorders>
+              <w:top w:val="single" w:sz="4" w:space="0" w:color="000000"/>
+              <w:left w:val="single" w:sz="4" w:space="0" w:color="000000"/>
+              <w:bottom w:val="single" w:sz="4" w:space="0" w:color="000000"/>
+              <w:right w:val="single" w:sz="4" w:space="0" w:color="000000"/>
+            </w:tcBorders>
+          </w:tcPr>
+          <w:p>
+            <w:pPr>
+              <w:spacing w:line="259" w:lineRule="auto"/>
+              <w:ind w:left="5"/>
+            </w:pPr>
+            <w:r>
+              <w:t xml:space="preserve">El método retorna correctamente el camino más corto entre los nodos </w:t>
+            </w:r>
+            <w:r>
+              <w:t>reyes</w:t>
+            </w:r>
+            <w:r>
+              <w:t>(</w:t>
+            </w:r>
+            <w:r>
+              <w:t>4</w:t>
+            </w:r>
+            <w:r>
+              <w:t xml:space="preserve">) y </w:t>
+            </w:r>
+            <w:r>
+              <w:t>danna</w:t>
+            </w:r>
+            <w:r>
+              <w:t>(</w:t>
+            </w:r>
+            <w:r>
+              <w:t>1</w:t>
+            </w:r>
+            <w:r>
+              <w:t xml:space="preserve">). </w:t>
             </w:r>
             <w:r>
               <w:rPr>
@@ -4033,7 +7127,7 @@
   <w:abstractNum w:abstractNumId="0" w15:restartNumberingAfterBreak="0">
     <w:nsid w:val="1C79168A"/>
     <w:multiLevelType w:val="hybridMultilevel"/>
-    <w:tmpl w:val="ABDEEFE0"/>
+    <w:tmpl w:val="7E225C60"/>
     <w:lvl w:ilvl="0" w:tplc="040A0001">
       <w:start w:val="1"/>
       <w:numFmt w:val="bullet"/>

</xml_diff>

<commit_message>
added floyd warshall tests design
</commit_message>
<xml_diff>
--- a/docs/Diseño pruebas unitarias.docx
+++ b/docs/Diseño pruebas unitarias.docx
@@ -6906,23 +6906,7 @@
           <w:bCs/>
           <w:lang w:val="es-419"/>
         </w:rPr>
-        <w:t xml:space="preserve">PRUEBAS CLASE </w:t>
-      </w:r>
-      <w:r>
-        <w:rPr>
-          <w:b/>
-          <w:bCs/>
-          <w:lang w:val="es-419"/>
-        </w:rPr>
-        <w:t>Prim</w:t>
-      </w:r>
-      <w:r>
-        <w:rPr>
-          <w:b/>
-          <w:bCs/>
-          <w:lang w:val="es-419"/>
-        </w:rPr>
-        <w:t>Test</w:t>
+        <w:t>PRUEBAS CLASE PrimTest</w:t>
       </w:r>
     </w:p>
     <w:tbl>
@@ -7210,10 +7194,7 @@
               <w:t xml:space="preserve"> y una matriz de enteros con los valores </w:t>
             </w:r>
             <w:r>
-              <w:t>{</w:t>
-            </w:r>
-            <w:r>
-              <w:t>0, 3, 20, 3, 0},</w:t>
+              <w:t>{0, 3, 20, 3, 0},</w:t>
             </w:r>
           </w:p>
           <w:p>
@@ -7910,19 +7891,1186 @@
                 <w:rFonts w:ascii="Calibri" w:eastAsia="Calibri" w:hAnsi="Calibri" w:cs="Calibri"/>
                 <w:b/>
               </w:rPr>
-              <w:t>PrimMSTTest</w:t>
+              <w:t>PrimMSTTest2</w:t>
+            </w:r>
+          </w:p>
+        </w:tc>
+        <w:tc>
+          <w:tcPr>
+            <w:tcW w:w="1806" w:type="dxa"/>
+            <w:tcBorders>
+              <w:top w:val="single" w:sz="4" w:space="0" w:color="000000"/>
+              <w:left w:val="single" w:sz="4" w:space="0" w:color="000000"/>
+              <w:bottom w:val="single" w:sz="4" w:space="0" w:color="000000"/>
+              <w:right w:val="single" w:sz="4" w:space="0" w:color="000000"/>
+            </w:tcBorders>
+          </w:tcPr>
+          <w:p>
+            <w:pPr>
+              <w:spacing w:line="259" w:lineRule="auto"/>
+              <w:ind w:left="5"/>
+            </w:pPr>
+            <w:r>
+              <w:t>setUp2</w:t>
+            </w:r>
+          </w:p>
+        </w:tc>
+        <w:tc>
+          <w:tcPr>
+            <w:tcW w:w="1801" w:type="dxa"/>
+            <w:tcBorders>
+              <w:top w:val="single" w:sz="4" w:space="0" w:color="000000"/>
+              <w:left w:val="single" w:sz="4" w:space="0" w:color="000000"/>
+              <w:bottom w:val="single" w:sz="4" w:space="0" w:color="000000"/>
+              <w:right w:val="single" w:sz="4" w:space="0" w:color="000000"/>
+            </w:tcBorders>
+          </w:tcPr>
+          <w:p>
+            <w:pPr>
+              <w:spacing w:line="259" w:lineRule="auto"/>
+            </w:pPr>
+            <w:r>
+              <w:t xml:space="preserve"> </w:t>
             </w:r>
             <w:r>
               <w:rPr>
                 <w:rFonts w:ascii="Calibri" w:eastAsia="Calibri" w:hAnsi="Calibri" w:cs="Calibri"/>
                 <w:b/>
               </w:rPr>
+              <w:t xml:space="preserve"> </w:t>
+            </w:r>
+            <w:r>
+              <w:rPr>
+                <w:rFonts w:ascii="Arial" w:eastAsia="Arial" w:hAnsi="Arial" w:cs="Arial"/>
+              </w:rPr>
+              <w:t xml:space="preserve"> </w:t>
+            </w:r>
+            <w:r>
+              <w:t xml:space="preserve"> 27</w:t>
+            </w:r>
+          </w:p>
+        </w:tc>
+        <w:tc>
+          <w:tcPr>
+            <w:tcW w:w="1806" w:type="dxa"/>
+            <w:tcBorders>
+              <w:top w:val="single" w:sz="4" w:space="0" w:color="000000"/>
+              <w:left w:val="single" w:sz="4" w:space="0" w:color="000000"/>
+              <w:bottom w:val="single" w:sz="4" w:space="0" w:color="000000"/>
+              <w:right w:val="single" w:sz="4" w:space="0" w:color="000000"/>
+            </w:tcBorders>
+          </w:tcPr>
+          <w:p>
+            <w:pPr>
+              <w:spacing w:line="259" w:lineRule="auto"/>
+              <w:ind w:left="5"/>
+            </w:pPr>
+            <w:r>
+              <w:t xml:space="preserve">El método retorna correctamente el peso mínimo del árbol que se esperaba, en este caso 27 </w:t>
+            </w:r>
+            <w:r>
+              <w:rPr>
+                <w:rFonts w:ascii="Arial" w:eastAsia="Arial" w:hAnsi="Arial" w:cs="Arial"/>
+              </w:rPr>
+              <w:t xml:space="preserve"> </w:t>
+            </w:r>
+          </w:p>
+        </w:tc>
+      </w:tr>
+    </w:tbl>
+    <w:p>
+      <w:pPr>
+        <w:rPr>
+          <w:b/>
+          <w:bCs/>
+        </w:rPr>
+      </w:pPr>
+    </w:p>
+    <w:p>
+      <w:pPr>
+        <w:rPr>
+          <w:b/>
+          <w:bCs/>
+          <w:lang w:val="es-419"/>
+        </w:rPr>
+      </w:pPr>
+      <w:r>
+        <w:rPr>
+          <w:b/>
+          <w:bCs/>
+          <w:lang w:val="es-419"/>
+        </w:rPr>
+        <w:t xml:space="preserve">PRUEBAS CLASE </w:t>
+      </w:r>
+      <w:r>
+        <w:rPr>
+          <w:b/>
+          <w:bCs/>
+          <w:lang w:val="es-419"/>
+        </w:rPr>
+        <w:t>FloydWarshallTest</w:t>
+      </w:r>
+    </w:p>
+    <w:tbl>
+      <w:tblPr>
+        <w:tblStyle w:val="TableGrid"/>
+        <w:tblW w:w="9019" w:type="dxa"/>
+        <w:tblInd w:w="5" w:type="dxa"/>
+        <w:tblCellMar>
+          <w:top w:w="4" w:type="dxa"/>
+          <w:left w:w="110" w:type="dxa"/>
+          <w:right w:w="115" w:type="dxa"/>
+        </w:tblCellMar>
+        <w:tblLook w:val="04A0" w:firstRow="1" w:lastRow="0" w:firstColumn="1" w:lastColumn="0" w:noHBand="0" w:noVBand="1"/>
+      </w:tblPr>
+      <w:tblGrid>
+        <w:gridCol w:w="2224"/>
+        <w:gridCol w:w="2326"/>
+        <w:gridCol w:w="4469"/>
+      </w:tblGrid>
+      <w:tr>
+        <w:trPr>
+          <w:trHeight w:val="230"/>
+        </w:trPr>
+        <w:tc>
+          <w:tcPr>
+            <w:tcW w:w="2224" w:type="dxa"/>
+            <w:tcBorders>
+              <w:top w:val="single" w:sz="4" w:space="0" w:color="000000"/>
+              <w:left w:val="single" w:sz="4" w:space="0" w:color="000000"/>
+              <w:bottom w:val="single" w:sz="4" w:space="0" w:color="000000"/>
+              <w:right w:val="single" w:sz="4" w:space="0" w:color="000000"/>
+            </w:tcBorders>
+          </w:tcPr>
+          <w:p>
+            <w:pPr>
+              <w:spacing w:line="259" w:lineRule="auto"/>
+              <w:ind w:left="5"/>
+              <w:jc w:val="center"/>
+            </w:pPr>
+            <w:r>
+              <w:rPr>
+                <w:rFonts w:ascii="Arial" w:eastAsia="Arial" w:hAnsi="Arial" w:cs="Arial"/>
+                <w:b/>
+                <w:sz w:val="20"/>
+              </w:rPr>
+              <w:t xml:space="preserve">Nombre </w:t>
+            </w:r>
+            <w:r>
+              <w:rPr>
+                <w:rFonts w:ascii="Arial" w:eastAsia="Arial" w:hAnsi="Arial" w:cs="Arial"/>
+              </w:rPr>
+              <w:t xml:space="preserve"> </w:t>
+            </w:r>
+            <w:r>
+              <w:t xml:space="preserve"> </w:t>
+            </w:r>
+          </w:p>
+        </w:tc>
+        <w:tc>
+          <w:tcPr>
+            <w:tcW w:w="2326" w:type="dxa"/>
+            <w:tcBorders>
+              <w:top w:val="single" w:sz="4" w:space="0" w:color="000000"/>
+              <w:left w:val="single" w:sz="4" w:space="0" w:color="000000"/>
+              <w:bottom w:val="single" w:sz="4" w:space="0" w:color="000000"/>
+              <w:right w:val="single" w:sz="4" w:space="0" w:color="000000"/>
+            </w:tcBorders>
+          </w:tcPr>
+          <w:p>
+            <w:pPr>
+              <w:spacing w:line="259" w:lineRule="auto"/>
+              <w:ind w:left="11"/>
+              <w:jc w:val="center"/>
+            </w:pPr>
+            <w:r>
+              <w:rPr>
+                <w:rFonts w:ascii="Arial" w:eastAsia="Arial" w:hAnsi="Arial" w:cs="Arial"/>
+                <w:b/>
+                <w:sz w:val="20"/>
+              </w:rPr>
+              <w:t xml:space="preserve">Clase </w:t>
+            </w:r>
+            <w:r>
+              <w:rPr>
+                <w:rFonts w:ascii="Arial" w:eastAsia="Arial" w:hAnsi="Arial" w:cs="Arial"/>
+              </w:rPr>
+              <w:t xml:space="preserve"> </w:t>
+            </w:r>
+            <w:r>
+              <w:t xml:space="preserve"> </w:t>
+            </w:r>
+          </w:p>
+        </w:tc>
+        <w:tc>
+          <w:tcPr>
+            <w:tcW w:w="4469" w:type="dxa"/>
+            <w:tcBorders>
+              <w:top w:val="single" w:sz="4" w:space="0" w:color="000000"/>
+              <w:left w:val="single" w:sz="4" w:space="0" w:color="000000"/>
+              <w:bottom w:val="single" w:sz="4" w:space="0" w:color="000000"/>
+              <w:right w:val="single" w:sz="4" w:space="0" w:color="000000"/>
+            </w:tcBorders>
+          </w:tcPr>
+          <w:p>
+            <w:pPr>
+              <w:spacing w:line="259" w:lineRule="auto"/>
+              <w:ind w:left="12"/>
+              <w:jc w:val="center"/>
+            </w:pPr>
+            <w:r>
+              <w:rPr>
+                <w:rFonts w:ascii="Arial" w:eastAsia="Arial" w:hAnsi="Arial" w:cs="Arial"/>
+                <w:b/>
+                <w:sz w:val="20"/>
+              </w:rPr>
+              <w:t xml:space="preserve">Escenario </w:t>
+            </w:r>
+            <w:r>
+              <w:rPr>
+                <w:rFonts w:ascii="Arial" w:eastAsia="Arial" w:hAnsi="Arial" w:cs="Arial"/>
+              </w:rPr>
+              <w:t xml:space="preserve"> </w:t>
+            </w:r>
+            <w:r>
+              <w:t xml:space="preserve"> </w:t>
+            </w:r>
+          </w:p>
+        </w:tc>
+      </w:tr>
+      <w:tr>
+        <w:trPr>
+          <w:trHeight w:val="2161"/>
+        </w:trPr>
+        <w:tc>
+          <w:tcPr>
+            <w:tcW w:w="2224" w:type="dxa"/>
+            <w:tcBorders>
+              <w:top w:val="single" w:sz="4" w:space="0" w:color="000000"/>
+              <w:left w:val="single" w:sz="4" w:space="0" w:color="000000"/>
+              <w:bottom w:val="single" w:sz="4" w:space="0" w:color="000000"/>
+              <w:right w:val="single" w:sz="4" w:space="0" w:color="000000"/>
+            </w:tcBorders>
+          </w:tcPr>
+          <w:p>
+            <w:pPr>
+              <w:spacing w:line="259" w:lineRule="auto"/>
+            </w:pPr>
+            <w:r>
+              <w:t>setUp1</w:t>
+            </w:r>
+          </w:p>
+        </w:tc>
+        <w:tc>
+          <w:tcPr>
+            <w:tcW w:w="2326" w:type="dxa"/>
+            <w:tcBorders>
+              <w:top w:val="single" w:sz="4" w:space="0" w:color="000000"/>
+              <w:left w:val="single" w:sz="4" w:space="0" w:color="000000"/>
+              <w:bottom w:val="single" w:sz="4" w:space="0" w:color="000000"/>
+              <w:right w:val="single" w:sz="4" w:space="0" w:color="000000"/>
+            </w:tcBorders>
+          </w:tcPr>
+          <w:p>
+            <w:pPr>
+              <w:spacing w:line="259" w:lineRule="auto"/>
+            </w:pPr>
+            <w:r>
+              <w:t>FloyWarshall</w:t>
+            </w:r>
+            <w:r>
+              <w:t>Test</w:t>
+            </w:r>
+          </w:p>
+        </w:tc>
+        <w:tc>
+          <w:tcPr>
+            <w:tcW w:w="4469" w:type="dxa"/>
+            <w:tcBorders>
+              <w:top w:val="single" w:sz="4" w:space="0" w:color="000000"/>
+              <w:left w:val="single" w:sz="4" w:space="0" w:color="000000"/>
+              <w:bottom w:val="single" w:sz="4" w:space="0" w:color="000000"/>
+              <w:right w:val="single" w:sz="4" w:space="0" w:color="000000"/>
+            </w:tcBorders>
+          </w:tcPr>
+          <w:p>
+            <w:r>
+              <w:t xml:space="preserve">Un objeto </w:t>
+            </w:r>
+            <w:r>
+              <w:t>FloydWarshall</w:t>
+            </w:r>
+            <w:r>
+              <w:t xml:space="preserve"> y una matriz de enteros con los valores { 0, 2, 0, 6, 0 }, </w:t>
+            </w:r>
+          </w:p>
+          <w:p>
+            <w:r>
+              <w:tab/>
+              <w:t xml:space="preserve">{ 2, 0, 3, 8, 5 }, </w:t>
+            </w:r>
+          </w:p>
+          <w:p>
+            <w:r>
+              <w:tab/>
+              <w:t xml:space="preserve">{ 0, 3, 0, 0, 7 }, </w:t>
+            </w:r>
+          </w:p>
+          <w:p>
+            <w:r>
+              <w:tab/>
+              <w:t xml:space="preserve">{ 6, 8, 0, 0, 9 }, </w:t>
+            </w:r>
+          </w:p>
+          <w:p>
+            <w:pPr>
+              <w:spacing w:line="259" w:lineRule="auto"/>
+            </w:pPr>
+            <w:r>
+              <w:tab/>
+              <w:t>{ 0, 5, 7, 9, 0 },</w:t>
+            </w:r>
+          </w:p>
+        </w:tc>
+      </w:tr>
+      <w:tr>
+        <w:trPr>
+          <w:trHeight w:val="2161"/>
+        </w:trPr>
+        <w:tc>
+          <w:tcPr>
+            <w:tcW w:w="2224" w:type="dxa"/>
+            <w:tcBorders>
+              <w:top w:val="single" w:sz="4" w:space="0" w:color="000000"/>
+              <w:left w:val="single" w:sz="4" w:space="0" w:color="000000"/>
+              <w:bottom w:val="single" w:sz="4" w:space="0" w:color="000000"/>
+              <w:right w:val="single" w:sz="4" w:space="0" w:color="000000"/>
+            </w:tcBorders>
+          </w:tcPr>
+          <w:p>
+            <w:r>
+              <w:t>setUp2</w:t>
+            </w:r>
+          </w:p>
+        </w:tc>
+        <w:tc>
+          <w:tcPr>
+            <w:tcW w:w="2326" w:type="dxa"/>
+            <w:tcBorders>
+              <w:top w:val="single" w:sz="4" w:space="0" w:color="000000"/>
+              <w:left w:val="single" w:sz="4" w:space="0" w:color="000000"/>
+              <w:bottom w:val="single" w:sz="4" w:space="0" w:color="000000"/>
+              <w:right w:val="single" w:sz="4" w:space="0" w:color="000000"/>
+            </w:tcBorders>
+          </w:tcPr>
+          <w:p>
+            <w:r>
+              <w:t>FloydWarshall</w:t>
+            </w:r>
+            <w:r>
+              <w:t>Test</w:t>
+            </w:r>
+          </w:p>
+        </w:tc>
+        <w:tc>
+          <w:tcPr>
+            <w:tcW w:w="4469" w:type="dxa"/>
+            <w:tcBorders>
+              <w:top w:val="single" w:sz="4" w:space="0" w:color="000000"/>
+              <w:left w:val="single" w:sz="4" w:space="0" w:color="000000"/>
+              <w:bottom w:val="single" w:sz="4" w:space="0" w:color="000000"/>
+              <w:right w:val="single" w:sz="4" w:space="0" w:color="000000"/>
+            </w:tcBorders>
+          </w:tcPr>
+          <w:p>
+            <w:r>
+              <w:t xml:space="preserve">Un objeto </w:t>
+            </w:r>
+            <w:r>
+              <w:t xml:space="preserve">FloydWarshall </w:t>
+            </w:r>
+            <w:r>
+              <w:t>y una matriz de enteros con los valores {0, 3, 20, 3, 0},</w:t>
+            </w:r>
+          </w:p>
+          <w:p>
+            <w:r>
+              <w:t xml:space="preserve">                {3, 0, 0, 0, 0},</w:t>
+            </w:r>
+          </w:p>
+          <w:p>
+            <w:r>
+              <w:t xml:space="preserve">                {20, 0, 0, 2, 3},</w:t>
+            </w:r>
+          </w:p>
+          <w:p>
+            <w:r>
+              <w:t xml:space="preserve">                {3, 0, 2, 0, 0},</w:t>
+            </w:r>
+          </w:p>
+          <w:p>
+            <w:pPr>
+              <w:spacing w:line="259" w:lineRule="auto"/>
+            </w:pPr>
+            <w:r>
+              <w:t xml:space="preserve">                {0, 0, 3, 0, 0},</w:t>
+            </w:r>
+          </w:p>
+        </w:tc>
+      </w:tr>
+    </w:tbl>
+    <w:p>
+      <w:pPr>
+        <w:spacing w:after="204"/>
+      </w:pPr>
+    </w:p>
+    <w:p>
+      <w:pPr>
+        <w:spacing w:after="204"/>
+      </w:pPr>
+    </w:p>
+    <w:p>
+      <w:pPr>
+        <w:spacing w:after="204"/>
+      </w:pPr>
+    </w:p>
+    <w:p>
+      <w:pPr>
+        <w:numPr>
+          <w:ilvl w:val="0"/>
+          <w:numId w:val="1"/>
+        </w:numPr>
+        <w:spacing w:after="5" w:line="248" w:lineRule="auto"/>
+        <w:ind w:right="1" w:hanging="360"/>
+        <w:jc w:val="both"/>
+      </w:pPr>
+      <w:r>
+        <w:rPr>
+          <w:b/>
+          <w:bCs/>
+        </w:rPr>
+        <w:lastRenderedPageBreak/>
+        <w:t>Objetivo de la prueba:</w:t>
+      </w:r>
+      <w:r>
+        <w:t xml:space="preserve"> Determinar si el método </w:t>
+      </w:r>
+      <w:r>
+        <w:rPr>
+          <w:rFonts w:ascii="Calibri" w:eastAsia="Calibri" w:hAnsi="Calibri" w:cs="Calibri"/>
+          <w:b/>
+          <w:i/>
+        </w:rPr>
+        <w:t>floydWarshall</w:t>
+      </w:r>
+      <w:r>
+        <w:t xml:space="preserve"> </w:t>
+      </w:r>
+      <w:r>
+        <w:t>encuentra los caminos minimos entre todos los vértices que conforman al grafo</w:t>
+      </w:r>
+    </w:p>
+    <w:tbl>
+      <w:tblPr>
+        <w:tblStyle w:val="TableGrid"/>
+        <w:tblW w:w="9019" w:type="dxa"/>
+        <w:tblInd w:w="5" w:type="dxa"/>
+        <w:tblCellMar>
+          <w:top w:w="9" w:type="dxa"/>
+          <w:left w:w="105" w:type="dxa"/>
+          <w:right w:w="24" w:type="dxa"/>
+        </w:tblCellMar>
+        <w:tblLook w:val="04A0" w:firstRow="1" w:lastRow="0" w:firstColumn="1" w:lastColumn="0" w:noHBand="0" w:noVBand="1"/>
+      </w:tblPr>
+      <w:tblGrid>
+        <w:gridCol w:w="2074"/>
+        <w:gridCol w:w="1903"/>
+        <w:gridCol w:w="1665"/>
+        <w:gridCol w:w="1647"/>
+        <w:gridCol w:w="1730"/>
+      </w:tblGrid>
+      <w:tr>
+        <w:trPr>
+          <w:trHeight w:val="460"/>
+        </w:trPr>
+        <w:tc>
+          <w:tcPr>
+            <w:tcW w:w="2146" w:type="dxa"/>
+            <w:tcBorders>
+              <w:top w:val="single" w:sz="4" w:space="0" w:color="000000"/>
+              <w:left w:val="single" w:sz="4" w:space="0" w:color="000000"/>
+              <w:bottom w:val="single" w:sz="4" w:space="0" w:color="000000"/>
+              <w:right w:val="single" w:sz="4" w:space="0" w:color="000000"/>
+            </w:tcBorders>
+          </w:tcPr>
+          <w:p>
+            <w:pPr>
+              <w:spacing w:line="259" w:lineRule="auto"/>
+              <w:ind w:right="75"/>
+              <w:jc w:val="center"/>
+            </w:pPr>
+            <w:r>
+              <w:rPr>
+                <w:rFonts w:ascii="Arial" w:eastAsia="Arial" w:hAnsi="Arial" w:cs="Arial"/>
+                <w:b/>
+                <w:sz w:val="20"/>
+              </w:rPr>
+              <w:t xml:space="preserve">Clase </w:t>
+            </w:r>
+            <w:r>
+              <w:rPr>
+                <w:rFonts w:ascii="Arial" w:eastAsia="Arial" w:hAnsi="Arial" w:cs="Arial"/>
+              </w:rPr>
+              <w:t xml:space="preserve"> </w:t>
+            </w:r>
+            <w:r>
+              <w:t xml:space="preserve"> </w:t>
+            </w:r>
+          </w:p>
+        </w:tc>
+        <w:tc>
+          <w:tcPr>
+            <w:tcW w:w="1460" w:type="dxa"/>
+            <w:tcBorders>
+              <w:top w:val="single" w:sz="4" w:space="0" w:color="000000"/>
+              <w:left w:val="single" w:sz="4" w:space="0" w:color="000000"/>
+              <w:bottom w:val="single" w:sz="4" w:space="0" w:color="000000"/>
+              <w:right w:val="single" w:sz="4" w:space="0" w:color="000000"/>
+            </w:tcBorders>
+          </w:tcPr>
+          <w:p>
+            <w:pPr>
+              <w:spacing w:line="259" w:lineRule="auto"/>
+              <w:ind w:right="74"/>
+              <w:jc w:val="center"/>
+            </w:pPr>
+            <w:r>
+              <w:rPr>
+                <w:rFonts w:ascii="Arial" w:eastAsia="Arial" w:hAnsi="Arial" w:cs="Arial"/>
+                <w:b/>
+                <w:sz w:val="20"/>
+              </w:rPr>
+              <w:t xml:space="preserve">Método </w:t>
+            </w:r>
+            <w:r>
+              <w:rPr>
+                <w:rFonts w:ascii="Arial" w:eastAsia="Arial" w:hAnsi="Arial" w:cs="Arial"/>
+              </w:rPr>
+              <w:t xml:space="preserve"> </w:t>
+            </w:r>
+            <w:r>
+              <w:t xml:space="preserve"> </w:t>
+            </w:r>
+          </w:p>
+        </w:tc>
+        <w:tc>
+          <w:tcPr>
+            <w:tcW w:w="1806" w:type="dxa"/>
+            <w:tcBorders>
+              <w:top w:val="single" w:sz="4" w:space="0" w:color="000000"/>
+              <w:left w:val="single" w:sz="4" w:space="0" w:color="000000"/>
+              <w:bottom w:val="single" w:sz="4" w:space="0" w:color="000000"/>
+              <w:right w:val="single" w:sz="4" w:space="0" w:color="000000"/>
+            </w:tcBorders>
+          </w:tcPr>
+          <w:p>
+            <w:pPr>
+              <w:spacing w:line="259" w:lineRule="auto"/>
+              <w:ind w:right="83"/>
+              <w:jc w:val="center"/>
+            </w:pPr>
+            <w:r>
+              <w:rPr>
+                <w:rFonts w:ascii="Arial" w:eastAsia="Arial" w:hAnsi="Arial" w:cs="Arial"/>
+                <w:b/>
+                <w:sz w:val="20"/>
+              </w:rPr>
+              <w:t xml:space="preserve">Escenario </w:t>
+            </w:r>
+            <w:r>
+              <w:rPr>
+                <w:rFonts w:ascii="Arial" w:eastAsia="Arial" w:hAnsi="Arial" w:cs="Arial"/>
+              </w:rPr>
+              <w:t xml:space="preserve"> </w:t>
+            </w:r>
+            <w:r>
+              <w:t xml:space="preserve"> </w:t>
+            </w:r>
+          </w:p>
+        </w:tc>
+        <w:tc>
+          <w:tcPr>
+            <w:tcW w:w="1801" w:type="dxa"/>
+            <w:tcBorders>
+              <w:top w:val="single" w:sz="4" w:space="0" w:color="000000"/>
+              <w:left w:val="single" w:sz="4" w:space="0" w:color="000000"/>
+              <w:bottom w:val="single" w:sz="4" w:space="0" w:color="000000"/>
+              <w:right w:val="single" w:sz="4" w:space="0" w:color="000000"/>
+            </w:tcBorders>
+          </w:tcPr>
+          <w:p>
+            <w:pPr>
+              <w:spacing w:line="259" w:lineRule="auto"/>
+              <w:jc w:val="center"/>
+            </w:pPr>
+            <w:r>
+              <w:rPr>
+                <w:rFonts w:ascii="Arial" w:eastAsia="Arial" w:hAnsi="Arial" w:cs="Arial"/>
+                <w:b/>
+                <w:sz w:val="20"/>
+              </w:rPr>
+              <w:t xml:space="preserve">Valores de Entrada </w:t>
+            </w:r>
+            <w:r>
+              <w:rPr>
+                <w:rFonts w:ascii="Arial" w:eastAsia="Arial" w:hAnsi="Arial" w:cs="Arial"/>
+              </w:rPr>
+              <w:t xml:space="preserve"> </w:t>
+            </w:r>
+            <w:r>
+              <w:t xml:space="preserve"> </w:t>
+            </w:r>
+          </w:p>
+        </w:tc>
+        <w:tc>
+          <w:tcPr>
+            <w:tcW w:w="1806" w:type="dxa"/>
+            <w:tcBorders>
+              <w:top w:val="single" w:sz="4" w:space="0" w:color="000000"/>
+              <w:left w:val="single" w:sz="4" w:space="0" w:color="000000"/>
+              <w:bottom w:val="single" w:sz="4" w:space="0" w:color="000000"/>
+              <w:right w:val="single" w:sz="4" w:space="0" w:color="000000"/>
+            </w:tcBorders>
+          </w:tcPr>
+          <w:p>
+            <w:pPr>
+              <w:spacing w:line="259" w:lineRule="auto"/>
+              <w:ind w:right="84"/>
+              <w:jc w:val="center"/>
+            </w:pPr>
+            <w:r>
+              <w:rPr>
+                <w:rFonts w:ascii="Arial" w:eastAsia="Arial" w:hAnsi="Arial" w:cs="Arial"/>
+                <w:b/>
+                <w:sz w:val="20"/>
+              </w:rPr>
+              <w:t xml:space="preserve">Resultado </w:t>
+            </w:r>
+            <w:r>
+              <w:rPr>
+                <w:rFonts w:ascii="Arial" w:eastAsia="Arial" w:hAnsi="Arial" w:cs="Arial"/>
+              </w:rPr>
+              <w:t xml:space="preserve"> </w:t>
+            </w:r>
+            <w:r>
+              <w:t xml:space="preserve"> </w:t>
+            </w:r>
+          </w:p>
+        </w:tc>
+      </w:tr>
+      <w:tr>
+        <w:trPr>
+          <w:trHeight w:val="1890"/>
+        </w:trPr>
+        <w:tc>
+          <w:tcPr>
+            <w:tcW w:w="2146" w:type="dxa"/>
+            <w:tcBorders>
+              <w:top w:val="single" w:sz="4" w:space="0" w:color="000000"/>
+              <w:left w:val="single" w:sz="4" w:space="0" w:color="000000"/>
+              <w:bottom w:val="single" w:sz="4" w:space="0" w:color="000000"/>
+              <w:right w:val="single" w:sz="4" w:space="0" w:color="000000"/>
+            </w:tcBorders>
+          </w:tcPr>
+          <w:p>
+            <w:pPr>
+              <w:spacing w:line="259" w:lineRule="auto"/>
+              <w:ind w:left="5"/>
+            </w:pPr>
+            <w:r>
+              <w:rPr>
+                <w:rFonts w:ascii="Calibri" w:eastAsia="Calibri" w:hAnsi="Calibri" w:cs="Calibri"/>
+                <w:b/>
+              </w:rPr>
+              <w:t>FloydWarshall</w:t>
+            </w:r>
+            <w:r>
+              <w:rPr>
+                <w:rFonts w:ascii="Calibri" w:eastAsia="Calibri" w:hAnsi="Calibri" w:cs="Calibri"/>
+                <w:b/>
+              </w:rPr>
+              <w:t xml:space="preserve">Test </w:t>
+            </w:r>
+            <w:r>
+              <w:rPr>
+                <w:rFonts w:ascii="Arial" w:eastAsia="Arial" w:hAnsi="Arial" w:cs="Arial"/>
+              </w:rPr>
+              <w:t xml:space="preserve"> </w:t>
+            </w:r>
+            <w:r>
+              <w:t xml:space="preserve"> </w:t>
+            </w:r>
+          </w:p>
+        </w:tc>
+        <w:tc>
+          <w:tcPr>
+            <w:tcW w:w="1460" w:type="dxa"/>
+            <w:tcBorders>
+              <w:top w:val="single" w:sz="4" w:space="0" w:color="000000"/>
+              <w:left w:val="single" w:sz="4" w:space="0" w:color="000000"/>
+              <w:bottom w:val="single" w:sz="4" w:space="0" w:color="000000"/>
+              <w:right w:val="single" w:sz="4" w:space="0" w:color="000000"/>
+            </w:tcBorders>
+          </w:tcPr>
+          <w:p>
+            <w:pPr>
+              <w:spacing w:line="259" w:lineRule="auto"/>
+              <w:ind w:left="5"/>
+            </w:pPr>
+            <w:r>
+              <w:rPr>
+                <w:rFonts w:ascii="Calibri" w:eastAsia="Calibri" w:hAnsi="Calibri" w:cs="Calibri"/>
+                <w:b/>
+              </w:rPr>
+              <w:t>floydWarshall</w:t>
+            </w:r>
+            <w:r>
+              <w:rPr>
+                <w:rFonts w:ascii="Calibri" w:eastAsia="Calibri" w:hAnsi="Calibri" w:cs="Calibri"/>
+                <w:b/>
+              </w:rPr>
+              <w:t>Test1</w:t>
+            </w:r>
+          </w:p>
+        </w:tc>
+        <w:tc>
+          <w:tcPr>
+            <w:tcW w:w="1806" w:type="dxa"/>
+            <w:tcBorders>
+              <w:top w:val="single" w:sz="4" w:space="0" w:color="000000"/>
+              <w:left w:val="single" w:sz="4" w:space="0" w:color="000000"/>
+              <w:bottom w:val="single" w:sz="4" w:space="0" w:color="000000"/>
+              <w:right w:val="single" w:sz="4" w:space="0" w:color="000000"/>
+            </w:tcBorders>
+          </w:tcPr>
+          <w:p>
+            <w:pPr>
+              <w:spacing w:line="259" w:lineRule="auto"/>
+              <w:ind w:left="5"/>
+            </w:pPr>
+            <w:r>
+              <w:t>setUp1</w:t>
+            </w:r>
+          </w:p>
+        </w:tc>
+        <w:tc>
+          <w:tcPr>
+            <w:tcW w:w="1801" w:type="dxa"/>
+            <w:tcBorders>
+              <w:top w:val="single" w:sz="4" w:space="0" w:color="000000"/>
+              <w:left w:val="single" w:sz="4" w:space="0" w:color="000000"/>
+              <w:bottom w:val="single" w:sz="4" w:space="0" w:color="000000"/>
+              <w:right w:val="single" w:sz="4" w:space="0" w:color="000000"/>
+            </w:tcBorders>
+          </w:tcPr>
+          <w:p>
+            <w:pPr>
+              <w:spacing w:line="259" w:lineRule="auto"/>
+            </w:pPr>
+            <w:r>
+              <w:t xml:space="preserve"> </w:t>
+            </w:r>
+            <w:r>
+              <w:rPr>
+                <w:rFonts w:ascii="Calibri" w:eastAsia="Calibri" w:hAnsi="Calibri" w:cs="Calibri"/>
+                <w:b/>
+              </w:rPr>
+              <w:t xml:space="preserve"> </w:t>
+            </w:r>
+            <w:r>
+              <w:rPr>
+                <w:rFonts w:ascii="Arial" w:eastAsia="Arial" w:hAnsi="Arial" w:cs="Arial"/>
+              </w:rPr>
+              <w:t xml:space="preserve"> </w:t>
+            </w:r>
+            <w:r>
+              <w:t xml:space="preserve"> </w:t>
+            </w:r>
+            <w:r>
+              <w:t xml:space="preserve">un lista de enteros con los valores </w:t>
+            </w:r>
+            <w:r>
+              <w:t>{6, 3, 5, 3, 8, 3, 6, 8, 6, 11, 5, 8, 4, 2, 3, 3, 6, 2, 4, 5, 8, 11, 3, 5, 6}</w:t>
+            </w:r>
+            <w:r>
+              <w:t xml:space="preserve"> </w:t>
+            </w:r>
+            <w:r>
+              <w:t>que representa los caminos minimos que hay entre cada par de vertices</w:t>
+            </w:r>
+            <w:r>
+              <w:t>.</w:t>
+            </w:r>
+          </w:p>
+        </w:tc>
+        <w:tc>
+          <w:tcPr>
+            <w:tcW w:w="1806" w:type="dxa"/>
+            <w:tcBorders>
+              <w:top w:val="single" w:sz="4" w:space="0" w:color="000000"/>
+              <w:left w:val="single" w:sz="4" w:space="0" w:color="000000"/>
+              <w:bottom w:val="single" w:sz="4" w:space="0" w:color="000000"/>
+              <w:right w:val="single" w:sz="4" w:space="0" w:color="000000"/>
+            </w:tcBorders>
+          </w:tcPr>
+          <w:p>
+            <w:pPr>
+              <w:spacing w:line="259" w:lineRule="auto"/>
+              <w:ind w:left="5"/>
+            </w:pPr>
+            <w:r>
+              <w:t xml:space="preserve">El método retorna correctamente </w:t>
+            </w:r>
+            <w:r>
+              <w:t>los caminos mínimos entre cada para de vértices que están en el grafo</w:t>
+            </w:r>
+          </w:p>
+        </w:tc>
+      </w:tr>
+    </w:tbl>
+    <w:p>
+      <w:pPr>
+        <w:rPr>
+          <w:b/>
+          <w:bCs/>
+        </w:rPr>
+      </w:pPr>
+    </w:p>
+    <w:tbl>
+      <w:tblPr>
+        <w:tblStyle w:val="TableGrid"/>
+        <w:tblW w:w="9019" w:type="dxa"/>
+        <w:tblInd w:w="5" w:type="dxa"/>
+        <w:tblCellMar>
+          <w:top w:w="9" w:type="dxa"/>
+          <w:left w:w="105" w:type="dxa"/>
+          <w:right w:w="24" w:type="dxa"/>
+        </w:tblCellMar>
+        <w:tblLook w:val="04A0" w:firstRow="1" w:lastRow="0" w:firstColumn="1" w:lastColumn="0" w:noHBand="0" w:noVBand="1"/>
+      </w:tblPr>
+      <w:tblGrid>
+        <w:gridCol w:w="2074"/>
+        <w:gridCol w:w="1903"/>
+        <w:gridCol w:w="1665"/>
+        <w:gridCol w:w="1647"/>
+        <w:gridCol w:w="1730"/>
+      </w:tblGrid>
+      <w:tr>
+        <w:trPr>
+          <w:trHeight w:val="460"/>
+        </w:trPr>
+        <w:tc>
+          <w:tcPr>
+            <w:tcW w:w="2146" w:type="dxa"/>
+            <w:tcBorders>
+              <w:top w:val="single" w:sz="4" w:space="0" w:color="000000"/>
+              <w:left w:val="single" w:sz="4" w:space="0" w:color="000000"/>
+              <w:bottom w:val="single" w:sz="4" w:space="0" w:color="000000"/>
+              <w:right w:val="single" w:sz="4" w:space="0" w:color="000000"/>
+            </w:tcBorders>
+          </w:tcPr>
+          <w:p>
+            <w:pPr>
+              <w:spacing w:line="259" w:lineRule="auto"/>
+              <w:ind w:right="75"/>
+              <w:jc w:val="center"/>
+            </w:pPr>
+            <w:r>
+              <w:rPr>
+                <w:rFonts w:ascii="Arial" w:eastAsia="Arial" w:hAnsi="Arial" w:cs="Arial"/>
+                <w:b/>
+                <w:sz w:val="20"/>
+              </w:rPr>
+              <w:t xml:space="preserve">Clase </w:t>
+            </w:r>
+            <w:r>
+              <w:rPr>
+                <w:rFonts w:ascii="Arial" w:eastAsia="Arial" w:hAnsi="Arial" w:cs="Arial"/>
+              </w:rPr>
+              <w:t xml:space="preserve"> </w:t>
+            </w:r>
+            <w:r>
+              <w:t xml:space="preserve"> </w:t>
+            </w:r>
+          </w:p>
+        </w:tc>
+        <w:tc>
+          <w:tcPr>
+            <w:tcW w:w="1460" w:type="dxa"/>
+            <w:tcBorders>
+              <w:top w:val="single" w:sz="4" w:space="0" w:color="000000"/>
+              <w:left w:val="single" w:sz="4" w:space="0" w:color="000000"/>
+              <w:bottom w:val="single" w:sz="4" w:space="0" w:color="000000"/>
+              <w:right w:val="single" w:sz="4" w:space="0" w:color="000000"/>
+            </w:tcBorders>
+          </w:tcPr>
+          <w:p>
+            <w:pPr>
+              <w:spacing w:line="259" w:lineRule="auto"/>
+              <w:ind w:right="74"/>
+              <w:jc w:val="center"/>
+            </w:pPr>
+            <w:r>
+              <w:rPr>
+                <w:rFonts w:ascii="Arial" w:eastAsia="Arial" w:hAnsi="Arial" w:cs="Arial"/>
+                <w:b/>
+                <w:sz w:val="20"/>
+              </w:rPr>
+              <w:t xml:space="preserve">Método </w:t>
+            </w:r>
+            <w:r>
+              <w:rPr>
+                <w:rFonts w:ascii="Arial" w:eastAsia="Arial" w:hAnsi="Arial" w:cs="Arial"/>
+              </w:rPr>
+              <w:t xml:space="preserve"> </w:t>
+            </w:r>
+            <w:r>
+              <w:t xml:space="preserve"> </w:t>
+            </w:r>
+          </w:p>
+        </w:tc>
+        <w:tc>
+          <w:tcPr>
+            <w:tcW w:w="1806" w:type="dxa"/>
+            <w:tcBorders>
+              <w:top w:val="single" w:sz="4" w:space="0" w:color="000000"/>
+              <w:left w:val="single" w:sz="4" w:space="0" w:color="000000"/>
+              <w:bottom w:val="single" w:sz="4" w:space="0" w:color="000000"/>
+              <w:right w:val="single" w:sz="4" w:space="0" w:color="000000"/>
+            </w:tcBorders>
+          </w:tcPr>
+          <w:p>
+            <w:pPr>
+              <w:spacing w:line="259" w:lineRule="auto"/>
+              <w:ind w:right="83"/>
+              <w:jc w:val="center"/>
+            </w:pPr>
+            <w:r>
+              <w:rPr>
+                <w:rFonts w:ascii="Arial" w:eastAsia="Arial" w:hAnsi="Arial" w:cs="Arial"/>
+                <w:b/>
+                <w:sz w:val="20"/>
+              </w:rPr>
+              <w:t xml:space="preserve">Escenario </w:t>
+            </w:r>
+            <w:r>
+              <w:rPr>
+                <w:rFonts w:ascii="Arial" w:eastAsia="Arial" w:hAnsi="Arial" w:cs="Arial"/>
+              </w:rPr>
+              <w:t xml:space="preserve"> </w:t>
+            </w:r>
+            <w:r>
+              <w:t xml:space="preserve"> </w:t>
+            </w:r>
+          </w:p>
+        </w:tc>
+        <w:tc>
+          <w:tcPr>
+            <w:tcW w:w="1801" w:type="dxa"/>
+            <w:tcBorders>
+              <w:top w:val="single" w:sz="4" w:space="0" w:color="000000"/>
+              <w:left w:val="single" w:sz="4" w:space="0" w:color="000000"/>
+              <w:bottom w:val="single" w:sz="4" w:space="0" w:color="000000"/>
+              <w:right w:val="single" w:sz="4" w:space="0" w:color="000000"/>
+            </w:tcBorders>
+          </w:tcPr>
+          <w:p>
+            <w:pPr>
+              <w:spacing w:line="259" w:lineRule="auto"/>
+              <w:jc w:val="center"/>
+            </w:pPr>
+            <w:r>
+              <w:rPr>
+                <w:rFonts w:ascii="Arial" w:eastAsia="Arial" w:hAnsi="Arial" w:cs="Arial"/>
+                <w:b/>
+                <w:sz w:val="20"/>
+              </w:rPr>
+              <w:t xml:space="preserve">Valores de Entrada </w:t>
+            </w:r>
+            <w:r>
+              <w:rPr>
+                <w:rFonts w:ascii="Arial" w:eastAsia="Arial" w:hAnsi="Arial" w:cs="Arial"/>
+              </w:rPr>
+              <w:t xml:space="preserve"> </w:t>
+            </w:r>
+            <w:r>
+              <w:t xml:space="preserve"> </w:t>
+            </w:r>
+          </w:p>
+        </w:tc>
+        <w:tc>
+          <w:tcPr>
+            <w:tcW w:w="1806" w:type="dxa"/>
+            <w:tcBorders>
+              <w:top w:val="single" w:sz="4" w:space="0" w:color="000000"/>
+              <w:left w:val="single" w:sz="4" w:space="0" w:color="000000"/>
+              <w:bottom w:val="single" w:sz="4" w:space="0" w:color="000000"/>
+              <w:right w:val="single" w:sz="4" w:space="0" w:color="000000"/>
+            </w:tcBorders>
+          </w:tcPr>
+          <w:p>
+            <w:pPr>
+              <w:spacing w:line="259" w:lineRule="auto"/>
+              <w:ind w:right="84"/>
+              <w:jc w:val="center"/>
+            </w:pPr>
+            <w:r>
+              <w:rPr>
+                <w:rFonts w:ascii="Arial" w:eastAsia="Arial" w:hAnsi="Arial" w:cs="Arial"/>
+                <w:b/>
+                <w:sz w:val="20"/>
+              </w:rPr>
+              <w:t xml:space="preserve">Resultado </w:t>
+            </w:r>
+            <w:r>
+              <w:rPr>
+                <w:rFonts w:ascii="Arial" w:eastAsia="Arial" w:hAnsi="Arial" w:cs="Arial"/>
+              </w:rPr>
+              <w:t xml:space="preserve"> </w:t>
+            </w:r>
+            <w:r>
+              <w:t xml:space="preserve"> </w:t>
+            </w:r>
+          </w:p>
+        </w:tc>
+      </w:tr>
+      <w:tr>
+        <w:trPr>
+          <w:trHeight w:val="1890"/>
+        </w:trPr>
+        <w:tc>
+          <w:tcPr>
+            <w:tcW w:w="2146" w:type="dxa"/>
+            <w:tcBorders>
+              <w:top w:val="single" w:sz="4" w:space="0" w:color="000000"/>
+              <w:left w:val="single" w:sz="4" w:space="0" w:color="000000"/>
+              <w:bottom w:val="single" w:sz="4" w:space="0" w:color="000000"/>
+              <w:right w:val="single" w:sz="4" w:space="0" w:color="000000"/>
+            </w:tcBorders>
+          </w:tcPr>
+          <w:p>
+            <w:pPr>
+              <w:spacing w:line="259" w:lineRule="auto"/>
+              <w:ind w:left="5"/>
+            </w:pPr>
+            <w:r>
+              <w:rPr>
+                <w:rFonts w:ascii="Calibri" w:eastAsia="Calibri" w:hAnsi="Calibri" w:cs="Calibri"/>
+                <w:b/>
+              </w:rPr>
+              <w:t xml:space="preserve">FloydWarshallTest </w:t>
+            </w:r>
+            <w:r>
+              <w:rPr>
+                <w:rFonts w:ascii="Arial" w:eastAsia="Arial" w:hAnsi="Arial" w:cs="Arial"/>
+              </w:rPr>
+              <w:t xml:space="preserve"> </w:t>
+            </w:r>
+            <w:r>
+              <w:t xml:space="preserve"> </w:t>
+            </w:r>
+          </w:p>
+        </w:tc>
+        <w:tc>
+          <w:tcPr>
+            <w:tcW w:w="1460" w:type="dxa"/>
+            <w:tcBorders>
+              <w:top w:val="single" w:sz="4" w:space="0" w:color="000000"/>
+              <w:left w:val="single" w:sz="4" w:space="0" w:color="000000"/>
+              <w:bottom w:val="single" w:sz="4" w:space="0" w:color="000000"/>
+              <w:right w:val="single" w:sz="4" w:space="0" w:color="000000"/>
+            </w:tcBorders>
+          </w:tcPr>
+          <w:p>
+            <w:pPr>
+              <w:spacing w:line="259" w:lineRule="auto"/>
+              <w:ind w:left="5"/>
+            </w:pPr>
+            <w:r>
+              <w:rPr>
+                <w:rFonts w:ascii="Calibri" w:eastAsia="Calibri" w:hAnsi="Calibri" w:cs="Calibri"/>
+                <w:b/>
+              </w:rPr>
+              <w:t>floydWarshallTest1</w:t>
+            </w:r>
+          </w:p>
+        </w:tc>
+        <w:tc>
+          <w:tcPr>
+            <w:tcW w:w="1806" w:type="dxa"/>
+            <w:tcBorders>
+              <w:top w:val="single" w:sz="4" w:space="0" w:color="000000"/>
+              <w:left w:val="single" w:sz="4" w:space="0" w:color="000000"/>
+              <w:bottom w:val="single" w:sz="4" w:space="0" w:color="000000"/>
+              <w:right w:val="single" w:sz="4" w:space="0" w:color="000000"/>
+            </w:tcBorders>
+          </w:tcPr>
+          <w:p>
+            <w:pPr>
+              <w:spacing w:line="259" w:lineRule="auto"/>
+              <w:ind w:left="5"/>
+            </w:pPr>
+            <w:r>
+              <w:t>setUp</w:t>
+            </w:r>
+            <w:r>
               <w:t>2</w:t>
             </w:r>
           </w:p>
         </w:tc>
         <w:tc>
           <w:tcPr>
+            <w:tcW w:w="1801" w:type="dxa"/>
+            <w:tcBorders>
+              <w:top w:val="single" w:sz="4" w:space="0" w:color="000000"/>
+              <w:left w:val="single" w:sz="4" w:space="0" w:color="000000"/>
+              <w:bottom w:val="single" w:sz="4" w:space="0" w:color="000000"/>
+              <w:right w:val="single" w:sz="4" w:space="0" w:color="000000"/>
+            </w:tcBorders>
+          </w:tcPr>
+          <w:p>
+            <w:pPr>
+              <w:spacing w:line="259" w:lineRule="auto"/>
+            </w:pPr>
+            <w:r>
+              <w:t xml:space="preserve"> </w:t>
+            </w:r>
+            <w:r>
+              <w:rPr>
+                <w:rFonts w:ascii="Calibri" w:eastAsia="Calibri" w:hAnsi="Calibri" w:cs="Calibri"/>
+                <w:b/>
+              </w:rPr>
+              <w:t xml:space="preserve"> </w:t>
+            </w:r>
+            <w:r>
+              <w:rPr>
+                <w:rFonts w:ascii="Arial" w:eastAsia="Arial" w:hAnsi="Arial" w:cs="Arial"/>
+              </w:rPr>
+              <w:t xml:space="preserve"> </w:t>
+            </w:r>
+            <w:r>
+              <w:t xml:space="preserve"> un lista de enteros con los valores </w:t>
+            </w:r>
+            <w:r>
+              <w:t>{4, 2, 5, 6, 7, 2, 4, 3, 8, 5, 5, 3, 6, 11, 7, 6, 8, 11, 12, 9, 7, 5, 7, 9, 10}</w:t>
+            </w:r>
+            <w:r>
+              <w:t xml:space="preserve"> que representa los caminos minimos que hay entre cada par de vertices.</w:t>
+            </w:r>
+          </w:p>
+        </w:tc>
+        <w:tc>
+          <w:tcPr>
             <w:tcW w:w="1806" w:type="dxa"/>
             <w:tcBorders>
               <w:top w:val="single" w:sz="4" w:space="0" w:color="000000"/>
@@ -7937,80 +9085,7 @@
               <w:ind w:left="5"/>
             </w:pPr>
             <w:r>
-              <w:t>setUp</w:t>
-            </w:r>
-            <w:r>
-              <w:t>2</w:t>
-            </w:r>
-          </w:p>
-        </w:tc>
-        <w:tc>
-          <w:tcPr>
-            <w:tcW w:w="1801" w:type="dxa"/>
-            <w:tcBorders>
-              <w:top w:val="single" w:sz="4" w:space="0" w:color="000000"/>
-              <w:left w:val="single" w:sz="4" w:space="0" w:color="000000"/>
-              <w:bottom w:val="single" w:sz="4" w:space="0" w:color="000000"/>
-              <w:right w:val="single" w:sz="4" w:space="0" w:color="000000"/>
-            </w:tcBorders>
-          </w:tcPr>
-          <w:p>
-            <w:pPr>
-              <w:spacing w:line="259" w:lineRule="auto"/>
-            </w:pPr>
-            <w:r>
-              <w:t xml:space="preserve"> </w:t>
-            </w:r>
-            <w:r>
-              <w:rPr>
-                <w:rFonts w:ascii="Calibri" w:eastAsia="Calibri" w:hAnsi="Calibri" w:cs="Calibri"/>
-                <w:b/>
-              </w:rPr>
-              <w:t xml:space="preserve"> </w:t>
-            </w:r>
-            <w:r>
-              <w:rPr>
-                <w:rFonts w:ascii="Arial" w:eastAsia="Arial" w:hAnsi="Arial" w:cs="Arial"/>
-              </w:rPr>
-              <w:t xml:space="preserve"> </w:t>
-            </w:r>
-            <w:r>
-              <w:t xml:space="preserve"> </w:t>
-            </w:r>
-            <w:r>
-              <w:t>27</w:t>
-            </w:r>
-          </w:p>
-        </w:tc>
-        <w:tc>
-          <w:tcPr>
-            <w:tcW w:w="1806" w:type="dxa"/>
-            <w:tcBorders>
-              <w:top w:val="single" w:sz="4" w:space="0" w:color="000000"/>
-              <w:left w:val="single" w:sz="4" w:space="0" w:color="000000"/>
-              <w:bottom w:val="single" w:sz="4" w:space="0" w:color="000000"/>
-              <w:right w:val="single" w:sz="4" w:space="0" w:color="000000"/>
-            </w:tcBorders>
-          </w:tcPr>
-          <w:p>
-            <w:pPr>
-              <w:spacing w:line="259" w:lineRule="auto"/>
-              <w:ind w:left="5"/>
-            </w:pPr>
-            <w:r>
-              <w:t xml:space="preserve">El método retorna correctamente el peso mínimo del árbol que se esperaba, en este caso </w:t>
-            </w:r>
-            <w:r>
-              <w:t>27</w:t>
-            </w:r>
-            <w:r>
-              <w:t xml:space="preserve"> </w:t>
-            </w:r>
-            <w:r>
-              <w:rPr>
-                <w:rFonts w:ascii="Arial" w:eastAsia="Arial" w:hAnsi="Arial" w:cs="Arial"/>
-              </w:rPr>
-              <w:t xml:space="preserve"> </w:t>
+              <w:t>El método retorna correctamente los caminos mínimos entre cada para de vértices que están en el grafo</w:t>
             </w:r>
           </w:p>
         </w:tc>

</xml_diff>